<commit_message>
updated LOI TDS specs OML "test message"
</commit_message>
<xml_diff>
--- a/docs/loi/LOI Test Data Specification.docx
+++ b/docs/loi/LOI Test Data Specification.docx
@@ -10,8 +10,6 @@
           <w:sz w:val="28"/>
         </w:rPr>
       </w:pPr>
-      <w:bookmarkStart w:id="0" w:name="_GoBack"/>
-      <w:bookmarkEnd w:id="0"/>
       <w:r>
         <w:rPr>
           <w:b/>
@@ -1258,12 +1256,14 @@
             <w:pPr>
               <w:rPr>
                 <w:color w:val="333333"/>
-                <w:shd w:val="clear" w:color="auto" w:fill="FFFFFF"/>
-              </w:rPr>
-            </w:pPr>
-            <w:r>
-              <w:rPr>
-                <w:color w:val="333333"/>
+                <w:highlight w:val="yellow"/>
+                <w:shd w:val="clear" w:color="auto" w:fill="FFFFFF"/>
+              </w:rPr>
+            </w:pPr>
+            <w:r>
+              <w:rPr>
+                <w:color w:val="333333"/>
+                <w:highlight w:val="yellow"/>
                 <w:shd w:val="clear" w:color="auto" w:fill="FFFFFF"/>
               </w:rPr>
               <w:t>Date/Time of Birth</w:t>
@@ -1278,41 +1278,38 @@
             <w:pPr>
               <w:rPr>
                 <w:color w:val="333333"/>
-                <w:shd w:val="clear" w:color="auto" w:fill="FFFFFF"/>
-              </w:rPr>
-            </w:pPr>
-            <w:r>
-              <w:rPr>
-                <w:color w:val="333333"/>
-                <w:shd w:val="clear" w:color="auto" w:fill="FFFFFF"/>
-              </w:rPr>
-              <w:t>PID-7</w:t>
-            </w:r>
-            <w:r>
-              <w:rPr>
-                <w:color w:val="333333"/>
-                <w:shd w:val="clear" w:color="auto" w:fill="FFFFFF"/>
-              </w:rPr>
-              <w:t>.1</w:t>
-            </w:r>
-          </w:p>
-        </w:tc>
-      </w:tr>
-      <w:tr>
-        <w:tc>
-          <w:tcPr>
-            <w:tcW w:w="6475" w:type="dxa"/>
-          </w:tcPr>
-          <w:p>
-            <w:pPr>
-              <w:rPr>
-                <w:color w:val="333333"/>
-                <w:shd w:val="clear" w:color="auto" w:fill="FFFFFF"/>
-              </w:rPr>
-            </w:pPr>
-            <w:r>
-              <w:rPr>
-                <w:color w:val="333333"/>
+                <w:highlight w:val="yellow"/>
+                <w:shd w:val="clear" w:color="auto" w:fill="FFFFFF"/>
+              </w:rPr>
+            </w:pPr>
+            <w:r>
+              <w:rPr>
+                <w:color w:val="333333"/>
+                <w:highlight w:val="yellow"/>
+                <w:shd w:val="clear" w:color="auto" w:fill="FFFFFF"/>
+              </w:rPr>
+              <w:t>PID-7.1</w:t>
+            </w:r>
+          </w:p>
+        </w:tc>
+      </w:tr>
+      <w:tr>
+        <w:tc>
+          <w:tcPr>
+            <w:tcW w:w="6475" w:type="dxa"/>
+          </w:tcPr>
+          <w:p>
+            <w:pPr>
+              <w:rPr>
+                <w:color w:val="333333"/>
+                <w:highlight w:val="yellow"/>
+                <w:shd w:val="clear" w:color="auto" w:fill="FFFFFF"/>
+              </w:rPr>
+            </w:pPr>
+            <w:r>
+              <w:rPr>
+                <w:color w:val="333333"/>
+                <w:highlight w:val="yellow"/>
                 <w:shd w:val="clear" w:color="auto" w:fill="FFFFFF"/>
               </w:rPr>
               <w:t>Death date/time</w:t>
@@ -1327,22 +1324,17 @@
             <w:pPr>
               <w:rPr>
                 <w:color w:val="333333"/>
-                <w:shd w:val="clear" w:color="auto" w:fill="FFFFFF"/>
-              </w:rPr>
-            </w:pPr>
-            <w:r>
-              <w:rPr>
-                <w:color w:val="333333"/>
-                <w:shd w:val="clear" w:color="auto" w:fill="FFFFFF"/>
-              </w:rPr>
-              <w:t>PID-29</w:t>
-            </w:r>
-            <w:r>
-              <w:rPr>
-                <w:color w:val="333333"/>
-                <w:shd w:val="clear" w:color="auto" w:fill="FFFFFF"/>
-              </w:rPr>
-              <w:t>.1</w:t>
+                <w:highlight w:val="yellow"/>
+                <w:shd w:val="clear" w:color="auto" w:fill="FFFFFF"/>
+              </w:rPr>
+            </w:pPr>
+            <w:r>
+              <w:rPr>
+                <w:color w:val="333333"/>
+                <w:highlight w:val="yellow"/>
+                <w:shd w:val="clear" w:color="auto" w:fill="FFFFFF"/>
+              </w:rPr>
+              <w:t>PID-29.1</w:t>
             </w:r>
           </w:p>
         </w:tc>
@@ -1360,50 +1352,48 @@
             <w:pPr>
               <w:rPr>
                 <w:color w:val="333333"/>
-                <w:shd w:val="clear" w:color="auto" w:fill="FFFFFF"/>
-              </w:rPr>
-            </w:pPr>
-            <w:commentRangeStart w:id="1"/>
-            <w:r>
-              <w:rPr>
-                <w:color w:val="333333"/>
+                <w:highlight w:val="yellow"/>
+                <w:shd w:val="clear" w:color="auto" w:fill="FFFFFF"/>
+              </w:rPr>
+            </w:pPr>
+            <w:commentRangeStart w:id="0"/>
+            <w:r>
+              <w:rPr>
+                <w:color w:val="333333"/>
+                <w:highlight w:val="yellow"/>
                 <w:shd w:val="clear" w:color="auto" w:fill="FFFFFF"/>
               </w:rPr>
               <w:t>Patient Address</w:t>
             </w:r>
-            <w:commentRangeEnd w:id="1"/>
+            <w:commentRangeEnd w:id="0"/>
             <w:r>
               <w:rPr>
                 <w:rStyle w:val="CommentReference"/>
-              </w:rPr>
-              <w:commentReference w:id="1"/>
-            </w:r>
-          </w:p>
-        </w:tc>
-        <w:tc>
-          <w:tcPr>
-            <w:tcW w:w="6475" w:type="dxa"/>
-          </w:tcPr>
-          <w:p>
-            <w:pPr>
-              <w:rPr>
-                <w:color w:val="333333"/>
-                <w:shd w:val="clear" w:color="auto" w:fill="FFFFFF"/>
-              </w:rPr>
-            </w:pPr>
-            <w:r>
-              <w:rPr>
-                <w:color w:val="333333"/>
-                <w:shd w:val="clear" w:color="auto" w:fill="FFFFFF"/>
-              </w:rPr>
-              <w:t>PID-11</w:t>
-            </w:r>
-            <w:r>
-              <w:rPr>
-                <w:color w:val="333333"/>
-                <w:shd w:val="clear" w:color="auto" w:fill="FFFFFF"/>
-              </w:rPr>
-              <w:t>.1.1</w:t>
+                <w:highlight w:val="yellow"/>
+              </w:rPr>
+              <w:commentReference w:id="0"/>
+            </w:r>
+          </w:p>
+        </w:tc>
+        <w:tc>
+          <w:tcPr>
+            <w:tcW w:w="6475" w:type="dxa"/>
+          </w:tcPr>
+          <w:p>
+            <w:pPr>
+              <w:rPr>
+                <w:color w:val="333333"/>
+                <w:highlight w:val="yellow"/>
+                <w:shd w:val="clear" w:color="auto" w:fill="FFFFFF"/>
+              </w:rPr>
+            </w:pPr>
+            <w:r>
+              <w:rPr>
+                <w:color w:val="333333"/>
+                <w:highlight w:val="yellow"/>
+                <w:shd w:val="clear" w:color="auto" w:fill="FFFFFF"/>
+              </w:rPr>
+              <w:t>PID-11.1.1</w:t>
             </w:r>
           </w:p>
         </w:tc>
@@ -1421,25 +1411,28 @@
             <w:pPr>
               <w:rPr>
                 <w:color w:val="333333"/>
-                <w:shd w:val="clear" w:color="auto" w:fill="FFFFFF"/>
-              </w:rPr>
-            </w:pPr>
-          </w:p>
-        </w:tc>
-        <w:tc>
-          <w:tcPr>
-            <w:tcW w:w="6475" w:type="dxa"/>
-          </w:tcPr>
-          <w:p>
-            <w:pPr>
-              <w:rPr>
-                <w:color w:val="333333"/>
-                <w:shd w:val="clear" w:color="auto" w:fill="FFFFFF"/>
-              </w:rPr>
-            </w:pPr>
-            <w:r>
-              <w:rPr>
-                <w:color w:val="333333"/>
+                <w:highlight w:val="yellow"/>
+                <w:shd w:val="clear" w:color="auto" w:fill="FFFFFF"/>
+              </w:rPr>
+            </w:pPr>
+          </w:p>
+        </w:tc>
+        <w:tc>
+          <w:tcPr>
+            <w:tcW w:w="6475" w:type="dxa"/>
+          </w:tcPr>
+          <w:p>
+            <w:pPr>
+              <w:rPr>
+                <w:color w:val="333333"/>
+                <w:highlight w:val="yellow"/>
+                <w:shd w:val="clear" w:color="auto" w:fill="FFFFFF"/>
+              </w:rPr>
+            </w:pPr>
+            <w:r>
+              <w:rPr>
+                <w:color w:val="333333"/>
+                <w:highlight w:val="yellow"/>
                 <w:shd w:val="clear" w:color="auto" w:fill="FFFFFF"/>
               </w:rPr>
               <w:t>PID-11.2</w:t>
@@ -1460,25 +1453,28 @@
             <w:pPr>
               <w:rPr>
                 <w:color w:val="333333"/>
-                <w:shd w:val="clear" w:color="auto" w:fill="FFFFFF"/>
-              </w:rPr>
-            </w:pPr>
-          </w:p>
-        </w:tc>
-        <w:tc>
-          <w:tcPr>
-            <w:tcW w:w="6475" w:type="dxa"/>
-          </w:tcPr>
-          <w:p>
-            <w:pPr>
-              <w:rPr>
-                <w:color w:val="333333"/>
-                <w:shd w:val="clear" w:color="auto" w:fill="FFFFFF"/>
-              </w:rPr>
-            </w:pPr>
-            <w:r>
-              <w:rPr>
-                <w:color w:val="333333"/>
+                <w:highlight w:val="yellow"/>
+                <w:shd w:val="clear" w:color="auto" w:fill="FFFFFF"/>
+              </w:rPr>
+            </w:pPr>
+          </w:p>
+        </w:tc>
+        <w:tc>
+          <w:tcPr>
+            <w:tcW w:w="6475" w:type="dxa"/>
+          </w:tcPr>
+          <w:p>
+            <w:pPr>
+              <w:rPr>
+                <w:color w:val="333333"/>
+                <w:highlight w:val="yellow"/>
+                <w:shd w:val="clear" w:color="auto" w:fill="FFFFFF"/>
+              </w:rPr>
+            </w:pPr>
+            <w:r>
+              <w:rPr>
+                <w:color w:val="333333"/>
+                <w:highlight w:val="yellow"/>
                 <w:shd w:val="clear" w:color="auto" w:fill="FFFFFF"/>
               </w:rPr>
               <w:t>PID-11.3 PID-11.4 PID-11.5</w:t>
@@ -1499,25 +1495,28 @@
             <w:pPr>
               <w:rPr>
                 <w:color w:val="333333"/>
-                <w:shd w:val="clear" w:color="auto" w:fill="FFFFFF"/>
-              </w:rPr>
-            </w:pPr>
-          </w:p>
-        </w:tc>
-        <w:tc>
-          <w:tcPr>
-            <w:tcW w:w="6475" w:type="dxa"/>
-          </w:tcPr>
-          <w:p>
-            <w:pPr>
-              <w:rPr>
-                <w:color w:val="333333"/>
-                <w:shd w:val="clear" w:color="auto" w:fill="FFFFFF"/>
-              </w:rPr>
-            </w:pPr>
-            <w:r>
-              <w:rPr>
-                <w:color w:val="333333"/>
+                <w:highlight w:val="yellow"/>
+                <w:shd w:val="clear" w:color="auto" w:fill="FFFFFF"/>
+              </w:rPr>
+            </w:pPr>
+          </w:p>
+        </w:tc>
+        <w:tc>
+          <w:tcPr>
+            <w:tcW w:w="6475" w:type="dxa"/>
+          </w:tcPr>
+          <w:p>
+            <w:pPr>
+              <w:rPr>
+                <w:color w:val="333333"/>
+                <w:highlight w:val="yellow"/>
+                <w:shd w:val="clear" w:color="auto" w:fill="FFFFFF"/>
+              </w:rPr>
+            </w:pPr>
+            <w:r>
+              <w:rPr>
+                <w:color w:val="333333"/>
+                <w:highlight w:val="yellow"/>
                 <w:shd w:val="clear" w:color="auto" w:fill="FFFFFF"/>
               </w:rPr>
               <w:t>PID-11.6</w:t>
@@ -1534,6 +1533,60 @@
             <w:pPr>
               <w:rPr>
                 <w:color w:val="333333"/>
+                <w:highlight w:val="yellow"/>
+                <w:shd w:val="clear" w:color="auto" w:fill="FFFFFF"/>
+              </w:rPr>
+            </w:pPr>
+            <w:commentRangeStart w:id="1"/>
+            <w:r>
+              <w:rPr>
+                <w:color w:val="333333"/>
+                <w:highlight w:val="yellow"/>
+                <w:shd w:val="clear" w:color="auto" w:fill="FFFFFF"/>
+              </w:rPr>
+              <w:t>Home phone number</w:t>
+            </w:r>
+            <w:commentRangeEnd w:id="1"/>
+            <w:r>
+              <w:rPr>
+                <w:rStyle w:val="CommentReference"/>
+                <w:highlight w:val="yellow"/>
+              </w:rPr>
+              <w:commentReference w:id="1"/>
+            </w:r>
+          </w:p>
+        </w:tc>
+        <w:tc>
+          <w:tcPr>
+            <w:tcW w:w="6475" w:type="dxa"/>
+          </w:tcPr>
+          <w:p>
+            <w:pPr>
+              <w:rPr>
+                <w:color w:val="333333"/>
+                <w:highlight w:val="yellow"/>
+                <w:shd w:val="clear" w:color="auto" w:fill="FFFFFF"/>
+              </w:rPr>
+            </w:pPr>
+            <w:r>
+              <w:rPr>
+                <w:highlight w:val="yellow"/>
+              </w:rPr>
+              <w:t>[when PID-13.3 = ‘PH’] PID-13.6 PID-13.7 PID-13.8</w:t>
+            </w:r>
+          </w:p>
+        </w:tc>
+      </w:tr>
+      <w:tr>
+        <w:tc>
+          <w:tcPr>
+            <w:tcW w:w="6475" w:type="dxa"/>
+          </w:tcPr>
+          <w:p>
+            <w:pPr>
+              <w:rPr>
+                <w:color w:val="333333"/>
+                <w:highlight w:val="yellow"/>
                 <w:shd w:val="clear" w:color="auto" w:fill="FFFFFF"/>
               </w:rPr>
             </w:pPr>
@@ -1541,14 +1594,16 @@
             <w:r>
               <w:rPr>
                 <w:color w:val="333333"/>
-                <w:shd w:val="clear" w:color="auto" w:fill="FFFFFF"/>
-              </w:rPr>
-              <w:t>Home phone number</w:t>
+                <w:highlight w:val="yellow"/>
+                <w:shd w:val="clear" w:color="auto" w:fill="FFFFFF"/>
+              </w:rPr>
+              <w:t>Email address</w:t>
             </w:r>
             <w:commentRangeEnd w:id="2"/>
             <w:r>
               <w:rPr>
                 <w:rStyle w:val="CommentReference"/>
+                <w:highlight w:val="yellow"/>
               </w:rPr>
               <w:commentReference w:id="2"/>
             </w:r>
@@ -1562,24 +1617,29 @@
             <w:pPr>
               <w:rPr>
                 <w:color w:val="333333"/>
-                <w:shd w:val="clear" w:color="auto" w:fill="FFFFFF"/>
-              </w:rPr>
-            </w:pPr>
-            <w:r>
-              <w:t>[when PID-13.3 = ‘PH’] PID-13.6 PID-13.7 PID-13.8</w:t>
-            </w:r>
-          </w:p>
-        </w:tc>
-      </w:tr>
-      <w:tr>
-        <w:tc>
-          <w:tcPr>
-            <w:tcW w:w="6475" w:type="dxa"/>
-          </w:tcPr>
-          <w:p>
-            <w:pPr>
-              <w:rPr>
-                <w:color w:val="333333"/>
+                <w:highlight w:val="yellow"/>
+                <w:shd w:val="clear" w:color="auto" w:fill="FFFFFF"/>
+              </w:rPr>
+            </w:pPr>
+            <w:r>
+              <w:rPr>
+                <w:highlight w:val="yellow"/>
+              </w:rPr>
+              <w:t>[when PID-13.3 = ‘X.400’ or ‘Internet’] PID-13.4</w:t>
+            </w:r>
+          </w:p>
+        </w:tc>
+      </w:tr>
+      <w:tr>
+        <w:tc>
+          <w:tcPr>
+            <w:tcW w:w="6475" w:type="dxa"/>
+          </w:tcPr>
+          <w:p>
+            <w:pPr>
+              <w:rPr>
+                <w:color w:val="333333"/>
+                <w:highlight w:val="yellow"/>
                 <w:shd w:val="clear" w:color="auto" w:fill="FFFFFF"/>
               </w:rPr>
             </w:pPr>
@@ -1587,14 +1647,16 @@
             <w:r>
               <w:rPr>
                 <w:color w:val="333333"/>
-                <w:shd w:val="clear" w:color="auto" w:fill="FFFFFF"/>
-              </w:rPr>
-              <w:t>Email address</w:t>
+                <w:highlight w:val="yellow"/>
+                <w:shd w:val="clear" w:color="auto" w:fill="FFFFFF"/>
+              </w:rPr>
+              <w:t>Business phone number</w:t>
             </w:r>
             <w:commentRangeEnd w:id="3"/>
             <w:r>
               <w:rPr>
                 <w:rStyle w:val="CommentReference"/>
+                <w:highlight w:val="yellow"/>
               </w:rPr>
               <w:commentReference w:id="3"/>
             </w:r>
@@ -1608,24 +1670,29 @@
             <w:pPr>
               <w:rPr>
                 <w:color w:val="333333"/>
-                <w:shd w:val="clear" w:color="auto" w:fill="FFFFFF"/>
-              </w:rPr>
-            </w:pPr>
-            <w:r>
-              <w:t>[when PID-13.3 = ‘X.400’ or ‘Internet’] PID-13.4</w:t>
-            </w:r>
-          </w:p>
-        </w:tc>
-      </w:tr>
-      <w:tr>
-        <w:tc>
-          <w:tcPr>
-            <w:tcW w:w="6475" w:type="dxa"/>
-          </w:tcPr>
-          <w:p>
-            <w:pPr>
-              <w:rPr>
-                <w:color w:val="333333"/>
+                <w:highlight w:val="yellow"/>
+                <w:shd w:val="clear" w:color="auto" w:fill="FFFFFF"/>
+              </w:rPr>
+            </w:pPr>
+            <w:r>
+              <w:rPr>
+                <w:highlight w:val="yellow"/>
+              </w:rPr>
+              <w:t>[when PID-14.3 = ‘PH’] PID-14.6 PID-14.7 PID-14.8</w:t>
+            </w:r>
+          </w:p>
+        </w:tc>
+      </w:tr>
+      <w:tr>
+        <w:tc>
+          <w:tcPr>
+            <w:tcW w:w="6475" w:type="dxa"/>
+          </w:tcPr>
+          <w:p>
+            <w:pPr>
+              <w:rPr>
+                <w:color w:val="333333"/>
+                <w:highlight w:val="yellow"/>
                 <w:shd w:val="clear" w:color="auto" w:fill="FFFFFF"/>
               </w:rPr>
             </w:pPr>
@@ -1633,14 +1700,16 @@
             <w:r>
               <w:rPr>
                 <w:color w:val="333333"/>
-                <w:shd w:val="clear" w:color="auto" w:fill="FFFFFF"/>
-              </w:rPr>
-              <w:t>Business phone number</w:t>
+                <w:highlight w:val="yellow"/>
+                <w:shd w:val="clear" w:color="auto" w:fill="FFFFFF"/>
+              </w:rPr>
+              <w:t>Business email address</w:t>
             </w:r>
             <w:commentRangeEnd w:id="4"/>
             <w:r>
               <w:rPr>
                 <w:rStyle w:val="CommentReference"/>
+                <w:highlight w:val="yellow"/>
               </w:rPr>
               <w:commentReference w:id="4"/>
             </w:r>
@@ -1654,11 +1723,15 @@
             <w:pPr>
               <w:rPr>
                 <w:color w:val="333333"/>
-                <w:shd w:val="clear" w:color="auto" w:fill="FFFFFF"/>
-              </w:rPr>
-            </w:pPr>
-            <w:r>
-              <w:t>[when PID-14.3 = ‘PH’] PID-14.6 PID-14.7 PID-14.8</w:t>
+                <w:highlight w:val="yellow"/>
+                <w:shd w:val="clear" w:color="auto" w:fill="FFFFFF"/>
+              </w:rPr>
+            </w:pPr>
+            <w:r>
+              <w:rPr>
+                <w:highlight w:val="yellow"/>
+              </w:rPr>
+              <w:t>[when PID-14.3 = ‘X.400’ or ‘Internet’] PID-14.4</w:t>
             </w:r>
           </w:p>
         </w:tc>
@@ -1681,7 +1754,7 @@
                 <w:color w:val="333333"/>
                 <w:shd w:val="clear" w:color="auto" w:fill="FFFFFF"/>
               </w:rPr>
-              <w:t>Business email address</w:t>
+              <w:t>Race</w:t>
             </w:r>
             <w:commentRangeEnd w:id="5"/>
             <w:r>
@@ -1704,52 +1777,6 @@
               </w:rPr>
             </w:pPr>
             <w:r>
-              <w:t>[when PID-14.3 = ‘X.400’ or ‘Internet’] PID-14.4</w:t>
-            </w:r>
-          </w:p>
-        </w:tc>
-      </w:tr>
-      <w:tr>
-        <w:tc>
-          <w:tcPr>
-            <w:tcW w:w="6475" w:type="dxa"/>
-          </w:tcPr>
-          <w:p>
-            <w:pPr>
-              <w:rPr>
-                <w:color w:val="333333"/>
-                <w:shd w:val="clear" w:color="auto" w:fill="FFFFFF"/>
-              </w:rPr>
-            </w:pPr>
-            <w:commentRangeStart w:id="6"/>
-            <w:r>
-              <w:rPr>
-                <w:color w:val="333333"/>
-                <w:shd w:val="clear" w:color="auto" w:fill="FFFFFF"/>
-              </w:rPr>
-              <w:t>Race</w:t>
-            </w:r>
-            <w:commentRangeEnd w:id="6"/>
-            <w:r>
-              <w:rPr>
-                <w:rStyle w:val="CommentReference"/>
-              </w:rPr>
-              <w:commentReference w:id="6"/>
-            </w:r>
-          </w:p>
-        </w:tc>
-        <w:tc>
-          <w:tcPr>
-            <w:tcW w:w="6475" w:type="dxa"/>
-          </w:tcPr>
-          <w:p>
-            <w:pPr>
-              <w:rPr>
-                <w:color w:val="333333"/>
-                <w:shd w:val="clear" w:color="auto" w:fill="FFFFFF"/>
-              </w:rPr>
-            </w:pPr>
-            <w:r>
               <w:rPr>
                 <w:color w:val="333333"/>
                 <w:shd w:val="clear" w:color="auto" w:fill="FFFFFF"/>
@@ -1817,7 +1844,15 @@
                 <w:color w:val="333333"/>
                 <w:shd w:val="clear" w:color="auto" w:fill="FFFFFF"/>
               </w:rPr>
-              <w:t>.9 or PID-22.2 or PID-22.1</w:t>
+              <w:t xml:space="preserve">.9 or PID-22.2 or </w:t>
+            </w:r>
+            <w:r>
+              <w:rPr>
+                <w:color w:val="333333"/>
+                <w:highlight w:val="yellow"/>
+                <w:shd w:val="clear" w:color="auto" w:fill="FFFFFF"/>
+              </w:rPr>
+              <w:t>PID-22.1</w:t>
             </w:r>
           </w:p>
         </w:tc>
@@ -1995,7 +2030,15 @@
                 <w:color w:val="333333"/>
                 <w:shd w:val="clear" w:color="auto" w:fill="FFFFFF"/>
               </w:rPr>
-              <w:t>.9 or NK1-3.2 or NK1-3.1</w:t>
+              <w:t xml:space="preserve">.9 or </w:t>
+            </w:r>
+            <w:r>
+              <w:rPr>
+                <w:color w:val="333333"/>
+                <w:highlight w:val="yellow"/>
+                <w:shd w:val="clear" w:color="auto" w:fill="FFFFFF"/>
+              </w:rPr>
+              <w:t>NK1-3.2 or NK1-3.1</w:t>
             </w:r>
           </w:p>
         </w:tc>
@@ -2058,12 +2101,14 @@
             <w:pPr>
               <w:rPr>
                 <w:color w:val="333333"/>
-                <w:shd w:val="clear" w:color="auto" w:fill="FFFFFF"/>
-              </w:rPr>
-            </w:pPr>
-            <w:r>
-              <w:rPr>
-                <w:color w:val="333333"/>
+                <w:highlight w:val="yellow"/>
+                <w:shd w:val="clear" w:color="auto" w:fill="FFFFFF"/>
+              </w:rPr>
+            </w:pPr>
+            <w:r>
+              <w:rPr>
+                <w:color w:val="333333"/>
+                <w:highlight w:val="yellow"/>
                 <w:shd w:val="clear" w:color="auto" w:fill="FFFFFF"/>
               </w:rPr>
               <w:t>Organization Name</w:t>
@@ -2078,12 +2123,14 @@
             <w:pPr>
               <w:rPr>
                 <w:color w:val="333333"/>
-                <w:shd w:val="clear" w:color="auto" w:fill="FFFFFF"/>
-              </w:rPr>
-            </w:pPr>
-            <w:r>
-              <w:rPr>
-                <w:color w:val="333333"/>
+                <w:highlight w:val="yellow"/>
+                <w:shd w:val="clear" w:color="auto" w:fill="FFFFFF"/>
+              </w:rPr>
+            </w:pPr>
+            <w:r>
+              <w:rPr>
+                <w:color w:val="333333"/>
+                <w:highlight w:val="yellow"/>
                 <w:shd w:val="clear" w:color="auto" w:fill="FFFFFF"/>
               </w:rPr>
               <w:t>NK1-13</w:t>
@@ -2091,6 +2138,7 @@
             <w:r>
               <w:rPr>
                 <w:color w:val="333333"/>
+                <w:highlight w:val="yellow"/>
                 <w:shd w:val="clear" w:color="auto" w:fill="FFFFFF"/>
               </w:rPr>
               <w:t>.1</w:t>
@@ -2107,12 +2155,14 @@
             <w:pPr>
               <w:rPr>
                 <w:color w:val="333333"/>
-                <w:shd w:val="clear" w:color="auto" w:fill="FFFFFF"/>
-              </w:rPr>
-            </w:pPr>
-            <w:r>
-              <w:rPr>
-                <w:color w:val="333333"/>
+                <w:highlight w:val="yellow"/>
+                <w:shd w:val="clear" w:color="auto" w:fill="FFFFFF"/>
+              </w:rPr>
+            </w:pPr>
+            <w:r>
+              <w:rPr>
+                <w:color w:val="333333"/>
+                <w:highlight w:val="yellow"/>
                 <w:shd w:val="clear" w:color="auto" w:fill="FFFFFF"/>
               </w:rPr>
               <w:t>Organization Identifier</w:t>
@@ -2127,12 +2177,14 @@
             <w:pPr>
               <w:rPr>
                 <w:color w:val="333333"/>
-                <w:shd w:val="clear" w:color="auto" w:fill="FFFFFF"/>
-              </w:rPr>
-            </w:pPr>
-            <w:r>
-              <w:rPr>
-                <w:color w:val="333333"/>
+                <w:highlight w:val="yellow"/>
+                <w:shd w:val="clear" w:color="auto" w:fill="FFFFFF"/>
+              </w:rPr>
+            </w:pPr>
+            <w:r>
+              <w:rPr>
+                <w:color w:val="333333"/>
+                <w:highlight w:val="yellow"/>
                 <w:shd w:val="clear" w:color="auto" w:fill="FFFFFF"/>
               </w:rPr>
               <w:t>NK1-13.10</w:t>
@@ -2149,12 +2201,14 @@
             <w:pPr>
               <w:rPr>
                 <w:color w:val="333333"/>
-                <w:shd w:val="clear" w:color="auto" w:fill="FFFFFF"/>
-              </w:rPr>
-            </w:pPr>
-            <w:r>
-              <w:rPr>
-                <w:color w:val="333333"/>
+                <w:highlight w:val="red"/>
+                <w:shd w:val="clear" w:color="auto" w:fill="FFFFFF"/>
+              </w:rPr>
+            </w:pPr>
+            <w:r>
+              <w:rPr>
+                <w:color w:val="333333"/>
+                <w:highlight w:val="red"/>
                 <w:shd w:val="clear" w:color="auto" w:fill="FFFFFF"/>
               </w:rPr>
               <w:t>Contact Person's Name</w:t>
@@ -2169,16 +2223,58 @@
             <w:pPr>
               <w:rPr>
                 <w:color w:val="333333"/>
-                <w:shd w:val="clear" w:color="auto" w:fill="FFFFFF"/>
-              </w:rPr>
-            </w:pPr>
-            <w:r>
-              <w:rPr>
-                <w:color w:val="333333"/>
+                <w:highlight w:val="red"/>
+                <w:shd w:val="clear" w:color="auto" w:fill="FFFFFF"/>
+              </w:rPr>
+            </w:pPr>
+            <w:r>
+              <w:rPr>
+                <w:color w:val="333333"/>
+                <w:highlight w:val="red"/>
                 <w:shd w:val="clear" w:color="auto" w:fill="FFFFFF"/>
               </w:rPr>
               <w:t>NK1-30</w:t>
             </w:r>
+            <w:ins w:id="6" w:author="Rosin, Caroline (IntlAssoc)" w:date="2017-01-04T15:08:00Z">
+              <w:r>
+                <w:rPr>
+                  <w:color w:val="333333"/>
+                  <w:highlight w:val="red"/>
+                  <w:shd w:val="clear" w:color="auto" w:fill="FFFFFF"/>
+                </w:rPr>
+                <w:t>.2 NK1-30.</w:t>
+              </w:r>
+            </w:ins>
+            <w:ins w:id="7" w:author="Rosin, Caroline (IntlAssoc)" w:date="2017-01-04T15:09:00Z">
+              <w:r>
+                <w:rPr>
+                  <w:color w:val="333333"/>
+                  <w:highlight w:val="red"/>
+                  <w:shd w:val="clear" w:color="auto" w:fill="FFFFFF"/>
+                </w:rPr>
+                <w:t>3</w:t>
+              </w:r>
+            </w:ins>
+            <w:ins w:id="8" w:author="Rosin, Caroline (IntlAssoc)" w:date="2017-01-04T15:08:00Z">
+              <w:r>
+                <w:rPr>
+                  <w:color w:val="333333"/>
+                  <w:highlight w:val="red"/>
+                  <w:shd w:val="clear" w:color="auto" w:fill="FFFFFF"/>
+                </w:rPr>
+                <w:t xml:space="preserve"> NK1-30.</w:t>
+              </w:r>
+            </w:ins>
+            <w:ins w:id="9" w:author="Rosin, Caroline (IntlAssoc)" w:date="2017-01-04T15:09:00Z">
+              <w:r>
+                <w:rPr>
+                  <w:color w:val="333333"/>
+                  <w:highlight w:val="red"/>
+                  <w:shd w:val="clear" w:color="auto" w:fill="FFFFFF"/>
+                </w:rPr>
+                <w:t>1.1 NK1-30.4</w:t>
+              </w:r>
+            </w:ins>
           </w:p>
         </w:tc>
       </w:tr>
@@ -2345,7 +2441,7 @@
                 <w:shd w:val="clear" w:color="auto" w:fill="FFFFFF"/>
               </w:rPr>
             </w:pPr>
-            <w:commentRangeStart w:id="7"/>
+            <w:commentRangeStart w:id="10"/>
             <w:r>
               <w:rPr>
                 <w:color w:val="333333"/>
@@ -2353,12 +2449,12 @@
               </w:rPr>
               <w:t>Address</w:t>
             </w:r>
-            <w:commentRangeEnd w:id="7"/>
+            <w:commentRangeEnd w:id="10"/>
             <w:r>
               <w:rPr>
                 <w:rStyle w:val="CommentReference"/>
               </w:rPr>
-              <w:commentReference w:id="7"/>
+              <w:commentReference w:id="10"/>
             </w:r>
           </w:p>
         </w:tc>
@@ -2472,7 +2568,7 @@
                 <w:shd w:val="clear" w:color="auto" w:fill="FFFFFF"/>
               </w:rPr>
             </w:pPr>
-            <w:commentRangeStart w:id="8"/>
+            <w:commentRangeStart w:id="11"/>
             <w:r>
               <w:rPr>
                 <w:color w:val="333333"/>
@@ -2480,12 +2576,12 @@
               </w:rPr>
               <w:t>Phone Number</w:t>
             </w:r>
-            <w:commentRangeEnd w:id="8"/>
+            <w:commentRangeEnd w:id="11"/>
             <w:r>
               <w:rPr>
                 <w:rStyle w:val="CommentReference"/>
               </w:rPr>
-              <w:commentReference w:id="8"/>
+              <w:commentReference w:id="11"/>
             </w:r>
           </w:p>
         </w:tc>
@@ -2536,7 +2632,7 @@
                 <w:shd w:val="clear" w:color="auto" w:fill="FFFFFF"/>
               </w:rPr>
             </w:pPr>
-            <w:commentRangeStart w:id="9"/>
+            <w:commentRangeStart w:id="12"/>
             <w:r>
               <w:rPr>
                 <w:color w:val="333333"/>
@@ -2544,12 +2640,12 @@
               </w:rPr>
               <w:t>Email address</w:t>
             </w:r>
-            <w:commentRangeEnd w:id="9"/>
+            <w:commentRangeEnd w:id="12"/>
             <w:r>
               <w:rPr>
                 <w:rStyle w:val="CommentReference"/>
               </w:rPr>
-              <w:commentReference w:id="9"/>
+              <w:commentReference w:id="12"/>
             </w:r>
           </w:p>
         </w:tc>
@@ -2824,12 +2920,14 @@
             <w:pPr>
               <w:rPr>
                 <w:color w:val="333333"/>
-                <w:shd w:val="clear" w:color="auto" w:fill="FFFFFF"/>
-              </w:rPr>
-            </w:pPr>
-            <w:r>
-              <w:rPr>
-                <w:color w:val="333333"/>
+                <w:highlight w:val="yellow"/>
+                <w:shd w:val="clear" w:color="auto" w:fill="FFFFFF"/>
+              </w:rPr>
+            </w:pPr>
+            <w:r>
+              <w:rPr>
+                <w:color w:val="333333"/>
+                <w:highlight w:val="yellow"/>
                 <w:shd w:val="clear" w:color="auto" w:fill="FFFFFF"/>
               </w:rPr>
               <w:t>Financial Class</w:t>
@@ -2844,12 +2942,14 @@
             <w:pPr>
               <w:rPr>
                 <w:color w:val="333333"/>
-                <w:shd w:val="clear" w:color="auto" w:fill="FFFFFF"/>
-              </w:rPr>
-            </w:pPr>
-            <w:r>
-              <w:rPr>
-                <w:color w:val="333333"/>
+                <w:highlight w:val="yellow"/>
+                <w:shd w:val="clear" w:color="auto" w:fill="FFFFFF"/>
+              </w:rPr>
+            </w:pPr>
+            <w:r>
+              <w:rPr>
+                <w:color w:val="333333"/>
+                <w:highlight w:val="yellow"/>
                 <w:shd w:val="clear" w:color="auto" w:fill="FFFFFF"/>
               </w:rPr>
               <w:t>PV1-20.1</w:t>
@@ -2866,12 +2966,14 @@
             <w:pPr>
               <w:rPr>
                 <w:color w:val="333333"/>
-                <w:shd w:val="clear" w:color="auto" w:fill="FFFFFF"/>
-              </w:rPr>
-            </w:pPr>
-            <w:r>
-              <w:rPr>
-                <w:color w:val="333333"/>
+                <w:highlight w:val="yellow"/>
+                <w:shd w:val="clear" w:color="auto" w:fill="FFFFFF"/>
+              </w:rPr>
+            </w:pPr>
+            <w:r>
+              <w:rPr>
+                <w:color w:val="333333"/>
+                <w:highlight w:val="yellow"/>
                 <w:shd w:val="clear" w:color="auto" w:fill="FFFFFF"/>
               </w:rPr>
               <w:t>Courtesy Code</w:t>
@@ -2886,12 +2988,14 @@
             <w:pPr>
               <w:rPr>
                 <w:color w:val="333333"/>
-                <w:shd w:val="clear" w:color="auto" w:fill="FFFFFF"/>
-              </w:rPr>
-            </w:pPr>
-            <w:r>
-              <w:rPr>
-                <w:color w:val="333333"/>
+                <w:highlight w:val="yellow"/>
+                <w:shd w:val="clear" w:color="auto" w:fill="FFFFFF"/>
+              </w:rPr>
+            </w:pPr>
+            <w:r>
+              <w:rPr>
+                <w:color w:val="333333"/>
+                <w:highlight w:val="yellow"/>
                 <w:shd w:val="clear" w:color="auto" w:fill="FFFFFF"/>
               </w:rPr>
               <w:t>PV1-22.9 or PV1-22.2 or PV1-22.1</w:t>
@@ -3023,12 +3127,14 @@
             <w:pPr>
               <w:rPr>
                 <w:color w:val="333333"/>
-                <w:shd w:val="clear" w:color="auto" w:fill="FFFFFF"/>
-              </w:rPr>
-            </w:pPr>
-            <w:r>
-              <w:rPr>
-                <w:color w:val="333333"/>
+                <w:highlight w:val="yellow"/>
+                <w:shd w:val="clear" w:color="auto" w:fill="FFFFFF"/>
+              </w:rPr>
+            </w:pPr>
+            <w:r>
+              <w:rPr>
+                <w:color w:val="333333"/>
+                <w:highlight w:val="yellow"/>
                 <w:shd w:val="clear" w:color="auto" w:fill="FFFFFF"/>
               </w:rPr>
               <w:lastRenderedPageBreak/>
@@ -3044,12 +3150,14 @@
             <w:pPr>
               <w:rPr>
                 <w:color w:val="333333"/>
-                <w:shd w:val="clear" w:color="auto" w:fill="FFFFFF"/>
-              </w:rPr>
-            </w:pPr>
-            <w:r>
-              <w:rPr>
-                <w:color w:val="333333"/>
+                <w:highlight w:val="yellow"/>
+                <w:shd w:val="clear" w:color="auto" w:fill="FFFFFF"/>
+              </w:rPr>
+            </w:pPr>
+            <w:r>
+              <w:rPr>
+                <w:color w:val="333333"/>
+                <w:highlight w:val="yellow"/>
                 <w:shd w:val="clear" w:color="auto" w:fill="FFFFFF"/>
               </w:rPr>
               <w:t>IN1-2.9 or IN1-2.2 or IN1-2.1</w:t>
@@ -3066,12 +3174,14 @@
             <w:pPr>
               <w:rPr>
                 <w:color w:val="333333"/>
-                <w:shd w:val="clear" w:color="auto" w:fill="FFFFFF"/>
-              </w:rPr>
-            </w:pPr>
-            <w:r>
-              <w:rPr>
-                <w:color w:val="333333"/>
+                <w:highlight w:val="yellow"/>
+                <w:shd w:val="clear" w:color="auto" w:fill="FFFFFF"/>
+              </w:rPr>
+            </w:pPr>
+            <w:r>
+              <w:rPr>
+                <w:color w:val="333333"/>
+                <w:highlight w:val="yellow"/>
                 <w:shd w:val="clear" w:color="auto" w:fill="FFFFFF"/>
               </w:rPr>
               <w:t>Insurance Company ID</w:t>
@@ -3086,12 +3196,14 @@
             <w:pPr>
               <w:rPr>
                 <w:color w:val="333333"/>
-                <w:shd w:val="clear" w:color="auto" w:fill="FFFFFF"/>
-              </w:rPr>
-            </w:pPr>
-            <w:r>
-              <w:rPr>
-                <w:color w:val="333333"/>
+                <w:highlight w:val="yellow"/>
+                <w:shd w:val="clear" w:color="auto" w:fill="FFFFFF"/>
+              </w:rPr>
+            </w:pPr>
+            <w:r>
+              <w:rPr>
+                <w:color w:val="333333"/>
+                <w:highlight w:val="yellow"/>
                 <w:shd w:val="clear" w:color="auto" w:fill="FFFFFF"/>
               </w:rPr>
               <w:t>IN1-3.1</w:t>
@@ -3108,12 +3220,14 @@
             <w:pPr>
               <w:rPr>
                 <w:color w:val="333333"/>
-                <w:shd w:val="clear" w:color="auto" w:fill="FFFFFF"/>
-              </w:rPr>
-            </w:pPr>
-            <w:r>
-              <w:rPr>
-                <w:color w:val="333333"/>
+                <w:highlight w:val="yellow"/>
+                <w:shd w:val="clear" w:color="auto" w:fill="FFFFFF"/>
+              </w:rPr>
+            </w:pPr>
+            <w:r>
+              <w:rPr>
+                <w:color w:val="333333"/>
+                <w:highlight w:val="yellow"/>
                 <w:shd w:val="clear" w:color="auto" w:fill="FFFFFF"/>
               </w:rPr>
               <w:t>Insurance Company Name</w:t>
@@ -3128,12 +3242,14 @@
             <w:pPr>
               <w:rPr>
                 <w:color w:val="333333"/>
-                <w:shd w:val="clear" w:color="auto" w:fill="FFFFFF"/>
-              </w:rPr>
-            </w:pPr>
-            <w:r>
-              <w:rPr>
-                <w:color w:val="333333"/>
+                <w:highlight w:val="yellow"/>
+                <w:shd w:val="clear" w:color="auto" w:fill="FFFFFF"/>
+              </w:rPr>
+            </w:pPr>
+            <w:r>
+              <w:rPr>
+                <w:color w:val="333333"/>
+                <w:highlight w:val="yellow"/>
                 <w:shd w:val="clear" w:color="auto" w:fill="FFFFFF"/>
               </w:rPr>
               <w:t>IN1-4.1</w:t>
@@ -3325,12 +3441,14 @@
             <w:pPr>
               <w:rPr>
                 <w:color w:val="333333"/>
-                <w:shd w:val="clear" w:color="auto" w:fill="FFFFFF"/>
-              </w:rPr>
-            </w:pPr>
-            <w:r>
-              <w:rPr>
-                <w:color w:val="333333"/>
+                <w:highlight w:val="red"/>
+                <w:shd w:val="clear" w:color="auto" w:fill="FFFFFF"/>
+              </w:rPr>
+            </w:pPr>
+            <w:r>
+              <w:rPr>
+                <w:color w:val="333333"/>
+                <w:highlight w:val="red"/>
                 <w:shd w:val="clear" w:color="auto" w:fill="FFFFFF"/>
               </w:rPr>
               <w:t>Insured’s Group Emp</w:t>
@@ -3338,6 +3456,7 @@
             <w:r>
               <w:rPr>
                 <w:color w:val="333333"/>
+                <w:highlight w:val="red"/>
                 <w:shd w:val="clear" w:color="auto" w:fill="FFFFFF"/>
               </w:rPr>
               <w:t>loyer</w:t>
@@ -3345,6 +3464,7 @@
             <w:r>
               <w:rPr>
                 <w:color w:val="333333"/>
+                <w:highlight w:val="red"/>
                 <w:shd w:val="clear" w:color="auto" w:fill="FFFFFF"/>
               </w:rPr>
               <w:t xml:space="preserve"> Name</w:t>
@@ -3359,16 +3479,108 @@
             <w:pPr>
               <w:rPr>
                 <w:color w:val="333333"/>
-                <w:shd w:val="clear" w:color="auto" w:fill="FFFFFF"/>
-              </w:rPr>
-            </w:pPr>
-            <w:r>
-              <w:rPr>
-                <w:color w:val="333333"/>
+                <w:highlight w:val="red"/>
+                <w:shd w:val="clear" w:color="auto" w:fill="FFFFFF"/>
+              </w:rPr>
+            </w:pPr>
+            <w:r>
+              <w:rPr>
+                <w:color w:val="333333"/>
+                <w:highlight w:val="red"/>
                 <w:shd w:val="clear" w:color="auto" w:fill="FFFFFF"/>
               </w:rPr>
               <w:t>IN1-11</w:t>
             </w:r>
+            <w:ins w:id="13" w:author="Rosin, Caroline (IntlAssoc)" w:date="2017-01-04T15:10:00Z">
+              <w:r>
+                <w:rPr>
+                  <w:color w:val="333333"/>
+                  <w:highlight w:val="red"/>
+                  <w:shd w:val="clear" w:color="auto" w:fill="FFFFFF"/>
+                </w:rPr>
+                <w:t>.1</w:t>
+              </w:r>
+            </w:ins>
+          </w:p>
+        </w:tc>
+      </w:tr>
+      <w:tr>
+        <w:trPr>
+          <w:ins w:id="14" w:author="Rosin, Caroline (IntlAssoc)" w:date="2017-01-04T15:11:00Z"/>
+        </w:trPr>
+        <w:tc>
+          <w:tcPr>
+            <w:tcW w:w="6475" w:type="dxa"/>
+          </w:tcPr>
+          <w:p>
+            <w:pPr>
+              <w:rPr>
+                <w:ins w:id="15" w:author="Rosin, Caroline (IntlAssoc)" w:date="2017-01-04T15:11:00Z"/>
+                <w:color w:val="333333"/>
+                <w:shd w:val="clear" w:color="auto" w:fill="FFFFFF"/>
+              </w:rPr>
+            </w:pPr>
+            <w:ins w:id="16" w:author="Rosin, Caroline (IntlAssoc)" w:date="2017-01-04T15:11:00Z">
+              <w:r>
+                <w:rPr>
+                  <w:color w:val="333333"/>
+                  <w:highlight w:val="red"/>
+                  <w:shd w:val="clear" w:color="auto" w:fill="FFFFFF"/>
+                </w:rPr>
+                <w:t>Insured’s Group Employer</w:t>
+              </w:r>
+              <w:r>
+                <w:rPr>
+                  <w:color w:val="333333"/>
+                  <w:highlight w:val="red"/>
+                  <w:shd w:val="clear" w:color="auto" w:fill="FFFFFF"/>
+                </w:rPr>
+                <w:t xml:space="preserve"> Identifier</w:t>
+              </w:r>
+            </w:ins>
+          </w:p>
+        </w:tc>
+        <w:tc>
+          <w:tcPr>
+            <w:tcW w:w="6475" w:type="dxa"/>
+          </w:tcPr>
+          <w:p>
+            <w:pPr>
+              <w:rPr>
+                <w:ins w:id="17" w:author="Rosin, Caroline (IntlAssoc)" w:date="2017-01-04T15:11:00Z"/>
+                <w:color w:val="333333"/>
+                <w:shd w:val="clear" w:color="auto" w:fill="FFFFFF"/>
+              </w:rPr>
+            </w:pPr>
+            <w:ins w:id="18" w:author="Rosin, Caroline (IntlAssoc)" w:date="2017-01-04T15:11:00Z">
+              <w:r>
+                <w:rPr>
+                  <w:color w:val="333333"/>
+                  <w:highlight w:val="red"/>
+                  <w:shd w:val="clear" w:color="auto" w:fill="FFFFFF"/>
+                </w:rPr>
+                <w:t>IN1-11</w:t>
+              </w:r>
+              <w:r>
+                <w:rPr>
+                  <w:color w:val="333333"/>
+                  <w:highlight w:val="red"/>
+                  <w:shd w:val="clear" w:color="auto" w:fill="FFFFFF"/>
+                </w:rPr>
+                <w:t>.1</w:t>
+              </w:r>
+            </w:ins>
+            <w:ins w:id="19" w:author="Rosin, Caroline (IntlAssoc)" w:date="2017-01-04T15:12:00Z">
+              <w:r>
+                <w:rPr>
+                  <w:color w:val="333333"/>
+                  <w:shd w:val="clear" w:color="auto" w:fill="FFFFFF"/>
+                </w:rPr>
+                <w:t>0</w:t>
+              </w:r>
+            </w:ins>
+            <w:bookmarkStart w:id="20" w:name="_GoBack"/>
+            <w:bookmarkEnd w:id="20"/>
           </w:p>
         </w:tc>
       </w:tr>
@@ -3470,33 +3682,28 @@
                 <w:color w:val="333333"/>
                 <w:shd w:val="clear" w:color="auto" w:fill="FFFFFF"/>
               </w:rPr>
-              <w:t>IN1-16</w:t>
-            </w:r>
-            <w:r>
-              <w:rPr>
-                <w:color w:val="333333"/>
-                <w:shd w:val="clear" w:color="auto" w:fill="FFFFFF"/>
-              </w:rPr>
-              <w:t>.2 IN1-16.3 IN1-16.1.1 IN1-16.4</w:t>
-            </w:r>
-          </w:p>
-        </w:tc>
-      </w:tr>
-      <w:tr>
-        <w:tc>
-          <w:tcPr>
-            <w:tcW w:w="6475" w:type="dxa"/>
-          </w:tcPr>
-          <w:p>
-            <w:pPr>
-              <w:rPr>
-                <w:color w:val="333333"/>
-                <w:shd w:val="clear" w:color="auto" w:fill="FFFFFF"/>
-              </w:rPr>
-            </w:pPr>
-            <w:r>
-              <w:rPr>
-                <w:color w:val="333333"/>
+              <w:t>IN1-16.2 IN1-16.3 IN1-16.1.1 IN1-16.4</w:t>
+            </w:r>
+          </w:p>
+        </w:tc>
+      </w:tr>
+      <w:tr>
+        <w:tc>
+          <w:tcPr>
+            <w:tcW w:w="6475" w:type="dxa"/>
+          </w:tcPr>
+          <w:p>
+            <w:pPr>
+              <w:rPr>
+                <w:color w:val="333333"/>
+                <w:highlight w:val="yellow"/>
+                <w:shd w:val="clear" w:color="auto" w:fill="FFFFFF"/>
+              </w:rPr>
+            </w:pPr>
+            <w:r>
+              <w:rPr>
+                <w:color w:val="333333"/>
+                <w:highlight w:val="yellow"/>
                 <w:shd w:val="clear" w:color="auto" w:fill="FFFFFF"/>
               </w:rPr>
               <w:t xml:space="preserve">Insured’s Relationship </w:t>
@@ -3505,6 +3712,7 @@
             <w:r>
               <w:rPr>
                 <w:color w:val="333333"/>
+                <w:highlight w:val="yellow"/>
                 <w:shd w:val="clear" w:color="auto" w:fill="FFFFFF"/>
               </w:rPr>
               <w:t>To</w:t>
@@ -3513,6 +3721,7 @@
             <w:r>
               <w:rPr>
                 <w:color w:val="333333"/>
+                <w:highlight w:val="yellow"/>
                 <w:shd w:val="clear" w:color="auto" w:fill="FFFFFF"/>
               </w:rPr>
               <w:t xml:space="preserve"> Patient</w:t>
@@ -3527,12 +3736,14 @@
             <w:pPr>
               <w:rPr>
                 <w:color w:val="333333"/>
-                <w:shd w:val="clear" w:color="auto" w:fill="FFFFFF"/>
-              </w:rPr>
-            </w:pPr>
-            <w:r>
-              <w:rPr>
-                <w:color w:val="333333"/>
+                <w:highlight w:val="yellow"/>
+                <w:shd w:val="clear" w:color="auto" w:fill="FFFFFF"/>
+              </w:rPr>
+            </w:pPr>
+            <w:r>
+              <w:rPr>
+                <w:color w:val="333333"/>
+                <w:highlight w:val="yellow"/>
                 <w:shd w:val="clear" w:color="auto" w:fill="FFFFFF"/>
               </w:rPr>
               <w:t>IN1-17.9 or IN1-17.2 or IN1-17.1</w:t>
@@ -3549,12 +3760,14 @@
             <w:pPr>
               <w:rPr>
                 <w:color w:val="333333"/>
-                <w:shd w:val="clear" w:color="auto" w:fill="FFFFFF"/>
-              </w:rPr>
-            </w:pPr>
-            <w:r>
-              <w:rPr>
-                <w:color w:val="333333"/>
+                <w:highlight w:val="yellow"/>
+                <w:shd w:val="clear" w:color="auto" w:fill="FFFFFF"/>
+              </w:rPr>
+            </w:pPr>
+            <w:r>
+              <w:rPr>
+                <w:color w:val="333333"/>
+                <w:highlight w:val="yellow"/>
                 <w:shd w:val="clear" w:color="auto" w:fill="FFFFFF"/>
               </w:rPr>
               <w:t xml:space="preserve">Insured’s Date </w:t>
@@ -3563,6 +3776,7 @@
             <w:r>
               <w:rPr>
                 <w:color w:val="333333"/>
+                <w:highlight w:val="yellow"/>
                 <w:shd w:val="clear" w:color="auto" w:fill="FFFFFF"/>
               </w:rPr>
               <w:t>Of</w:t>
@@ -3571,6 +3785,7 @@
             <w:r>
               <w:rPr>
                 <w:color w:val="333333"/>
+                <w:highlight w:val="yellow"/>
                 <w:shd w:val="clear" w:color="auto" w:fill="FFFFFF"/>
               </w:rPr>
               <w:t xml:space="preserve"> Birth</w:t>
@@ -3585,12 +3800,14 @@
             <w:pPr>
               <w:rPr>
                 <w:color w:val="333333"/>
-                <w:shd w:val="clear" w:color="auto" w:fill="FFFFFF"/>
-              </w:rPr>
-            </w:pPr>
-            <w:r>
-              <w:rPr>
-                <w:color w:val="333333"/>
+                <w:highlight w:val="yellow"/>
+                <w:shd w:val="clear" w:color="auto" w:fill="FFFFFF"/>
+              </w:rPr>
+            </w:pPr>
+            <w:r>
+              <w:rPr>
+                <w:color w:val="333333"/>
+                <w:highlight w:val="yellow"/>
                 <w:shd w:val="clear" w:color="auto" w:fill="FFFFFF"/>
               </w:rPr>
               <w:t>IN1-18.1</w:t>
@@ -4105,7 +4322,15 @@
             <w:tcW w:w="6475" w:type="dxa"/>
           </w:tcPr>
           <w:p>
-            <w:r>
+            <w:pPr>
+              <w:rPr>
+                <w:highlight w:val="yellow"/>
+              </w:rPr>
+            </w:pPr>
+            <w:r>
+              <w:rPr>
+                <w:highlight w:val="yellow"/>
+              </w:rPr>
               <w:t>GT1-5.6</w:t>
             </w:r>
           </w:p>
@@ -4124,6 +4349,7 @@
                 <w:color w:val="333333"/>
                 <w:sz w:val="22"/>
                 <w:szCs w:val="22"/>
+                <w:highlight w:val="yellow"/>
                 <w:shd w:val="clear" w:color="auto" w:fill="FFFFFF"/>
               </w:rPr>
             </w:pPr>
@@ -4132,6 +4358,7 @@
                 <w:rFonts w:asciiTheme="minorHAnsi" w:hAnsiTheme="minorHAnsi"/>
                 <w:sz w:val="22"/>
                 <w:szCs w:val="22"/>
+                <w:highlight w:val="yellow"/>
               </w:rPr>
               <w:t>Guarantor Relationship</w:t>
             </w:r>
@@ -4145,12 +4372,14 @@
             <w:pPr>
               <w:rPr>
                 <w:color w:val="333333"/>
-                <w:shd w:val="clear" w:color="auto" w:fill="FFFFFF"/>
-              </w:rPr>
-            </w:pPr>
-            <w:r>
-              <w:rPr>
-                <w:color w:val="333333"/>
+                <w:highlight w:val="yellow"/>
+                <w:shd w:val="clear" w:color="auto" w:fill="FFFFFF"/>
+              </w:rPr>
+            </w:pPr>
+            <w:r>
+              <w:rPr>
+                <w:color w:val="333333"/>
+                <w:highlight w:val="yellow"/>
                 <w:shd w:val="clear" w:color="auto" w:fill="FFFFFF"/>
               </w:rPr>
               <w:t>GT1-11</w:t>
@@ -4158,6 +4387,7 @@
             <w:r>
               <w:rPr>
                 <w:color w:val="333333"/>
+                <w:highlight w:val="yellow"/>
                 <w:shd w:val="clear" w:color="auto" w:fill="FFFFFF"/>
               </w:rPr>
               <w:t>.9 or GT1-11.2 or GT1-11.1</w:t>
@@ -4235,19 +4465,23 @@
         </w:numPr>
         <w:rPr>
           <w:color w:val="333333"/>
-          <w:shd w:val="clear" w:color="auto" w:fill="FFFFFF"/>
-        </w:rPr>
-      </w:pPr>
-      <w:r>
-        <w:rPr>
-          <w:color w:val="333333"/>
-          <w:shd w:val="clear" w:color="auto" w:fill="FFFFFF"/>
-        </w:rPr>
+          <w:highlight w:val="cyan"/>
+          <w:shd w:val="clear" w:color="auto" w:fill="FFFFFF"/>
+        </w:rPr>
+      </w:pPr>
+      <w:r>
+        <w:rPr>
+          <w:color w:val="333333"/>
+          <w:highlight w:val="cyan"/>
+          <w:shd w:val="clear" w:color="auto" w:fill="FFFFFF"/>
+        </w:rPr>
+        <w:lastRenderedPageBreak/>
         <w:t>Order</w:t>
       </w:r>
       <w:r>
         <w:rPr>
           <w:color w:val="333333"/>
+          <w:highlight w:val="cyan"/>
           <w:shd w:val="clear" w:color="auto" w:fill="FFFFFF"/>
         </w:rPr>
         <w:t xml:space="preserve"> [</w:t>
@@ -4256,6 +4490,7 @@
       <w:r>
         <w:rPr>
           <w:color w:val="333333"/>
+          <w:highlight w:val="cyan"/>
           <w:shd w:val="clear" w:color="auto" w:fill="FFFFFF"/>
         </w:rPr>
         <w:t>1..</w:t>
@@ -4264,6 +4499,7 @@
       <w:r>
         <w:rPr>
           <w:color w:val="333333"/>
+          <w:highlight w:val="cyan"/>
           <w:shd w:val="clear" w:color="auto" w:fill="FFFFFF"/>
         </w:rPr>
         <w:t>*]</w:t>
@@ -4278,20 +4514,22 @@
         </w:numPr>
         <w:rPr>
           <w:color w:val="333333"/>
-          <w:shd w:val="clear" w:color="auto" w:fill="FFFFFF"/>
-        </w:rPr>
-      </w:pPr>
-      <w:r>
-        <w:rPr>
-          <w:color w:val="333333"/>
-          <w:shd w:val="clear" w:color="auto" w:fill="FFFFFF"/>
-        </w:rPr>
-        <w:lastRenderedPageBreak/>
+          <w:highlight w:val="yellow"/>
+          <w:shd w:val="clear" w:color="auto" w:fill="FFFFFF"/>
+        </w:rPr>
+      </w:pPr>
+      <w:r>
+        <w:rPr>
+          <w:color w:val="333333"/>
+          <w:highlight w:val="yellow"/>
+          <w:shd w:val="clear" w:color="auto" w:fill="FFFFFF"/>
+        </w:rPr>
         <w:t>Ordering Provider</w:t>
       </w:r>
       <w:r>
         <w:rPr>
           <w:color w:val="333333"/>
+          <w:highlight w:val="yellow"/>
           <w:shd w:val="clear" w:color="auto" w:fill="FFFFFF"/>
         </w:rPr>
         <w:t xml:space="preserve"> [</w:t>
@@ -4300,6 +4538,7 @@
       <w:r>
         <w:rPr>
           <w:color w:val="333333"/>
+          <w:highlight w:val="yellow"/>
           <w:shd w:val="clear" w:color="auto" w:fill="FFFFFF"/>
         </w:rPr>
         <w:t>1..</w:t>
@@ -4308,6 +4547,7 @@
       <w:r>
         <w:rPr>
           <w:color w:val="333333"/>
+          <w:highlight w:val="yellow"/>
           <w:shd w:val="clear" w:color="auto" w:fill="FFFFFF"/>
         </w:rPr>
         <w:t>1]</w:t>
@@ -4410,8 +4650,25 @@
                 <w:color w:val="333333"/>
                 <w:shd w:val="clear" w:color="auto" w:fill="FFFFFF"/>
               </w:rPr>
-              <w:t>.3 ORC-12.2</w:t>
-            </w:r>
+              <w:t xml:space="preserve">.3 </w:t>
+            </w:r>
+            <w:r>
+              <w:rPr>
+                <w:color w:val="333333"/>
+                <w:highlight w:val="red"/>
+                <w:shd w:val="clear" w:color="auto" w:fill="FFFFFF"/>
+              </w:rPr>
+              <w:t>ORC-12.2</w:t>
+            </w:r>
+            <w:ins w:id="21" w:author="Rosin, Caroline (IntlAssoc) [2]" w:date="2017-01-04T14:42:00Z">
+              <w:r>
+                <w:rPr>
+                  <w:color w:val="333333"/>
+                  <w:shd w:val="clear" w:color="auto" w:fill="FFFFFF"/>
+                </w:rPr>
+                <w:t>.1</w:t>
+              </w:r>
+            </w:ins>
           </w:p>
         </w:tc>
       </w:tr>
@@ -4476,31 +4733,42 @@
               <w:rPr>
                 <w:rFonts w:cs="Helvetica"/>
                 <w:color w:val="000000"/>
-              </w:rPr>
-            </w:pPr>
-            <w:commentRangeStart w:id="10"/>
+                <w:highlight w:val="yellow"/>
+              </w:rPr>
+            </w:pPr>
+            <w:commentRangeStart w:id="22"/>
             <w:r>
               <w:rPr>
                 <w:rFonts w:cs="Helvetica"/>
                 <w:color w:val="000000"/>
+                <w:highlight w:val="yellow"/>
               </w:rPr>
               <w:t>Call Back Phone Number</w:t>
             </w:r>
-            <w:commentRangeEnd w:id="10"/>
+            <w:commentRangeEnd w:id="22"/>
             <w:r>
               <w:rPr>
                 <w:rStyle w:val="CommentReference"/>
-              </w:rPr>
-              <w:commentReference w:id="10"/>
-            </w:r>
-          </w:p>
-        </w:tc>
-        <w:tc>
-          <w:tcPr>
-            <w:tcW w:w="6475" w:type="dxa"/>
-          </w:tcPr>
-          <w:p>
-            <w:r>
+                <w:highlight w:val="yellow"/>
+              </w:rPr>
+              <w:commentReference w:id="22"/>
+            </w:r>
+          </w:p>
+        </w:tc>
+        <w:tc>
+          <w:tcPr>
+            <w:tcW w:w="6475" w:type="dxa"/>
+          </w:tcPr>
+          <w:p>
+            <w:pPr>
+              <w:rPr>
+                <w:highlight w:val="yellow"/>
+              </w:rPr>
+            </w:pPr>
+            <w:r>
+              <w:rPr>
+                <w:highlight w:val="yellow"/>
+              </w:rPr>
               <w:t>[when ORC-14.3 = ‘PH’] ORC-14.6 ORC-14.7 ORC-14.8</w:t>
             </w:r>
           </w:p>
@@ -4518,34 +4786,45 @@
                 <w:rFonts w:asciiTheme="minorHAnsi" w:hAnsiTheme="minorHAnsi"/>
                 <w:sz w:val="22"/>
                 <w:szCs w:val="22"/>
-              </w:rPr>
-            </w:pPr>
-            <w:commentRangeStart w:id="11"/>
+                <w:highlight w:val="yellow"/>
+              </w:rPr>
+            </w:pPr>
+            <w:commentRangeStart w:id="23"/>
             <w:r>
               <w:rPr>
                 <w:rFonts w:asciiTheme="minorHAnsi" w:hAnsiTheme="minorHAnsi"/>
                 <w:sz w:val="22"/>
                 <w:szCs w:val="22"/>
+                <w:highlight w:val="yellow"/>
               </w:rPr>
               <w:t>Email address</w:t>
             </w:r>
-            <w:commentRangeEnd w:id="11"/>
+            <w:commentRangeEnd w:id="23"/>
             <w:r>
               <w:rPr>
                 <w:rStyle w:val="CommentReference"/>
                 <w:rFonts w:asciiTheme="minorHAnsi" w:hAnsiTheme="minorHAnsi" w:cstheme="minorBidi"/>
                 <w:color w:val="auto"/>
-              </w:rPr>
-              <w:commentReference w:id="11"/>
-            </w:r>
-          </w:p>
-        </w:tc>
-        <w:tc>
-          <w:tcPr>
-            <w:tcW w:w="6475" w:type="dxa"/>
-          </w:tcPr>
-          <w:p>
-            <w:r>
+                <w:highlight w:val="yellow"/>
+              </w:rPr>
+              <w:commentReference w:id="23"/>
+            </w:r>
+          </w:p>
+        </w:tc>
+        <w:tc>
+          <w:tcPr>
+            <w:tcW w:w="6475" w:type="dxa"/>
+          </w:tcPr>
+          <w:p>
+            <w:pPr>
+              <w:rPr>
+                <w:highlight w:val="yellow"/>
+              </w:rPr>
+            </w:pPr>
+            <w:r>
+              <w:rPr>
+                <w:highlight w:val="yellow"/>
+              </w:rPr>
               <w:t>[when ORC-14.3 = ‘X.400’ or ‘Internet’] ORC-14.4</w:t>
             </w:r>
           </w:p>
@@ -4638,7 +4917,15 @@
             <w:tcW w:w="6475" w:type="dxa"/>
           </w:tcPr>
           <w:p>
-            <w:r>
+            <w:pPr>
+              <w:rPr>
+                <w:highlight w:val="yellow"/>
+              </w:rPr>
+            </w:pPr>
+            <w:r>
+              <w:rPr>
+                <w:highlight w:val="yellow"/>
+              </w:rPr>
               <w:t>ORC-22.1.1</w:t>
             </w:r>
           </w:p>
@@ -4669,7 +4956,15 @@
             <w:tcW w:w="6475" w:type="dxa"/>
           </w:tcPr>
           <w:p>
-            <w:r>
+            <w:pPr>
+              <w:rPr>
+                <w:highlight w:val="yellow"/>
+              </w:rPr>
+            </w:pPr>
+            <w:r>
+              <w:rPr>
+                <w:highlight w:val="yellow"/>
+              </w:rPr>
               <w:t>ORC-22.2</w:t>
             </w:r>
           </w:p>
@@ -4750,35 +5045,46 @@
                 <w:color w:val="333333"/>
                 <w:sz w:val="22"/>
                 <w:szCs w:val="22"/>
-                <w:shd w:val="clear" w:color="auto" w:fill="FFFFFF"/>
-              </w:rPr>
-            </w:pPr>
-            <w:commentRangeStart w:id="12"/>
+                <w:highlight w:val="yellow"/>
+                <w:shd w:val="clear" w:color="auto" w:fill="FFFFFF"/>
+              </w:rPr>
+            </w:pPr>
+            <w:commentRangeStart w:id="24"/>
             <w:r>
               <w:rPr>
                 <w:rFonts w:asciiTheme="minorHAnsi" w:hAnsiTheme="minorHAnsi"/>
                 <w:sz w:val="22"/>
                 <w:szCs w:val="22"/>
+                <w:highlight w:val="yellow"/>
               </w:rPr>
               <w:t>Ordering Facility Phone Number</w:t>
             </w:r>
-            <w:commentRangeEnd w:id="12"/>
+            <w:commentRangeEnd w:id="24"/>
             <w:r>
               <w:rPr>
                 <w:rStyle w:val="CommentReference"/>
                 <w:rFonts w:asciiTheme="minorHAnsi" w:hAnsiTheme="minorHAnsi" w:cstheme="minorBidi"/>
                 <w:color w:val="auto"/>
-              </w:rPr>
-              <w:commentReference w:id="12"/>
-            </w:r>
-          </w:p>
-        </w:tc>
-        <w:tc>
-          <w:tcPr>
-            <w:tcW w:w="6475" w:type="dxa"/>
-          </w:tcPr>
-          <w:p>
-            <w:r>
+                <w:highlight w:val="yellow"/>
+              </w:rPr>
+              <w:commentReference w:id="24"/>
+            </w:r>
+          </w:p>
+        </w:tc>
+        <w:tc>
+          <w:tcPr>
+            <w:tcW w:w="6475" w:type="dxa"/>
+          </w:tcPr>
+          <w:p>
+            <w:pPr>
+              <w:rPr>
+                <w:highlight w:val="yellow"/>
+              </w:rPr>
+            </w:pPr>
+            <w:r>
+              <w:rPr>
+                <w:highlight w:val="yellow"/>
+              </w:rPr>
               <w:t>[when ORC-23.3 = ‘PH’] ORC-23.6 ORC-23.7 ORC-23.8</w:t>
             </w:r>
           </w:p>
@@ -4797,43 +5103,46 @@
                 <w:color w:val="333333"/>
                 <w:sz w:val="22"/>
                 <w:szCs w:val="22"/>
-                <w:shd w:val="clear" w:color="auto" w:fill="FFFFFF"/>
-              </w:rPr>
-            </w:pPr>
-            <w:commentRangeStart w:id="13"/>
+                <w:highlight w:val="yellow"/>
+                <w:shd w:val="clear" w:color="auto" w:fill="FFFFFF"/>
+              </w:rPr>
+            </w:pPr>
+            <w:commentRangeStart w:id="25"/>
             <w:r>
               <w:rPr>
                 <w:rFonts w:asciiTheme="minorHAnsi" w:hAnsiTheme="minorHAnsi"/>
                 <w:sz w:val="22"/>
                 <w:szCs w:val="22"/>
-              </w:rPr>
-              <w:t xml:space="preserve">Ordering Facility </w:t>
-            </w:r>
-            <w:r>
-              <w:rPr>
-                <w:rFonts w:asciiTheme="minorHAnsi" w:hAnsiTheme="minorHAnsi"/>
-                <w:sz w:val="22"/>
-                <w:szCs w:val="22"/>
-              </w:rPr>
-              <w:t>email address</w:t>
-            </w:r>
-            <w:commentRangeEnd w:id="13"/>
+                <w:highlight w:val="yellow"/>
+              </w:rPr>
+              <w:t>Ordering Facility email address</w:t>
+            </w:r>
+            <w:commentRangeEnd w:id="25"/>
             <w:r>
               <w:rPr>
                 <w:rStyle w:val="CommentReference"/>
                 <w:rFonts w:asciiTheme="minorHAnsi" w:hAnsiTheme="minorHAnsi" w:cstheme="minorBidi"/>
                 <w:color w:val="auto"/>
-              </w:rPr>
-              <w:commentReference w:id="13"/>
-            </w:r>
-          </w:p>
-        </w:tc>
-        <w:tc>
-          <w:tcPr>
-            <w:tcW w:w="6475" w:type="dxa"/>
-          </w:tcPr>
-          <w:p>
-            <w:r>
+                <w:highlight w:val="yellow"/>
+              </w:rPr>
+              <w:commentReference w:id="25"/>
+            </w:r>
+          </w:p>
+        </w:tc>
+        <w:tc>
+          <w:tcPr>
+            <w:tcW w:w="6475" w:type="dxa"/>
+          </w:tcPr>
+          <w:p>
+            <w:pPr>
+              <w:rPr>
+                <w:highlight w:val="yellow"/>
+              </w:rPr>
+            </w:pPr>
+            <w:r>
+              <w:rPr>
+                <w:highlight w:val="yellow"/>
+              </w:rPr>
               <w:t>[when ORC-23.3 = ‘X.400’ or ‘Internet’] ORC-23.4</w:t>
             </w:r>
           </w:p>
@@ -4857,12 +5166,14 @@
         </w:numPr>
         <w:rPr>
           <w:color w:val="333333"/>
-          <w:shd w:val="clear" w:color="auto" w:fill="FFFFFF"/>
-        </w:rPr>
-      </w:pPr>
-      <w:r>
-        <w:rPr>
-          <w:color w:val="333333"/>
+          <w:highlight w:val="yellow"/>
+          <w:shd w:val="clear" w:color="auto" w:fill="FFFFFF"/>
+        </w:rPr>
+      </w:pPr>
+      <w:r>
+        <w:rPr>
+          <w:color w:val="333333"/>
+          <w:highlight w:val="yellow"/>
           <w:shd w:val="clear" w:color="auto" w:fill="FFFFFF"/>
         </w:rPr>
         <w:t>General order information</w:t>
@@ -4870,6 +5181,7 @@
       <w:r>
         <w:rPr>
           <w:color w:val="333333"/>
+          <w:highlight w:val="yellow"/>
           <w:shd w:val="clear" w:color="auto" w:fill="FFFFFF"/>
         </w:rPr>
         <w:t xml:space="preserve"> [</w:t>
@@ -4878,6 +5190,7 @@
       <w:r>
         <w:rPr>
           <w:color w:val="333333"/>
+          <w:highlight w:val="yellow"/>
           <w:shd w:val="clear" w:color="auto" w:fill="FFFFFF"/>
         </w:rPr>
         <w:t>1..</w:t>
@@ -4886,6 +5199,7 @@
       <w:r>
         <w:rPr>
           <w:color w:val="333333"/>
+          <w:highlight w:val="yellow"/>
           <w:shd w:val="clear" w:color="auto" w:fill="FFFFFF"/>
         </w:rPr>
         <w:t>1]</w:t>
@@ -5204,6 +5518,7 @@
                 <w:rFonts w:asciiTheme="minorHAnsi" w:hAnsiTheme="minorHAnsi"/>
                 <w:sz w:val="22"/>
                 <w:szCs w:val="22"/>
+                <w:highlight w:val="yellow"/>
               </w:rPr>
             </w:pPr>
             <w:r>
@@ -5211,6 +5526,7 @@
                 <w:rFonts w:asciiTheme="minorHAnsi" w:hAnsiTheme="minorHAnsi"/>
                 <w:sz w:val="22"/>
                 <w:szCs w:val="22"/>
+                <w:highlight w:val="yellow"/>
               </w:rPr>
               <w:t>Date/Time of Transaction</w:t>
             </w:r>
@@ -5224,12 +5540,14 @@
             <w:pPr>
               <w:rPr>
                 <w:color w:val="333333"/>
-                <w:shd w:val="clear" w:color="auto" w:fill="FFFFFF"/>
-              </w:rPr>
-            </w:pPr>
-            <w:r>
-              <w:rPr>
-                <w:color w:val="333333"/>
+                <w:highlight w:val="yellow"/>
+                <w:shd w:val="clear" w:color="auto" w:fill="FFFFFF"/>
+              </w:rPr>
+            </w:pPr>
+            <w:r>
+              <w:rPr>
+                <w:color w:val="333333"/>
+                <w:highlight w:val="yellow"/>
                 <w:shd w:val="clear" w:color="auto" w:fill="FFFFFF"/>
               </w:rPr>
               <w:t>ORC-9</w:t>
@@ -5237,6 +5555,7 @@
             <w:r>
               <w:rPr>
                 <w:color w:val="333333"/>
+                <w:highlight w:val="yellow"/>
                 <w:shd w:val="clear" w:color="auto" w:fill="FFFFFF"/>
               </w:rPr>
               <w:t>.1</w:t>
@@ -5257,32 +5576,28 @@
       <w:pPr>
         <w:pStyle w:val="ListParagraph"/>
         <w:numPr>
-          <w:ilvl w:val="0"/>
-          <w:numId w:val="7"/>
+          <w:ilvl w:val="1"/>
+          <w:numId w:val="1"/>
         </w:numPr>
         <w:rPr>
           <w:color w:val="333333"/>
-          <w:shd w:val="clear" w:color="auto" w:fill="FFFFFF"/>
-        </w:rPr>
-      </w:pPr>
-      <w:r>
-        <w:rPr>
-          <w:color w:val="333333"/>
-          <w:shd w:val="clear" w:color="auto" w:fill="FFFFFF"/>
-        </w:rPr>
-        <w:t>Timing/Quantity Information</w:t>
-      </w:r>
-      <w:r>
-        <w:rPr>
-          <w:color w:val="333333"/>
-          <w:shd w:val="clear" w:color="auto" w:fill="FFFFFF"/>
-        </w:rPr>
-        <w:t xml:space="preserve"> [</w:t>
+          <w:highlight w:val="red"/>
+          <w:shd w:val="clear" w:color="auto" w:fill="FFFFFF"/>
+        </w:rPr>
+      </w:pPr>
+      <w:r>
+        <w:rPr>
+          <w:color w:val="333333"/>
+          <w:highlight w:val="red"/>
+          <w:shd w:val="clear" w:color="auto" w:fill="FFFFFF"/>
+        </w:rPr>
+        <w:t>Timing/Quantity Information [</w:t>
       </w:r>
       <w:proofErr w:type="gramStart"/>
       <w:r>
         <w:rPr>
           <w:color w:val="333333"/>
+          <w:highlight w:val="red"/>
           <w:shd w:val="clear" w:color="auto" w:fill="FFFFFF"/>
         </w:rPr>
         <w:t>0..</w:t>
@@ -5291,6 +5606,7 @@
       <w:r>
         <w:rPr>
           <w:color w:val="333333"/>
+          <w:highlight w:val="red"/>
           <w:shd w:val="clear" w:color="auto" w:fill="FFFFFF"/>
         </w:rPr>
         <w:t>1]</w:t>
@@ -5363,12 +5679,14 @@
               <w:rPr>
                 <w:rFonts w:cs="Helvetica"/>
                 <w:color w:val="000000"/>
+                <w:highlight w:val="yellow"/>
               </w:rPr>
             </w:pPr>
             <w:r>
               <w:rPr>
                 <w:rFonts w:cs="Helvetica"/>
                 <w:color w:val="000000"/>
+                <w:highlight w:val="yellow"/>
               </w:rPr>
               <w:t>Start date and time</w:t>
             </w:r>
@@ -5382,12 +5700,14 @@
             <w:pPr>
               <w:rPr>
                 <w:color w:val="333333"/>
-                <w:shd w:val="clear" w:color="auto" w:fill="FFFFFF"/>
-              </w:rPr>
-            </w:pPr>
-            <w:r>
-              <w:rPr>
-                <w:color w:val="333333"/>
+                <w:highlight w:val="yellow"/>
+                <w:shd w:val="clear" w:color="auto" w:fill="FFFFFF"/>
+              </w:rPr>
+            </w:pPr>
+            <w:r>
+              <w:rPr>
+                <w:color w:val="333333"/>
+                <w:highlight w:val="yellow"/>
                 <w:shd w:val="clear" w:color="auto" w:fill="FFFFFF"/>
               </w:rPr>
               <w:t>TQ1-7.1</w:t>
@@ -5408,6 +5728,7 @@
                 <w:color w:val="333333"/>
                 <w:sz w:val="22"/>
                 <w:szCs w:val="22"/>
+                <w:highlight w:val="yellow"/>
                 <w:shd w:val="clear" w:color="auto" w:fill="FFFFFF"/>
               </w:rPr>
             </w:pPr>
@@ -5416,6 +5737,7 @@
                 <w:rFonts w:asciiTheme="minorHAnsi" w:hAnsiTheme="minorHAnsi"/>
                 <w:sz w:val="22"/>
                 <w:szCs w:val="22"/>
+                <w:highlight w:val="yellow"/>
               </w:rPr>
               <w:t>End date/time</w:t>
             </w:r>
@@ -5429,12 +5751,14 @@
             <w:pPr>
               <w:rPr>
                 <w:color w:val="333333"/>
-                <w:shd w:val="clear" w:color="auto" w:fill="FFFFFF"/>
-              </w:rPr>
-            </w:pPr>
-            <w:r>
-              <w:rPr>
-                <w:color w:val="333333"/>
+                <w:highlight w:val="yellow"/>
+                <w:shd w:val="clear" w:color="auto" w:fill="FFFFFF"/>
+              </w:rPr>
+            </w:pPr>
+            <w:r>
+              <w:rPr>
+                <w:color w:val="333333"/>
+                <w:highlight w:val="yellow"/>
                 <w:shd w:val="clear" w:color="auto" w:fill="FFFFFF"/>
               </w:rPr>
               <w:t>TQ1-8.1</w:t>
@@ -5480,8 +5804,36 @@
                 <w:color w:val="333333"/>
                 <w:shd w:val="clear" w:color="auto" w:fill="FFFFFF"/>
               </w:rPr>
-              <w:t>TQ1-9.9 or TQ1-9.2 or TQ1-1</w:t>
-            </w:r>
+              <w:t xml:space="preserve">TQ1-9.9 or TQ1-9.2 or </w:t>
+            </w:r>
+            <w:r>
+              <w:rPr>
+                <w:color w:val="333333"/>
+                <w:highlight w:val="red"/>
+                <w:shd w:val="clear" w:color="auto" w:fill="FFFFFF"/>
+              </w:rPr>
+              <w:t>TQ1-</w:t>
+            </w:r>
+            <w:ins w:id="26" w:author="Rosin, Caroline (IntlAssoc) [2]" w:date="2017-01-04T14:38:00Z">
+              <w:r>
+                <w:rPr>
+                  <w:color w:val="333333"/>
+                  <w:highlight w:val="red"/>
+                  <w:shd w:val="clear" w:color="auto" w:fill="FFFFFF"/>
+                </w:rPr>
+                <w:t>9.1</w:t>
+              </w:r>
+            </w:ins>
+            <w:del w:id="27" w:author="Rosin, Caroline (IntlAssoc) [2]" w:date="2017-01-04T14:38:00Z">
+              <w:r>
+                <w:rPr>
+                  <w:color w:val="333333"/>
+                  <w:highlight w:val="red"/>
+                  <w:shd w:val="clear" w:color="auto" w:fill="FFFFFF"/>
+                </w:rPr>
+                <w:delText>1</w:delText>
+              </w:r>
+            </w:del>
           </w:p>
         </w:tc>
       </w:tr>
@@ -5498,8 +5850,8 @@
       <w:pPr>
         <w:pStyle w:val="ListParagraph"/>
         <w:numPr>
-          <w:ilvl w:val="0"/>
-          <w:numId w:val="7"/>
+          <w:ilvl w:val="1"/>
+          <w:numId w:val="1"/>
         </w:numPr>
         <w:rPr>
           <w:color w:val="333333"/>
@@ -5511,7 +5863,6 @@
           <w:color w:val="333333"/>
           <w:shd w:val="clear" w:color="auto" w:fill="FFFFFF"/>
         </w:rPr>
-        <w:lastRenderedPageBreak/>
         <w:t>Order details</w:t>
       </w:r>
       <w:r>
@@ -5683,12 +6034,14 @@
               <w:rPr>
                 <w:rFonts w:cs="Helvetica"/>
                 <w:color w:val="000000"/>
+                <w:highlight w:val="yellow"/>
               </w:rPr>
             </w:pPr>
             <w:r>
               <w:rPr>
                 <w:rFonts w:cs="Helvetica"/>
                 <w:color w:val="000000"/>
+                <w:highlight w:val="yellow"/>
               </w:rPr>
               <w:t>Alternate u</w:t>
             </w:r>
@@ -5696,6 +6049,7 @@
               <w:rPr>
                 <w:rFonts w:cs="Helvetica"/>
                 <w:color w:val="000000"/>
+                <w:highlight w:val="yellow"/>
               </w:rPr>
               <w:t>niversal service identifier</w:t>
             </w:r>
@@ -5709,12 +6063,14 @@
             <w:pPr>
               <w:rPr>
                 <w:color w:val="333333"/>
-                <w:shd w:val="clear" w:color="auto" w:fill="FFFFFF"/>
-              </w:rPr>
-            </w:pPr>
-            <w:r>
-              <w:rPr>
-                <w:color w:val="333333"/>
+                <w:highlight w:val="yellow"/>
+                <w:shd w:val="clear" w:color="auto" w:fill="FFFFFF"/>
+              </w:rPr>
+            </w:pPr>
+            <w:r>
+              <w:rPr>
+                <w:color w:val="333333"/>
+                <w:highlight w:val="yellow"/>
                 <w:shd w:val="clear" w:color="auto" w:fill="FFFFFF"/>
               </w:rPr>
               <w:t>[when OBR-4.</w:t>
@@ -5723,6 +6079,7 @@
             <w:r>
               <w:rPr>
                 <w:color w:val="333333"/>
+                <w:highlight w:val="yellow"/>
                 <w:shd w:val="clear" w:color="auto" w:fill="FFFFFF"/>
               </w:rPr>
               <w:t>3 !</w:t>
@@ -5731,6 +6088,7 @@
             <w:r>
               <w:rPr>
                 <w:color w:val="333333"/>
+                <w:highlight w:val="yellow"/>
                 <w:shd w:val="clear" w:color="auto" w:fill="FFFFFF"/>
               </w:rPr>
               <w:t xml:space="preserve">= ’LN’] </w:t>
@@ -5738,6 +6096,7 @@
             <w:r>
               <w:rPr>
                 <w:color w:val="333333"/>
+                <w:highlight w:val="yellow"/>
                 <w:shd w:val="clear" w:color="auto" w:fill="FFFFFF"/>
               </w:rPr>
               <w:t>OBR-4</w:t>
@@ -5745,6 +6104,7 @@
             <w:r>
               <w:rPr>
                 <w:color w:val="333333"/>
+                <w:highlight w:val="yellow"/>
                 <w:shd w:val="clear" w:color="auto" w:fill="FFFFFF"/>
               </w:rPr>
               <w:t>.1 or [when OBR-4.6 !=’LN’] OBR-4.4</w:t>
@@ -5764,6 +6124,7 @@
                 <w:rFonts w:asciiTheme="minorHAnsi" w:hAnsiTheme="minorHAnsi"/>
                 <w:sz w:val="22"/>
                 <w:szCs w:val="22"/>
+                <w:highlight w:val="yellow"/>
               </w:rPr>
             </w:pPr>
             <w:r>
@@ -5771,6 +6132,7 @@
                 <w:rFonts w:asciiTheme="minorHAnsi" w:hAnsiTheme="minorHAnsi"/>
                 <w:sz w:val="22"/>
                 <w:szCs w:val="22"/>
+                <w:highlight w:val="yellow"/>
               </w:rPr>
               <w:t xml:space="preserve">Observation Date/Time </w:t>
             </w:r>
@@ -5779,25 +6141,28 @@
             <w:pPr>
               <w:rPr>
                 <w:color w:val="333333"/>
-                <w:shd w:val="clear" w:color="auto" w:fill="FFFFFF"/>
-              </w:rPr>
-            </w:pPr>
-          </w:p>
-        </w:tc>
-        <w:tc>
-          <w:tcPr>
-            <w:tcW w:w="6475" w:type="dxa"/>
-          </w:tcPr>
-          <w:p>
-            <w:pPr>
-              <w:rPr>
-                <w:color w:val="333333"/>
-                <w:shd w:val="clear" w:color="auto" w:fill="FFFFFF"/>
-              </w:rPr>
-            </w:pPr>
-            <w:r>
-              <w:rPr>
-                <w:color w:val="333333"/>
+                <w:highlight w:val="yellow"/>
+                <w:shd w:val="clear" w:color="auto" w:fill="FFFFFF"/>
+              </w:rPr>
+            </w:pPr>
+          </w:p>
+        </w:tc>
+        <w:tc>
+          <w:tcPr>
+            <w:tcW w:w="6475" w:type="dxa"/>
+          </w:tcPr>
+          <w:p>
+            <w:pPr>
+              <w:rPr>
+                <w:color w:val="333333"/>
+                <w:highlight w:val="yellow"/>
+                <w:shd w:val="clear" w:color="auto" w:fill="FFFFFF"/>
+              </w:rPr>
+            </w:pPr>
+            <w:r>
+              <w:rPr>
+                <w:color w:val="333333"/>
+                <w:highlight w:val="yellow"/>
                 <w:shd w:val="clear" w:color="auto" w:fill="FFFFFF"/>
               </w:rPr>
               <w:t>OBR-7</w:t>
@@ -5805,6 +6170,7 @@
             <w:r>
               <w:rPr>
                 <w:color w:val="333333"/>
+                <w:highlight w:val="yellow"/>
                 <w:shd w:val="clear" w:color="auto" w:fill="FFFFFF"/>
               </w:rPr>
               <w:t>.1</w:t>
@@ -5939,17 +6305,19 @@
       <w:pPr>
         <w:pStyle w:val="ListParagraph"/>
         <w:numPr>
-          <w:ilvl w:val="0"/>
-          <w:numId w:val="7"/>
+          <w:ilvl w:val="1"/>
+          <w:numId w:val="1"/>
         </w:numPr>
         <w:rPr>
           <w:color w:val="333333"/>
-          <w:shd w:val="clear" w:color="auto" w:fill="FFFFFF"/>
-        </w:rPr>
-      </w:pPr>
-      <w:r>
-        <w:rPr>
-          <w:color w:val="333333"/>
+          <w:highlight w:val="red"/>
+          <w:shd w:val="clear" w:color="auto" w:fill="FFFFFF"/>
+        </w:rPr>
+      </w:pPr>
+      <w:r>
+        <w:rPr>
+          <w:color w:val="333333"/>
+          <w:highlight w:val="red"/>
           <w:shd w:val="clear" w:color="auto" w:fill="FFFFFF"/>
         </w:rPr>
         <w:t>Notes &amp; Comments</w:t>
@@ -5957,6 +6325,7 @@
       <w:r>
         <w:rPr>
           <w:color w:val="333333"/>
+          <w:highlight w:val="red"/>
           <w:shd w:val="clear" w:color="auto" w:fill="FFFFFF"/>
         </w:rPr>
         <w:t xml:space="preserve"> [</w:t>
@@ -5965,17 +6334,39 @@
       <w:r>
         <w:rPr>
           <w:color w:val="333333"/>
+          <w:highlight w:val="red"/>
           <w:shd w:val="clear" w:color="auto" w:fill="FFFFFF"/>
         </w:rPr>
         <w:t>0..</w:t>
       </w:r>
       <w:proofErr w:type="gramEnd"/>
-      <w:r>
-        <w:rPr>
-          <w:color w:val="333333"/>
-          <w:shd w:val="clear" w:color="auto" w:fill="FFFFFF"/>
-        </w:rPr>
-        <w:t>*]</w:t>
+      <w:ins w:id="28" w:author="Rosin, Caroline (IntlAssoc) [2]" w:date="2017-01-04T14:51:00Z">
+        <w:r>
+          <w:rPr>
+            <w:color w:val="333333"/>
+            <w:highlight w:val="red"/>
+            <w:shd w:val="clear" w:color="auto" w:fill="FFFFFF"/>
+          </w:rPr>
+          <w:t>1</w:t>
+        </w:r>
+      </w:ins>
+      <w:del w:id="29" w:author="Rosin, Caroline (IntlAssoc) [2]" w:date="2017-01-04T14:51:00Z">
+        <w:r>
+          <w:rPr>
+            <w:color w:val="333333"/>
+            <w:highlight w:val="red"/>
+            <w:shd w:val="clear" w:color="auto" w:fill="FFFFFF"/>
+          </w:rPr>
+          <w:delText>*</w:delText>
+        </w:r>
+      </w:del>
+      <w:r>
+        <w:rPr>
+          <w:color w:val="333333"/>
+          <w:highlight w:val="red"/>
+          <w:shd w:val="clear" w:color="auto" w:fill="FFFFFF"/>
+        </w:rPr>
+        <w:t>]</w:t>
       </w:r>
     </w:p>
     <w:tbl>
@@ -6061,6 +6452,7 @@
                 <w:shd w:val="clear" w:color="auto" w:fill="FFFFFF"/>
               </w:rPr>
             </w:pPr>
+            <w:commentRangeStart w:id="30"/>
             <w:r>
               <w:rPr>
                 <w:rFonts w:cs="Helvetica"/>
@@ -6089,6 +6481,13 @@
               </w:rPr>
               <w:t>NTE-3</w:t>
             </w:r>
+            <w:commentRangeEnd w:id="30"/>
+            <w:r>
+              <w:rPr>
+                <w:rStyle w:val="CommentReference"/>
+              </w:rPr>
+              <w:commentReference w:id="30"/>
+            </w:r>
           </w:p>
         </w:tc>
         <w:tc>
@@ -6118,8 +6517,8 @@
       <w:pPr>
         <w:pStyle w:val="ListParagraph"/>
         <w:numPr>
-          <w:ilvl w:val="0"/>
-          <w:numId w:val="7"/>
+          <w:ilvl w:val="1"/>
+          <w:numId w:val="1"/>
         </w:numPr>
         <w:rPr>
           <w:color w:val="333333"/>
@@ -6501,147 +6900,161 @@
               <w:rPr>
                 <w:rFonts w:cs="Helvetica"/>
                 <w:color w:val="000000"/>
-              </w:rPr>
-            </w:pPr>
-            <w:commentRangeStart w:id="14"/>
+                <w:highlight w:val="yellow"/>
+              </w:rPr>
+            </w:pPr>
+            <w:commentRangeStart w:id="31"/>
             <w:r>
               <w:rPr>
                 <w:rFonts w:cs="Helvetica"/>
                 <w:color w:val="000000"/>
-                <w:shd w:val="clear" w:color="auto" w:fill="FFFFFF"/>
-              </w:rPr>
-              <w:t xml:space="preserve">Phone </w:t>
-            </w:r>
-            <w:r>
+                <w:highlight w:val="yellow"/>
+                <w:shd w:val="clear" w:color="auto" w:fill="FFFFFF"/>
+              </w:rPr>
+              <w:t>Phone Number</w:t>
+            </w:r>
+            <w:commentRangeEnd w:id="31"/>
+            <w:r>
+              <w:rPr>
+                <w:rStyle w:val="CommentReference"/>
+                <w:highlight w:val="yellow"/>
+              </w:rPr>
+              <w:commentReference w:id="31"/>
+            </w:r>
+          </w:p>
+        </w:tc>
+        <w:tc>
+          <w:tcPr>
+            <w:tcW w:w="6475" w:type="dxa"/>
+          </w:tcPr>
+          <w:p>
+            <w:pPr>
+              <w:rPr>
+                <w:highlight w:val="yellow"/>
+              </w:rPr>
+            </w:pPr>
+            <w:r>
+              <w:rPr>
+                <w:highlight w:val="yellow"/>
+              </w:rPr>
+              <w:t>[when PRT-15.3 = ‘PH’] PRT-15.6 PRT-15.7 PRT-15.8</w:t>
+            </w:r>
+          </w:p>
+        </w:tc>
+      </w:tr>
+      <w:tr>
+        <w:tc>
+          <w:tcPr>
+            <w:tcW w:w="6475" w:type="dxa"/>
+          </w:tcPr>
+          <w:p>
+            <w:pPr>
+              <w:spacing w:line="300" w:lineRule="atLeast"/>
               <w:rPr>
                 <w:rFonts w:cs="Helvetica"/>
                 <w:color w:val="000000"/>
-                <w:shd w:val="clear" w:color="auto" w:fill="FFFFFF"/>
-              </w:rPr>
-              <w:t>Number</w:t>
-            </w:r>
-            <w:commentRangeEnd w:id="14"/>
-            <w:r>
-              <w:rPr>
-                <w:rStyle w:val="CommentReference"/>
-              </w:rPr>
-              <w:commentReference w:id="14"/>
-            </w:r>
-          </w:p>
-        </w:tc>
-        <w:tc>
-          <w:tcPr>
-            <w:tcW w:w="6475" w:type="dxa"/>
-          </w:tcPr>
-          <w:p>
-            <w:r>
-              <w:t>[when PRT-15.3 = ‘PH’] PRT-15.6 PRT-15.7 PRT-15.8</w:t>
-            </w:r>
-          </w:p>
-        </w:tc>
-      </w:tr>
-      <w:tr>
-        <w:tc>
-          <w:tcPr>
-            <w:tcW w:w="6475" w:type="dxa"/>
-          </w:tcPr>
-          <w:p>
-            <w:pPr>
-              <w:spacing w:line="300" w:lineRule="atLeast"/>
+                <w:highlight w:val="yellow"/>
+              </w:rPr>
+            </w:pPr>
+            <w:commentRangeStart w:id="32"/>
+            <w:r>
               <w:rPr>
                 <w:rFonts w:cs="Helvetica"/>
                 <w:color w:val="000000"/>
-              </w:rPr>
-            </w:pPr>
-            <w:commentRangeStart w:id="15"/>
-            <w:r>
+                <w:highlight w:val="yellow"/>
+              </w:rPr>
+              <w:t>Email address</w:t>
+            </w:r>
+            <w:commentRangeEnd w:id="32"/>
+            <w:r>
+              <w:rPr>
+                <w:rStyle w:val="CommentReference"/>
+                <w:highlight w:val="yellow"/>
+              </w:rPr>
+              <w:commentReference w:id="32"/>
+            </w:r>
+          </w:p>
+        </w:tc>
+        <w:tc>
+          <w:tcPr>
+            <w:tcW w:w="6475" w:type="dxa"/>
+          </w:tcPr>
+          <w:p>
+            <w:pPr>
+              <w:rPr>
+                <w:highlight w:val="yellow"/>
+              </w:rPr>
+            </w:pPr>
+            <w:r>
+              <w:rPr>
+                <w:highlight w:val="yellow"/>
+              </w:rPr>
+              <w:t>[when PRT-15.3 = ‘X.400’ or ‘Internet’] PRT-15.4</w:t>
+            </w:r>
+          </w:p>
+        </w:tc>
+      </w:tr>
+      <w:tr>
+        <w:tc>
+          <w:tcPr>
+            <w:tcW w:w="6475" w:type="dxa"/>
+          </w:tcPr>
+          <w:p>
+            <w:pPr>
+              <w:spacing w:line="300" w:lineRule="atLeast"/>
               <w:rPr>
                 <w:rFonts w:cs="Helvetica"/>
                 <w:color w:val="000000"/>
               </w:rPr>
-              <w:t>Email address</w:t>
-            </w:r>
-            <w:commentRangeEnd w:id="15"/>
-            <w:r>
-              <w:rPr>
-                <w:rStyle w:val="CommentReference"/>
-              </w:rPr>
-              <w:commentReference w:id="15"/>
-            </w:r>
-          </w:p>
-        </w:tc>
-        <w:tc>
-          <w:tcPr>
-            <w:tcW w:w="6475" w:type="dxa"/>
-          </w:tcPr>
-          <w:p>
-            <w:r>
-              <w:t>[when PRT-15.3 = ‘X.400’ or ‘Internet’] PRT-15.4</w:t>
-            </w:r>
-          </w:p>
-        </w:tc>
-      </w:tr>
-      <w:tr>
-        <w:tc>
-          <w:tcPr>
-            <w:tcW w:w="6475" w:type="dxa"/>
-          </w:tcPr>
-          <w:p>
-            <w:pPr>
-              <w:spacing w:line="300" w:lineRule="atLeast"/>
+            </w:pPr>
+            <w:r>
               <w:rPr>
                 <w:rFonts w:cs="Helvetica"/>
                 <w:color w:val="000000"/>
               </w:rPr>
-            </w:pPr>
-            <w:r>
+              <w:t>Action code</w:t>
+            </w:r>
+          </w:p>
+        </w:tc>
+        <w:tc>
+          <w:tcPr>
+            <w:tcW w:w="6475" w:type="dxa"/>
+          </w:tcPr>
+          <w:p>
+            <w:pPr>
+              <w:rPr>
+                <w:color w:val="333333"/>
+                <w:shd w:val="clear" w:color="auto" w:fill="FFFFFF"/>
+              </w:rPr>
+            </w:pPr>
+            <w:r>
+              <w:rPr>
+                <w:color w:val="333333"/>
+                <w:shd w:val="clear" w:color="auto" w:fill="FFFFFF"/>
+              </w:rPr>
+              <w:t>PRT-2</w:t>
+            </w:r>
+          </w:p>
+        </w:tc>
+      </w:tr>
+      <w:tr>
+        <w:tc>
+          <w:tcPr>
+            <w:tcW w:w="6475" w:type="dxa"/>
+          </w:tcPr>
+          <w:p>
+            <w:pPr>
+              <w:spacing w:line="300" w:lineRule="atLeast"/>
               <w:rPr>
                 <w:rFonts w:cs="Helvetica"/>
                 <w:color w:val="000000"/>
               </w:rPr>
-              <w:t>Action code</w:t>
-            </w:r>
-          </w:p>
-        </w:tc>
-        <w:tc>
-          <w:tcPr>
-            <w:tcW w:w="6475" w:type="dxa"/>
-          </w:tcPr>
-          <w:p>
-            <w:pPr>
-              <w:rPr>
-                <w:color w:val="333333"/>
-                <w:shd w:val="clear" w:color="auto" w:fill="FFFFFF"/>
-              </w:rPr>
-            </w:pPr>
-            <w:r>
-              <w:rPr>
-                <w:color w:val="333333"/>
-                <w:shd w:val="clear" w:color="auto" w:fill="FFFFFF"/>
-              </w:rPr>
-              <w:t>PRT-2</w:t>
-            </w:r>
-          </w:p>
-        </w:tc>
-      </w:tr>
-      <w:tr>
-        <w:tc>
-          <w:tcPr>
-            <w:tcW w:w="6475" w:type="dxa"/>
-          </w:tcPr>
-          <w:p>
-            <w:pPr>
-              <w:spacing w:line="300" w:lineRule="atLeast"/>
+            </w:pPr>
+            <w:r>
               <w:rPr>
                 <w:rFonts w:cs="Helvetica"/>
                 <w:color w:val="000000"/>
               </w:rPr>
-            </w:pPr>
-            <w:r>
-              <w:rPr>
-                <w:rFonts w:cs="Helvetica"/>
-                <w:color w:val="000000"/>
-              </w:rPr>
               <w:t>Participation</w:t>
             </w:r>
           </w:p>
@@ -6687,8 +7100,8 @@
       <w:pPr>
         <w:pStyle w:val="ListParagraph"/>
         <w:numPr>
-          <w:ilvl w:val="0"/>
-          <w:numId w:val="7"/>
+          <w:ilvl w:val="1"/>
+          <w:numId w:val="1"/>
         </w:numPr>
         <w:rPr>
           <w:color w:val="333333"/>
@@ -6700,7 +7113,6 @@
           <w:color w:val="333333"/>
           <w:shd w:val="clear" w:color="auto" w:fill="FFFFFF"/>
         </w:rPr>
-        <w:lastRenderedPageBreak/>
         <w:t>Diagnosis Information</w:t>
       </w:r>
       <w:r>
@@ -6913,65 +7325,76 @@
             <w:r>
               <w:rPr>
                 <w:rFonts w:cs="Helvetica"/>
-                <w:color w:val="000000"/>
-              </w:rPr>
-              <w:t xml:space="preserve">Diagnosis </w:t>
-            </w:r>
+                <w:highlight w:val="red"/>
+              </w:rPr>
+              <w:t>Diagnosis ICD-</w:t>
+            </w:r>
+            <w:ins w:id="33" w:author="Rosin, Caroline (IntlAssoc) [2]" w:date="2017-01-04T14:39:00Z">
+              <w:r>
+                <w:rPr>
+                  <w:rFonts w:cs="Helvetica"/>
+                  <w:highlight w:val="red"/>
+                </w:rPr>
+                <w:t>10</w:t>
+              </w:r>
+            </w:ins>
+            <w:del w:id="34" w:author="Rosin, Caroline (IntlAssoc) [2]" w:date="2017-01-04T14:39:00Z">
+              <w:r>
+                <w:rPr>
+                  <w:rFonts w:cs="Helvetica"/>
+                  <w:highlight w:val="red"/>
+                </w:rPr>
+                <w:delText>9</w:delText>
+              </w:r>
+            </w:del>
+            <w:r>
+              <w:rPr>
+                <w:rFonts w:cs="Helvetica"/>
+                <w:highlight w:val="red"/>
+              </w:rPr>
+              <w:t>CM Code</w:t>
+            </w:r>
+          </w:p>
+        </w:tc>
+        <w:tc>
+          <w:tcPr>
+            <w:tcW w:w="6475" w:type="dxa"/>
+          </w:tcPr>
+          <w:p>
+            <w:pPr>
+              <w:rPr>
+                <w:color w:val="333333"/>
+                <w:shd w:val="clear" w:color="auto" w:fill="FFFFFF"/>
+              </w:rPr>
+            </w:pPr>
+            <w:r>
+              <w:rPr>
+                <w:color w:val="333333"/>
+                <w:shd w:val="clear" w:color="auto" w:fill="FFFFFF"/>
+              </w:rPr>
+              <w:t>[when DG1-3.3=’I10C’] DG1-3.1</w:t>
+            </w:r>
+          </w:p>
+        </w:tc>
+      </w:tr>
+      <w:tr>
+        <w:tc>
+          <w:tcPr>
+            <w:tcW w:w="6475" w:type="dxa"/>
+          </w:tcPr>
+          <w:p>
+            <w:pPr>
+              <w:spacing w:line="300" w:lineRule="atLeast"/>
+              <w:rPr>
+                <w:color w:val="333333"/>
+                <w:shd w:val="clear" w:color="auto" w:fill="FFFFFF"/>
+              </w:rPr>
+            </w:pPr>
             <w:r>
               <w:rPr>
                 <w:rFonts w:cs="Helvetica"/>
                 <w:color w:val="000000"/>
               </w:rPr>
-              <w:t xml:space="preserve">ICD-9CM </w:t>
-            </w:r>
-            <w:r>
-              <w:rPr>
-                <w:rFonts w:cs="Helvetica"/>
-                <w:color w:val="000000"/>
-              </w:rPr>
-              <w:t>Code</w:t>
-            </w:r>
-          </w:p>
-        </w:tc>
-        <w:tc>
-          <w:tcPr>
-            <w:tcW w:w="6475" w:type="dxa"/>
-          </w:tcPr>
-          <w:p>
-            <w:pPr>
-              <w:rPr>
-                <w:color w:val="333333"/>
-                <w:shd w:val="clear" w:color="auto" w:fill="FFFFFF"/>
-              </w:rPr>
-            </w:pPr>
-            <w:r>
-              <w:rPr>
-                <w:color w:val="333333"/>
-                <w:shd w:val="clear" w:color="auto" w:fill="FFFFFF"/>
-              </w:rPr>
-              <w:t>[when DG1-3.3=’I10C’] DG1-3.1</w:t>
-            </w:r>
-          </w:p>
-        </w:tc>
-      </w:tr>
-      <w:tr>
-        <w:tc>
-          <w:tcPr>
-            <w:tcW w:w="6475" w:type="dxa"/>
-          </w:tcPr>
-          <w:p>
-            <w:pPr>
-              <w:spacing w:line="300" w:lineRule="atLeast"/>
-              <w:rPr>
-                <w:color w:val="333333"/>
-                <w:shd w:val="clear" w:color="auto" w:fill="FFFFFF"/>
-              </w:rPr>
-            </w:pPr>
-            <w:r>
-              <w:rPr>
-                <w:rFonts w:cs="Helvetica"/>
-                <w:color w:val="000000"/>
-              </w:rPr>
               <w:t>Diagnosis Type</w:t>
             </w:r>
           </w:p>
@@ -6998,59 +7421,54 @@
         </w:tc>
       </w:tr>
     </w:tbl>
-    <w:p/>
+    <w:p>
+      <w:pPr>
+        <w:rPr>
+          <w:del w:id="35" w:author="Rosin, Caroline (IntlAssoc) [2]" w:date="2017-01-04T14:36:00Z"/>
+        </w:rPr>
+      </w:pPr>
+    </w:p>
+    <w:p>
+      <w:pPr>
+        <w:rPr>
+          <w:del w:id="36" w:author="Rosin, Caroline (IntlAssoc) [2]" w:date="2017-01-04T14:36:00Z"/>
+          <w:bCs/>
+          <w:highlight w:val="red"/>
+        </w:rPr>
+      </w:pPr>
+      <w:del w:id="37" w:author="Rosin, Caroline (IntlAssoc) [2]" w:date="2017-01-04T14:36:00Z">
+        <w:r>
+          <w:rPr>
+            <w:bCs/>
+            <w:highlight w:val="red"/>
+          </w:rPr>
+          <w:delText>Observation</w:delText>
+        </w:r>
+        <w:r>
+          <w:rPr>
+            <w:bCs/>
+            <w:highlight w:val="red"/>
+          </w:rPr>
+          <w:delText xml:space="preserve"> [0..*]</w:delText>
+        </w:r>
+      </w:del>
+    </w:p>
     <w:p>
       <w:pPr>
         <w:pStyle w:val="ListParagraph"/>
         <w:numPr>
-          <w:ilvl w:val="0"/>
-          <w:numId w:val="7"/>
-        </w:numPr>
-        <w:rPr>
-          <w:bCs/>
-        </w:rPr>
-      </w:pPr>
-      <w:r>
-        <w:rPr>
-          <w:bCs/>
-        </w:rPr>
-        <w:t>Observation</w:t>
-      </w:r>
-      <w:r>
-        <w:rPr>
-          <w:bCs/>
-        </w:rPr>
-        <w:t xml:space="preserve"> [</w:t>
-      </w:r>
-      <w:proofErr w:type="gramStart"/>
-      <w:r>
-        <w:rPr>
-          <w:bCs/>
-        </w:rPr>
-        <w:t>0..</w:t>
-      </w:r>
-      <w:proofErr w:type="gramEnd"/>
-      <w:r>
-        <w:rPr>
-          <w:bCs/>
-        </w:rPr>
-        <w:t>*]</w:t>
-      </w:r>
-    </w:p>
-    <w:p>
-      <w:pPr>
-        <w:pStyle w:val="ListParagraph"/>
-        <w:numPr>
-          <w:ilvl w:val="2"/>
+          <w:ilvl w:val="1"/>
           <w:numId w:val="1"/>
         </w:numPr>
         <w:rPr>
           <w:bCs/>
+          <w:highlight w:val="red"/>
         </w:rPr>
       </w:pPr>
       <w:r>
         <w:rPr>
           <w:bCs/>
+          <w:highlight w:val="red"/>
         </w:rPr>
         <w:t xml:space="preserve">Observation </w:t>
       </w:r>
@@ -7058,27 +7476,74 @@
       <w:r>
         <w:rPr>
           <w:bCs/>
+          <w:highlight w:val="red"/>
         </w:rPr>
         <w:t>result</w:t>
       </w:r>
       <w:r>
         <w:rPr>
           <w:bCs/>
+          <w:highlight w:val="red"/>
         </w:rPr>
         <w:t xml:space="preserve"> </w:t>
       </w:r>
       <w:r>
         <w:rPr>
           <w:bCs/>
+          <w:highlight w:val="red"/>
         </w:rPr>
         <w:t xml:space="preserve"> [</w:t>
       </w:r>
       <w:proofErr w:type="gramEnd"/>
+      <w:del w:id="38" w:author="Rosin, Caroline (IntlAssoc) [2]" w:date="2017-01-04T14:37:00Z">
+        <w:r>
+          <w:rPr>
+            <w:bCs/>
+            <w:highlight w:val="red"/>
+          </w:rPr>
+          <w:delText>1</w:delText>
+        </w:r>
+      </w:del>
+      <w:ins w:id="39" w:author="Rosin, Caroline (IntlAssoc) [2]" w:date="2017-01-04T14:37:00Z">
+        <w:r>
+          <w:rPr>
+            <w:bCs/>
+            <w:highlight w:val="red"/>
+          </w:rPr>
+          <w:t>0</w:t>
+        </w:r>
+      </w:ins>
       <w:r>
         <w:rPr>
           <w:bCs/>
-        </w:rPr>
-        <w:t>1..1]</w:t>
+          <w:highlight w:val="red"/>
+        </w:rPr>
+        <w:t>..</w:t>
+      </w:r>
+      <w:ins w:id="40" w:author="Rosin, Caroline (IntlAssoc) [2]" w:date="2017-01-04T14:37:00Z">
+        <w:r>
+          <w:rPr>
+            <w:bCs/>
+            <w:highlight w:val="red"/>
+          </w:rPr>
+          <w:t>*</w:t>
+        </w:r>
+      </w:ins>
+      <w:del w:id="41" w:author="Rosin, Caroline (IntlAssoc) [2]" w:date="2017-01-04T14:37:00Z">
+        <w:r>
+          <w:rPr>
+            <w:bCs/>
+            <w:highlight w:val="red"/>
+          </w:rPr>
+          <w:delText>1</w:delText>
+        </w:r>
+      </w:del>
+      <w:r>
+        <w:rPr>
+          <w:bCs/>
+          <w:highlight w:val="red"/>
+        </w:rPr>
+        <w:t>]</w:t>
       </w:r>
     </w:p>
     <w:tbl>
@@ -7224,6 +7689,7 @@
                 <w:rFonts w:asciiTheme="minorHAnsi" w:hAnsiTheme="minorHAnsi"/>
                 <w:sz w:val="22"/>
                 <w:szCs w:val="22"/>
+                <w:highlight w:val="yellow"/>
               </w:rPr>
             </w:pPr>
             <w:r>
@@ -7231,6 +7697,7 @@
                 <w:rFonts w:asciiTheme="minorHAnsi" w:hAnsiTheme="minorHAnsi"/>
                 <w:sz w:val="22"/>
                 <w:szCs w:val="22"/>
+                <w:highlight w:val="yellow"/>
               </w:rPr>
               <w:t>Observation Alternate Identifier</w:t>
             </w:r>
@@ -7244,12 +7711,14 @@
             <w:pPr>
               <w:rPr>
                 <w:color w:val="333333"/>
-                <w:shd w:val="clear" w:color="auto" w:fill="FFFFFF"/>
-              </w:rPr>
-            </w:pPr>
-            <w:r>
-              <w:rPr>
-                <w:color w:val="333333"/>
+                <w:highlight w:val="yellow"/>
+                <w:shd w:val="clear" w:color="auto" w:fill="FFFFFF"/>
+              </w:rPr>
+            </w:pPr>
+            <w:r>
+              <w:rPr>
+                <w:color w:val="333333"/>
+                <w:highlight w:val="yellow"/>
                 <w:shd w:val="clear" w:color="auto" w:fill="FFFFFF"/>
               </w:rPr>
               <w:t>[when OBX-3.</w:t>
@@ -7258,6 +7727,7 @@
             <w:r>
               <w:rPr>
                 <w:color w:val="333333"/>
+                <w:highlight w:val="yellow"/>
                 <w:shd w:val="clear" w:color="auto" w:fill="FFFFFF"/>
               </w:rPr>
               <w:t>3 !</w:t>
@@ -7266,6 +7736,7 @@
             <w:r>
               <w:rPr>
                 <w:color w:val="333333"/>
+                <w:highlight w:val="yellow"/>
                 <w:shd w:val="clear" w:color="auto" w:fill="FFFFFF"/>
               </w:rPr>
               <w:t>= ’LN’] OBX-3.1 or [when OBX-3.6 != ’LN’] OBX-3.4</w:t>
@@ -7411,12 +7882,14 @@
             <w:pPr>
               <w:rPr>
                 <w:color w:val="333333"/>
-                <w:shd w:val="clear" w:color="auto" w:fill="FFFFFF"/>
-              </w:rPr>
-            </w:pPr>
-            <w:r>
-              <w:rPr>
-                <w:color w:val="333333"/>
+                <w:highlight w:val="yellow"/>
+                <w:shd w:val="clear" w:color="auto" w:fill="FFFFFF"/>
+              </w:rPr>
+            </w:pPr>
+            <w:r>
+              <w:rPr>
+                <w:color w:val="333333"/>
+                <w:highlight w:val="yellow"/>
                 <w:shd w:val="clear" w:color="auto" w:fill="FFFFFF"/>
               </w:rPr>
               <w:t>[when OBX-2 = ‘DT’] OBX-5</w:t>
@@ -7464,8 +7937,36 @@
                 <w:color w:val="333333"/>
                 <w:shd w:val="clear" w:color="auto" w:fill="FFFFFF"/>
               </w:rPr>
-              <w:t>OBX-6.9 or OBX-6.2 or OBX-6.3</w:t>
-            </w:r>
+              <w:t xml:space="preserve">OBX-6.9 or OBX-6.2 or </w:t>
+            </w:r>
+            <w:r>
+              <w:rPr>
+                <w:color w:val="333333"/>
+                <w:highlight w:val="red"/>
+                <w:shd w:val="clear" w:color="auto" w:fill="FFFFFF"/>
+              </w:rPr>
+              <w:t>OBX-6.</w:t>
+            </w:r>
+            <w:ins w:id="42" w:author="Rosin, Caroline (IntlAssoc) [2]" w:date="2017-01-04T14:39:00Z">
+              <w:r>
+                <w:rPr>
+                  <w:color w:val="333333"/>
+                  <w:highlight w:val="red"/>
+                  <w:shd w:val="clear" w:color="auto" w:fill="FFFFFF"/>
+                </w:rPr>
+                <w:t>1</w:t>
+              </w:r>
+            </w:ins>
+            <w:del w:id="43" w:author="Rosin, Caroline (IntlAssoc) [2]" w:date="2017-01-04T14:39:00Z">
+              <w:r>
+                <w:rPr>
+                  <w:color w:val="333333"/>
+                  <w:highlight w:val="red"/>
+                  <w:shd w:val="clear" w:color="auto" w:fill="FFFFFF"/>
+                </w:rPr>
+                <w:delText>3</w:delText>
+              </w:r>
+            </w:del>
           </w:p>
         </w:tc>
       </w:tr>
@@ -7526,6 +8027,7 @@
                 <w:rFonts w:asciiTheme="minorHAnsi" w:hAnsiTheme="minorHAnsi"/>
                 <w:sz w:val="22"/>
                 <w:szCs w:val="22"/>
+                <w:highlight w:val="yellow"/>
               </w:rPr>
             </w:pPr>
             <w:r>
@@ -7533,6 +8035,7 @@
                 <w:rFonts w:asciiTheme="minorHAnsi" w:hAnsiTheme="minorHAnsi"/>
                 <w:sz w:val="22"/>
                 <w:szCs w:val="22"/>
+                <w:highlight w:val="yellow"/>
               </w:rPr>
               <w:t xml:space="preserve">Date/Time of the Observation </w:t>
             </w:r>
@@ -7546,12 +8049,14 @@
             <w:pPr>
               <w:rPr>
                 <w:color w:val="333333"/>
-                <w:shd w:val="clear" w:color="auto" w:fill="FFFFFF"/>
-              </w:rPr>
-            </w:pPr>
-            <w:r>
-              <w:rPr>
-                <w:color w:val="333333"/>
+                <w:highlight w:val="yellow"/>
+                <w:shd w:val="clear" w:color="auto" w:fill="FFFFFF"/>
+              </w:rPr>
+            </w:pPr>
+            <w:r>
+              <w:rPr>
+                <w:color w:val="333333"/>
+                <w:highlight w:val="yellow"/>
                 <w:shd w:val="clear" w:color="auto" w:fill="FFFFFF"/>
               </w:rPr>
               <w:t>OBX-14.1</w:t>
@@ -7611,22 +8116,25 @@
       <w:pPr>
         <w:pStyle w:val="ListParagraph"/>
         <w:numPr>
-          <w:ilvl w:val="2"/>
+          <w:ilvl w:val="1"/>
           <w:numId w:val="1"/>
         </w:numPr>
         <w:rPr>
           <w:bCs/>
+          <w:highlight w:val="red"/>
         </w:rPr>
       </w:pPr>
       <w:r>
         <w:rPr>
           <w:bCs/>
+          <w:highlight w:val="red"/>
         </w:rPr>
         <w:t>Specimen details</w:t>
       </w:r>
       <w:r>
         <w:rPr>
           <w:bCs/>
+          <w:highlight w:val="red"/>
         </w:rPr>
         <w:t xml:space="preserve"> [</w:t>
       </w:r>
@@ -7634,6 +8142,7 @@
       <w:r>
         <w:rPr>
           <w:bCs/>
+          <w:highlight w:val="red"/>
         </w:rPr>
         <w:t>0..</w:t>
       </w:r>
@@ -7641,6 +8150,7 @@
       <w:r>
         <w:rPr>
           <w:bCs/>
+          <w:highlight w:val="red"/>
         </w:rPr>
         <w:t>*]</w:t>
       </w:r>
@@ -7767,7 +8277,7 @@
                 <w:szCs w:val="22"/>
               </w:rPr>
             </w:pPr>
-            <w:commentRangeStart w:id="16"/>
+            <w:commentRangeStart w:id="44"/>
             <w:r>
               <w:rPr>
                 <w:rFonts w:asciiTheme="minorHAnsi" w:hAnsiTheme="minorHAnsi"/>
@@ -7776,14 +8286,14 @@
               </w:rPr>
               <w:t>Type Modifier</w:t>
             </w:r>
-            <w:commentRangeEnd w:id="16"/>
+            <w:commentRangeEnd w:id="44"/>
             <w:r>
               <w:rPr>
                 <w:rStyle w:val="CommentReference"/>
                 <w:rFonts w:asciiTheme="minorHAnsi" w:hAnsiTheme="minorHAnsi" w:cstheme="minorBidi"/>
                 <w:color w:val="auto"/>
               </w:rPr>
-              <w:commentReference w:id="16"/>
+              <w:commentReference w:id="44"/>
             </w:r>
           </w:p>
         </w:tc>
@@ -7829,7 +8339,7 @@
                 <w:szCs w:val="22"/>
               </w:rPr>
             </w:pPr>
-            <w:commentRangeStart w:id="17"/>
+            <w:commentRangeStart w:id="45"/>
             <w:r>
               <w:rPr>
                 <w:rFonts w:asciiTheme="minorHAnsi" w:hAnsiTheme="minorHAnsi"/>
@@ -7838,14 +8348,14 @@
               </w:rPr>
               <w:t>Additives</w:t>
             </w:r>
-            <w:commentRangeEnd w:id="17"/>
+            <w:commentRangeEnd w:id="45"/>
             <w:r>
               <w:rPr>
                 <w:rStyle w:val="CommentReference"/>
                 <w:rFonts w:asciiTheme="minorHAnsi" w:hAnsiTheme="minorHAnsi" w:cstheme="minorBidi"/>
                 <w:color w:val="auto"/>
               </w:rPr>
-              <w:commentReference w:id="17"/>
+              <w:commentReference w:id="45"/>
             </w:r>
           </w:p>
         </w:tc>
@@ -7942,6 +8452,7 @@
                 <w:sz w:val="22"/>
                 <w:szCs w:val="22"/>
               </w:rPr>
+              <w:lastRenderedPageBreak/>
               <w:t>Source Site</w:t>
             </w:r>
           </w:p>
@@ -7981,7 +8492,7 @@
                 <w:szCs w:val="22"/>
               </w:rPr>
             </w:pPr>
-            <w:commentRangeStart w:id="18"/>
+            <w:commentRangeStart w:id="46"/>
             <w:r>
               <w:rPr>
                 <w:rFonts w:asciiTheme="minorHAnsi" w:hAnsiTheme="minorHAnsi"/>
@@ -7990,14 +8501,14 @@
               </w:rPr>
               <w:t>Source Site Modifier</w:t>
             </w:r>
-            <w:commentRangeEnd w:id="18"/>
+            <w:commentRangeEnd w:id="46"/>
             <w:r>
               <w:rPr>
                 <w:rStyle w:val="CommentReference"/>
                 <w:rFonts w:asciiTheme="minorHAnsi" w:hAnsiTheme="minorHAnsi" w:cstheme="minorBidi"/>
                 <w:color w:val="auto"/>
               </w:rPr>
-              <w:commentReference w:id="18"/>
+              <w:commentReference w:id="46"/>
             </w:r>
           </w:p>
         </w:tc>
@@ -8037,6 +8548,7 @@
                 <w:rFonts w:asciiTheme="minorHAnsi" w:hAnsiTheme="minorHAnsi"/>
                 <w:sz w:val="22"/>
                 <w:szCs w:val="22"/>
+                <w:highlight w:val="yellow"/>
               </w:rPr>
             </w:pPr>
             <w:r>
@@ -8044,8 +8556,8 @@
                 <w:rFonts w:asciiTheme="minorHAnsi" w:hAnsiTheme="minorHAnsi"/>
                 <w:sz w:val="22"/>
                 <w:szCs w:val="22"/>
-              </w:rPr>
-              <w:lastRenderedPageBreak/>
+                <w:highlight w:val="yellow"/>
+              </w:rPr>
               <w:t>Collection Start Date/Time</w:t>
             </w:r>
           </w:p>
@@ -8058,12 +8570,14 @@
             <w:pPr>
               <w:rPr>
                 <w:color w:val="333333"/>
-                <w:shd w:val="clear" w:color="auto" w:fill="FFFFFF"/>
-              </w:rPr>
-            </w:pPr>
-            <w:r>
-              <w:rPr>
-                <w:color w:val="333333"/>
+                <w:highlight w:val="yellow"/>
+                <w:shd w:val="clear" w:color="auto" w:fill="FFFFFF"/>
+              </w:rPr>
+            </w:pPr>
+            <w:r>
+              <w:rPr>
+                <w:color w:val="333333"/>
+                <w:highlight w:val="yellow"/>
                 <w:shd w:val="clear" w:color="auto" w:fill="FFFFFF"/>
               </w:rPr>
               <w:t>SPM-17.1.1</w:t>
@@ -8086,6 +8600,7 @@
                 <w:rFonts w:asciiTheme="minorHAnsi" w:hAnsiTheme="minorHAnsi"/>
                 <w:sz w:val="22"/>
                 <w:szCs w:val="22"/>
+                <w:highlight w:val="yellow"/>
               </w:rPr>
             </w:pPr>
             <w:r>
@@ -8093,6 +8608,7 @@
                 <w:rFonts w:asciiTheme="minorHAnsi" w:hAnsiTheme="minorHAnsi"/>
                 <w:sz w:val="22"/>
                 <w:szCs w:val="22"/>
+                <w:highlight w:val="yellow"/>
               </w:rPr>
               <w:t xml:space="preserve">Collection </w:t>
             </w:r>
@@ -8101,6 +8617,7 @@
                 <w:rFonts w:asciiTheme="minorHAnsi" w:hAnsiTheme="minorHAnsi"/>
                 <w:sz w:val="22"/>
                 <w:szCs w:val="22"/>
+                <w:highlight w:val="yellow"/>
               </w:rPr>
               <w:t xml:space="preserve">End </w:t>
             </w:r>
@@ -8109,6 +8626,7 @@
                 <w:rFonts w:asciiTheme="minorHAnsi" w:hAnsiTheme="minorHAnsi"/>
                 <w:sz w:val="22"/>
                 <w:szCs w:val="22"/>
+                <w:highlight w:val="yellow"/>
               </w:rPr>
               <w:t>Date/Time</w:t>
             </w:r>
@@ -8122,12 +8640,14 @@
             <w:pPr>
               <w:rPr>
                 <w:color w:val="333333"/>
-                <w:shd w:val="clear" w:color="auto" w:fill="FFFFFF"/>
-              </w:rPr>
-            </w:pPr>
-            <w:r>
-              <w:rPr>
-                <w:color w:val="333333"/>
+                <w:highlight w:val="yellow"/>
+                <w:shd w:val="clear" w:color="auto" w:fill="FFFFFF"/>
+              </w:rPr>
+            </w:pPr>
+            <w:r>
+              <w:rPr>
+                <w:color w:val="333333"/>
+                <w:highlight w:val="yellow"/>
                 <w:shd w:val="clear" w:color="auto" w:fill="FFFFFF"/>
               </w:rPr>
               <w:t>SPM-17</w:t>
@@ -8135,6 +8655,7 @@
             <w:r>
               <w:rPr>
                 <w:color w:val="333333"/>
+                <w:highlight w:val="yellow"/>
                 <w:shd w:val="clear" w:color="auto" w:fill="FFFFFF"/>
               </w:rPr>
               <w:t>.2.1</w:t>
@@ -8773,6 +9294,7 @@
                 <w:sz w:val="22"/>
                 <w:szCs w:val="22"/>
               </w:rPr>
+              <w:lastRenderedPageBreak/>
               <w:t>Segment ID</w:t>
             </w:r>
           </w:p>
@@ -8865,7 +9387,6 @@
                 <w:sz w:val="22"/>
                 <w:szCs w:val="22"/>
               </w:rPr>
-              <w:lastRenderedPageBreak/>
               <w:t>Field Position</w:t>
             </w:r>
           </w:p>
@@ -9589,7 +10110,7 @@
                 <w:shd w:val="clear" w:color="auto" w:fill="FFFFFF"/>
               </w:rPr>
             </w:pPr>
-            <w:commentRangeStart w:id="19"/>
+            <w:commentRangeStart w:id="47"/>
             <w:r>
               <w:rPr>
                 <w:color w:val="333333"/>
@@ -9597,12 +10118,12 @@
               </w:rPr>
               <w:t>Patient Address</w:t>
             </w:r>
-            <w:commentRangeEnd w:id="19"/>
+            <w:commentRangeEnd w:id="47"/>
             <w:r>
               <w:rPr>
                 <w:rStyle w:val="CommentReference"/>
               </w:rPr>
-              <w:commentReference w:id="19"/>
+              <w:commentReference w:id="47"/>
             </w:r>
           </w:p>
         </w:tc>
@@ -9763,7 +10284,7 @@
                 <w:shd w:val="clear" w:color="auto" w:fill="FFFFFF"/>
               </w:rPr>
             </w:pPr>
-            <w:commentRangeStart w:id="20"/>
+            <w:commentRangeStart w:id="48"/>
             <w:r>
               <w:rPr>
                 <w:color w:val="333333"/>
@@ -9771,12 +10292,12 @@
               </w:rPr>
               <w:t>Home phone number</w:t>
             </w:r>
-            <w:commentRangeEnd w:id="20"/>
+            <w:commentRangeEnd w:id="48"/>
             <w:r>
               <w:rPr>
                 <w:rStyle w:val="CommentReference"/>
               </w:rPr>
-              <w:commentReference w:id="20"/>
+              <w:commentReference w:id="48"/>
             </w:r>
           </w:p>
         </w:tc>
@@ -9809,7 +10330,7 @@
                 <w:shd w:val="clear" w:color="auto" w:fill="FFFFFF"/>
               </w:rPr>
             </w:pPr>
-            <w:commentRangeStart w:id="21"/>
+            <w:commentRangeStart w:id="49"/>
             <w:r>
               <w:rPr>
                 <w:color w:val="333333"/>
@@ -9817,12 +10338,12 @@
               </w:rPr>
               <w:t>Email address</w:t>
             </w:r>
-            <w:commentRangeEnd w:id="21"/>
+            <w:commentRangeEnd w:id="49"/>
             <w:r>
               <w:rPr>
                 <w:rStyle w:val="CommentReference"/>
               </w:rPr>
-              <w:commentReference w:id="21"/>
+              <w:commentReference w:id="49"/>
             </w:r>
           </w:p>
         </w:tc>
@@ -9855,7 +10376,7 @@
                 <w:shd w:val="clear" w:color="auto" w:fill="FFFFFF"/>
               </w:rPr>
             </w:pPr>
-            <w:commentRangeStart w:id="22"/>
+            <w:commentRangeStart w:id="50"/>
             <w:r>
               <w:rPr>
                 <w:color w:val="333333"/>
@@ -9863,12 +10384,12 @@
               </w:rPr>
               <w:t>Business phone number</w:t>
             </w:r>
-            <w:commentRangeEnd w:id="22"/>
+            <w:commentRangeEnd w:id="50"/>
             <w:r>
               <w:rPr>
                 <w:rStyle w:val="CommentReference"/>
               </w:rPr>
-              <w:commentReference w:id="22"/>
+              <w:commentReference w:id="50"/>
             </w:r>
           </w:p>
         </w:tc>
@@ -9901,7 +10422,7 @@
                 <w:shd w:val="clear" w:color="auto" w:fill="FFFFFF"/>
               </w:rPr>
             </w:pPr>
-            <w:commentRangeStart w:id="23"/>
+            <w:commentRangeStart w:id="51"/>
             <w:r>
               <w:rPr>
                 <w:color w:val="333333"/>
@@ -9909,12 +10430,12 @@
               </w:rPr>
               <w:t>Business email address</w:t>
             </w:r>
-            <w:commentRangeEnd w:id="23"/>
+            <w:commentRangeEnd w:id="51"/>
             <w:r>
               <w:rPr>
                 <w:rStyle w:val="CommentReference"/>
               </w:rPr>
-              <w:commentReference w:id="23"/>
+              <w:commentReference w:id="51"/>
             </w:r>
           </w:p>
         </w:tc>
@@ -9947,7 +10468,7 @@
                 <w:shd w:val="clear" w:color="auto" w:fill="FFFFFF"/>
               </w:rPr>
             </w:pPr>
-            <w:commentRangeStart w:id="24"/>
+            <w:commentRangeStart w:id="52"/>
             <w:r>
               <w:rPr>
                 <w:color w:val="333333"/>
@@ -9955,12 +10476,12 @@
               </w:rPr>
               <w:t>Race</w:t>
             </w:r>
-            <w:commentRangeEnd w:id="24"/>
+            <w:commentRangeEnd w:id="52"/>
             <w:r>
               <w:rPr>
                 <w:rStyle w:val="CommentReference"/>
               </w:rPr>
-              <w:commentReference w:id="24"/>
+              <w:commentReference w:id="52"/>
             </w:r>
           </w:p>
         </w:tc>
@@ -10103,6 +10624,7 @@
           <w:color w:val="333333"/>
           <w:shd w:val="clear" w:color="auto" w:fill="FFFFFF"/>
         </w:rPr>
+        <w:lastRenderedPageBreak/>
         <w:t>Ordering Provider</w:t>
       </w:r>
       <w:r>
@@ -10156,7 +10678,6 @@
                 <w:color w:val="333333"/>
                 <w:shd w:val="clear" w:color="auto" w:fill="FFFFFF"/>
               </w:rPr>
-              <w:lastRenderedPageBreak/>
               <w:t>Element</w:t>
             </w:r>
           </w:p>
@@ -10281,7 +10802,7 @@
                 <w:color w:val="000000"/>
               </w:rPr>
             </w:pPr>
-            <w:commentRangeStart w:id="25"/>
+            <w:commentRangeStart w:id="53"/>
             <w:r>
               <w:rPr>
                 <w:rFonts w:cs="Helvetica"/>
@@ -10289,12 +10810,12 @@
               </w:rPr>
               <w:t>Call Back Phone Number</w:t>
             </w:r>
-            <w:commentRangeEnd w:id="25"/>
+            <w:commentRangeEnd w:id="53"/>
             <w:r>
               <w:rPr>
                 <w:rStyle w:val="CommentReference"/>
               </w:rPr>
-              <w:commentReference w:id="25"/>
+              <w:commentReference w:id="53"/>
             </w:r>
           </w:p>
         </w:tc>
@@ -10323,7 +10844,7 @@
                 <w:szCs w:val="22"/>
               </w:rPr>
             </w:pPr>
-            <w:commentRangeStart w:id="26"/>
+            <w:commentRangeStart w:id="54"/>
             <w:r>
               <w:rPr>
                 <w:rFonts w:asciiTheme="minorHAnsi" w:hAnsiTheme="minorHAnsi"/>
@@ -10332,14 +10853,14 @@
               </w:rPr>
               <w:t>Email address</w:t>
             </w:r>
-            <w:commentRangeEnd w:id="26"/>
+            <w:commentRangeEnd w:id="54"/>
             <w:r>
               <w:rPr>
                 <w:rStyle w:val="CommentReference"/>
                 <w:rFonts w:asciiTheme="minorHAnsi" w:hAnsiTheme="minorHAnsi" w:cstheme="minorBidi"/>
                 <w:color w:val="auto"/>
               </w:rPr>
-              <w:commentReference w:id="26"/>
+              <w:commentReference w:id="54"/>
             </w:r>
           </w:p>
         </w:tc>
@@ -10549,7 +11070,7 @@
                 <w:shd w:val="clear" w:color="auto" w:fill="FFFFFF"/>
               </w:rPr>
             </w:pPr>
-            <w:commentRangeStart w:id="27"/>
+            <w:commentRangeStart w:id="55"/>
             <w:r>
               <w:rPr>
                 <w:rFonts w:asciiTheme="minorHAnsi" w:hAnsiTheme="minorHAnsi"/>
@@ -10558,14 +11079,14 @@
               </w:rPr>
               <w:t>Ordering Facility Phone Number</w:t>
             </w:r>
-            <w:commentRangeEnd w:id="27"/>
+            <w:commentRangeEnd w:id="55"/>
             <w:r>
               <w:rPr>
                 <w:rStyle w:val="CommentReference"/>
                 <w:rFonts w:asciiTheme="minorHAnsi" w:hAnsiTheme="minorHAnsi" w:cstheme="minorBidi"/>
                 <w:color w:val="auto"/>
               </w:rPr>
-              <w:commentReference w:id="27"/>
+              <w:commentReference w:id="55"/>
             </w:r>
           </w:p>
         </w:tc>
@@ -10596,7 +11117,7 @@
                 <w:shd w:val="clear" w:color="auto" w:fill="FFFFFF"/>
               </w:rPr>
             </w:pPr>
-            <w:commentRangeStart w:id="28"/>
+            <w:commentRangeStart w:id="56"/>
             <w:r>
               <w:rPr>
                 <w:rFonts w:asciiTheme="minorHAnsi" w:hAnsiTheme="minorHAnsi"/>
@@ -10613,14 +11134,14 @@
               </w:rPr>
               <w:t>email address</w:t>
             </w:r>
-            <w:commentRangeEnd w:id="28"/>
+            <w:commentRangeEnd w:id="56"/>
             <w:r>
               <w:rPr>
                 <w:rStyle w:val="CommentReference"/>
                 <w:rFonts w:asciiTheme="minorHAnsi" w:hAnsiTheme="minorHAnsi" w:cstheme="minorBidi"/>
                 <w:color w:val="auto"/>
               </w:rPr>
-              <w:commentReference w:id="28"/>
+              <w:commentReference w:id="56"/>
             </w:r>
           </w:p>
         </w:tc>
@@ -11302,6 +11823,7 @@
                 <w:sz w:val="22"/>
                 <w:szCs w:val="22"/>
               </w:rPr>
+              <w:lastRenderedPageBreak/>
               <w:t xml:space="preserve">Observation End Date/Time </w:t>
             </w:r>
           </w:p>
@@ -11357,7 +11879,6 @@
                 <w:sz w:val="22"/>
                 <w:szCs w:val="22"/>
               </w:rPr>
-              <w:lastRenderedPageBreak/>
               <w:t>Relevant Clinical Information</w:t>
             </w:r>
           </w:p>
@@ -12154,6 +12675,7 @@
                 <w:sz w:val="22"/>
                 <w:szCs w:val="22"/>
               </w:rPr>
+              <w:lastRenderedPageBreak/>
               <w:t xml:space="preserve">Diagnostic Information </w:t>
             </w:r>
           </w:p>
@@ -12239,7 +12761,23 @@
 
 <file path=word/comments.xml><?xml version="1.0" encoding="utf-8"?>
 <w:comments xmlns:wpc="http://schemas.microsoft.com/office/word/2010/wordprocessingCanvas" xmlns:cx="http://schemas.microsoft.com/office/drawing/2014/chartex" xmlns:cx1="http://schemas.microsoft.com/office/drawing/2015/9/8/chartex" xmlns:cx2="http://schemas.microsoft.com/office/drawing/2015/10/21/chartex" xmlns:mc="http://schemas.openxmlformats.org/markup-compatibility/2006" xmlns:o="urn:schemas-microsoft-com:office:office" xmlns:r="http://schemas.openxmlformats.org/officeDocument/2006/relationships" xmlns:m="http://schemas.openxmlformats.org/officeDocument/2006/math" xmlns:v="urn:schemas-microsoft-com:vml" xmlns:wp14="http://schemas.microsoft.com/office/word/2010/wordprocessingDrawing" xmlns:wp="http://schemas.openxmlformats.org/drawingml/2006/wordprocessingDrawing" xmlns:w10="urn:schemas-microsoft-com:office:word" xmlns:w="http://schemas.openxmlformats.org/wordprocessingml/2006/main" xmlns:w14="http://schemas.microsoft.com/office/word/2010/wordml" xmlns:w15="http://schemas.microsoft.com/office/word/2012/wordml" xmlns:w16se="http://schemas.microsoft.com/office/word/2015/wordml/symex" xmlns:wpg="http://schemas.microsoft.com/office/word/2010/wordprocessingGroup" xmlns:wpi="http://schemas.microsoft.com/office/word/2010/wordprocessingInk" xmlns:wne="http://schemas.microsoft.com/office/word/2006/wordml" xmlns:wps="http://schemas.microsoft.com/office/word/2010/wordprocessingShape" mc:Ignorable="w14 w15 w16se wp14">
-  <w:comment w:id="1" w:author="Rosin, Caroline (IntlAssoc)" w:date="2016-08-04T16:48:00Z" w:initials="RC(">
+  <w:comment w:id="0" w:author="Rosin, Caroline (IntlAssoc)" w:date="2016-08-04T16:48:00Z" w:initials="RC(">
+    <w:p>
+      <w:pPr>
+        <w:pStyle w:val="CommentText"/>
+      </w:pPr>
+      <w:r>
+        <w:rPr>
+          <w:rStyle w:val="CommentReference"/>
+        </w:rPr>
+        <w:annotationRef/>
+      </w:r>
+      <w:r>
+        <w:t>Can repeat</w:t>
+      </w:r>
+    </w:p>
+  </w:comment>
+  <w:comment w:id="1" w:author="Rosin, Caroline (IntlAssoc)" w:date="2016-08-04T16:51:00Z" w:initials="RC(">
     <w:p>
       <w:pPr>
         <w:pStyle w:val="CommentText"/>
@@ -12303,71 +12841,7 @@
       </w:r>
     </w:p>
   </w:comment>
-  <w:comment w:id="5" w:author="Rosin, Caroline (IntlAssoc)" w:date="2016-08-04T16:51:00Z" w:initials="RC(">
-    <w:p>
-      <w:pPr>
-        <w:pStyle w:val="CommentText"/>
-      </w:pPr>
-      <w:r>
-        <w:rPr>
-          <w:rStyle w:val="CommentReference"/>
-        </w:rPr>
-        <w:annotationRef/>
-      </w:r>
-      <w:r>
-        <w:t>Can repeat</w:t>
-      </w:r>
-    </w:p>
-  </w:comment>
-  <w:comment w:id="6" w:author="Rosin, Caroline (IntlAssoc)" w:date="2016-08-04T16:48:00Z" w:initials="RC(">
-    <w:p>
-      <w:pPr>
-        <w:pStyle w:val="CommentText"/>
-      </w:pPr>
-      <w:r>
-        <w:rPr>
-          <w:rStyle w:val="CommentReference"/>
-        </w:rPr>
-        <w:annotationRef/>
-      </w:r>
-      <w:r>
-        <w:t>Can repeat</w:t>
-      </w:r>
-    </w:p>
-  </w:comment>
-  <w:comment w:id="7" w:author="Rosin, Caroline (IntlAssoc)" w:date="2016-08-04T16:54:00Z" w:initials="RC(">
-    <w:p>
-      <w:pPr>
-        <w:pStyle w:val="CommentText"/>
-      </w:pPr>
-      <w:r>
-        <w:rPr>
-          <w:rStyle w:val="CommentReference"/>
-        </w:rPr>
-        <w:annotationRef/>
-      </w:r>
-      <w:r>
-        <w:t>Can repeat</w:t>
-      </w:r>
-    </w:p>
-  </w:comment>
-  <w:comment w:id="8" w:author="Rosin, Caroline (IntlAssoc)" w:date="2016-08-04T16:53:00Z" w:initials="RC(">
-    <w:p>
-      <w:pPr>
-        <w:pStyle w:val="CommentText"/>
-      </w:pPr>
-      <w:r>
-        <w:rPr>
-          <w:rStyle w:val="CommentReference"/>
-        </w:rPr>
-        <w:annotationRef/>
-      </w:r>
-      <w:r>
-        <w:t>Can repeat</w:t>
-      </w:r>
-    </w:p>
-  </w:comment>
-  <w:comment w:id="9" w:author="Rosin, Caroline (IntlAssoc)" w:date="2016-08-04T16:53:00Z" w:initials="RC(">
+  <w:comment w:id="5" w:author="Rosin, Caroline (IntlAssoc)" w:date="2016-08-04T16:48:00Z" w:initials="RC(">
     <w:p>
       <w:pPr>
         <w:pStyle w:val="CommentText"/>
@@ -12399,7 +12873,7 @@
       </w:r>
     </w:p>
   </w:comment>
-  <w:comment w:id="11" w:author="Rosin, Caroline (IntlAssoc)" w:date="2016-08-04T16:54:00Z" w:initials="RC(">
+  <w:comment w:id="11" w:author="Rosin, Caroline (IntlAssoc)" w:date="2016-08-04T16:53:00Z" w:initials="RC(">
     <w:p>
       <w:pPr>
         <w:pStyle w:val="CommentText"/>
@@ -12415,7 +12889,7 @@
       </w:r>
     </w:p>
   </w:comment>
-  <w:comment w:id="12" w:author="Rosin, Caroline (IntlAssoc)" w:date="2016-08-04T16:55:00Z" w:initials="RC(">
+  <w:comment w:id="12" w:author="Rosin, Caroline (IntlAssoc)" w:date="2016-08-04T16:53:00Z" w:initials="RC(">
     <w:p>
       <w:pPr>
         <w:pStyle w:val="CommentText"/>
@@ -12431,7 +12905,7 @@
       </w:r>
     </w:p>
   </w:comment>
-  <w:comment w:id="13" w:author="Rosin, Caroline (IntlAssoc)" w:date="2016-08-04T16:55:00Z" w:initials="RC(">
+  <w:comment w:id="22" w:author="Rosin, Caroline (IntlAssoc)" w:date="2016-08-04T16:54:00Z" w:initials="RC(">
     <w:p>
       <w:pPr>
         <w:pStyle w:val="CommentText"/>
@@ -12447,7 +12921,7 @@
       </w:r>
     </w:p>
   </w:comment>
-  <w:comment w:id="14" w:author="Rosin, Caroline (IntlAssoc)" w:date="2016-08-04T16:56:00Z" w:initials="RC(">
+  <w:comment w:id="23" w:author="Rosin, Caroline (IntlAssoc)" w:date="2016-08-04T16:54:00Z" w:initials="RC(">
     <w:p>
       <w:pPr>
         <w:pStyle w:val="CommentText"/>
@@ -12463,7 +12937,7 @@
       </w:r>
     </w:p>
   </w:comment>
-  <w:comment w:id="15" w:author="Rosin, Caroline (IntlAssoc)" w:date="2016-08-04T16:56:00Z" w:initials="RC(">
+  <w:comment w:id="24" w:author="Rosin, Caroline (IntlAssoc)" w:date="2016-08-04T16:55:00Z" w:initials="RC(">
     <w:p>
       <w:pPr>
         <w:pStyle w:val="CommentText"/>
@@ -12479,7 +12953,7 @@
       </w:r>
     </w:p>
   </w:comment>
-  <w:comment w:id="16" w:author="Rosin, Caroline (IntlAssoc)" w:date="2016-08-04T17:00:00Z" w:initials="RC(">
+  <w:comment w:id="25" w:author="Rosin, Caroline (IntlAssoc)" w:date="2016-08-04T16:55:00Z" w:initials="RC(">
     <w:p>
       <w:pPr>
         <w:pStyle w:val="CommentText"/>
@@ -12495,7 +12969,7 @@
       </w:r>
     </w:p>
   </w:comment>
-  <w:comment w:id="17" w:author="Rosin, Caroline (IntlAssoc)" w:date="2016-08-04T17:00:00Z" w:initials="RC(">
+  <w:comment w:id="30" w:author="Rosin, Caroline (IntlAssoc) [2]" w:date="2017-01-04T14:52:00Z" w:initials="RC(">
     <w:p>
       <w:pPr>
         <w:pStyle w:val="CommentText"/>
@@ -12507,11 +12981,11 @@
         <w:annotationRef/>
       </w:r>
       <w:r>
-        <w:t>Can repeat</w:t>
+        <w:t>Add a new row for each new NTE segment (not a new table)</w:t>
       </w:r>
     </w:p>
   </w:comment>
-  <w:comment w:id="18" w:author="Rosin, Caroline (IntlAssoc)" w:date="2016-08-04T17:00:00Z" w:initials="RC(">
+  <w:comment w:id="31" w:author="Rosin, Caroline (IntlAssoc)" w:date="2016-08-04T16:56:00Z" w:initials="RC(">
     <w:p>
       <w:pPr>
         <w:pStyle w:val="CommentText"/>
@@ -12527,7 +13001,7 @@
       </w:r>
     </w:p>
   </w:comment>
-  <w:comment w:id="19" w:author="Rosin, Caroline (IntlAssoc)" w:date="2016-08-04T16:48:00Z" w:initials="RC(">
+  <w:comment w:id="32" w:author="Rosin, Caroline (IntlAssoc)" w:date="2016-08-04T16:56:00Z" w:initials="RC(">
     <w:p>
       <w:pPr>
         <w:pStyle w:val="CommentText"/>
@@ -12543,7 +13017,7 @@
       </w:r>
     </w:p>
   </w:comment>
-  <w:comment w:id="20" w:author="Rosin, Caroline (IntlAssoc)" w:date="2016-08-04T16:51:00Z" w:initials="RC(">
+  <w:comment w:id="44" w:author="Rosin, Caroline (IntlAssoc)" w:date="2016-08-04T17:00:00Z" w:initials="RC(">
     <w:p>
       <w:pPr>
         <w:pStyle w:val="CommentText"/>
@@ -12559,7 +13033,7 @@
       </w:r>
     </w:p>
   </w:comment>
-  <w:comment w:id="21" w:author="Rosin, Caroline (IntlAssoc)" w:date="2016-08-04T16:51:00Z" w:initials="RC(">
+  <w:comment w:id="45" w:author="Rosin, Caroline (IntlAssoc)" w:date="2016-08-04T17:00:00Z" w:initials="RC(">
     <w:p>
       <w:pPr>
         <w:pStyle w:val="CommentText"/>
@@ -12575,7 +13049,7 @@
       </w:r>
     </w:p>
   </w:comment>
-  <w:comment w:id="22" w:author="Rosin, Caroline (IntlAssoc)" w:date="2016-08-04T16:51:00Z" w:initials="RC(">
+  <w:comment w:id="46" w:author="Rosin, Caroline (IntlAssoc)" w:date="2016-08-04T17:00:00Z" w:initials="RC(">
     <w:p>
       <w:pPr>
         <w:pStyle w:val="CommentText"/>
@@ -12591,7 +13065,7 @@
       </w:r>
     </w:p>
   </w:comment>
-  <w:comment w:id="23" w:author="Rosin, Caroline (IntlAssoc)" w:date="2016-08-04T16:51:00Z" w:initials="RC(">
+  <w:comment w:id="47" w:author="Rosin, Caroline (IntlAssoc)" w:date="2016-08-04T16:48:00Z" w:initials="RC(">
     <w:p>
       <w:pPr>
         <w:pStyle w:val="CommentText"/>
@@ -12607,7 +13081,7 @@
       </w:r>
     </w:p>
   </w:comment>
-  <w:comment w:id="24" w:author="Rosin, Caroline (IntlAssoc)" w:date="2016-08-04T16:48:00Z" w:initials="RC(">
+  <w:comment w:id="48" w:author="Rosin, Caroline (IntlAssoc)" w:date="2016-08-04T16:51:00Z" w:initials="RC(">
     <w:p>
       <w:pPr>
         <w:pStyle w:val="CommentText"/>
@@ -12623,7 +13097,7 @@
       </w:r>
     </w:p>
   </w:comment>
-  <w:comment w:id="25" w:author="Rosin, Caroline (IntlAssoc)" w:date="2016-08-04T16:54:00Z" w:initials="RC(">
+  <w:comment w:id="49" w:author="Rosin, Caroline (IntlAssoc)" w:date="2016-08-04T16:51:00Z" w:initials="RC(">
     <w:p>
       <w:pPr>
         <w:pStyle w:val="CommentText"/>
@@ -12639,7 +13113,7 @@
       </w:r>
     </w:p>
   </w:comment>
-  <w:comment w:id="26" w:author="Rosin, Caroline (IntlAssoc)" w:date="2016-08-04T16:54:00Z" w:initials="RC(">
+  <w:comment w:id="50" w:author="Rosin, Caroline (IntlAssoc)" w:date="2016-08-04T16:51:00Z" w:initials="RC(">
     <w:p>
       <w:pPr>
         <w:pStyle w:val="CommentText"/>
@@ -12655,7 +13129,7 @@
       </w:r>
     </w:p>
   </w:comment>
-  <w:comment w:id="27" w:author="Rosin, Caroline (IntlAssoc)" w:date="2016-08-04T16:55:00Z" w:initials="RC(">
+  <w:comment w:id="51" w:author="Rosin, Caroline (IntlAssoc)" w:date="2016-08-04T16:51:00Z" w:initials="RC(">
     <w:p>
       <w:pPr>
         <w:pStyle w:val="CommentText"/>
@@ -12671,7 +13145,71 @@
       </w:r>
     </w:p>
   </w:comment>
-  <w:comment w:id="28" w:author="Rosin, Caroline (IntlAssoc)" w:date="2016-08-04T16:55:00Z" w:initials="RC(">
+  <w:comment w:id="52" w:author="Rosin, Caroline (IntlAssoc)" w:date="2016-08-04T16:48:00Z" w:initials="RC(">
+    <w:p>
+      <w:pPr>
+        <w:pStyle w:val="CommentText"/>
+      </w:pPr>
+      <w:r>
+        <w:rPr>
+          <w:rStyle w:val="CommentReference"/>
+        </w:rPr>
+        <w:annotationRef/>
+      </w:r>
+      <w:r>
+        <w:t>Can repeat</w:t>
+      </w:r>
+    </w:p>
+  </w:comment>
+  <w:comment w:id="53" w:author="Rosin, Caroline (IntlAssoc)" w:date="2016-08-04T16:54:00Z" w:initials="RC(">
+    <w:p>
+      <w:pPr>
+        <w:pStyle w:val="CommentText"/>
+      </w:pPr>
+      <w:r>
+        <w:rPr>
+          <w:rStyle w:val="CommentReference"/>
+        </w:rPr>
+        <w:annotationRef/>
+      </w:r>
+      <w:r>
+        <w:t>Can repeat</w:t>
+      </w:r>
+    </w:p>
+  </w:comment>
+  <w:comment w:id="54" w:author="Rosin, Caroline (IntlAssoc)" w:date="2016-08-04T16:54:00Z" w:initials="RC(">
+    <w:p>
+      <w:pPr>
+        <w:pStyle w:val="CommentText"/>
+      </w:pPr>
+      <w:r>
+        <w:rPr>
+          <w:rStyle w:val="CommentReference"/>
+        </w:rPr>
+        <w:annotationRef/>
+      </w:r>
+      <w:r>
+        <w:t>Can repeat</w:t>
+      </w:r>
+    </w:p>
+  </w:comment>
+  <w:comment w:id="55" w:author="Rosin, Caroline (IntlAssoc)" w:date="2016-08-04T16:55:00Z" w:initials="RC(">
+    <w:p>
+      <w:pPr>
+        <w:pStyle w:val="CommentText"/>
+      </w:pPr>
+      <w:r>
+        <w:rPr>
+          <w:rStyle w:val="CommentReference"/>
+        </w:rPr>
+        <w:annotationRef/>
+      </w:r>
+      <w:r>
+        <w:t>Can repeat</w:t>
+      </w:r>
+    </w:p>
+  </w:comment>
+  <w:comment w:id="56" w:author="Rosin, Caroline (IntlAssoc)" w:date="2016-08-04T16:55:00Z" w:initials="RC(">
     <w:p>
       <w:pPr>
         <w:pStyle w:val="CommentText"/>
@@ -12705,6 +13243,7 @@
   <w15:commentEx w15:paraId="5AD7E4D8" w15:done="0"/>
   <w15:commentEx w15:paraId="4D8E8257" w15:done="0"/>
   <w15:commentEx w15:paraId="14D92498" w15:done="0"/>
+  <w15:commentEx w15:paraId="0E65E55A" w15:done="0"/>
   <w15:commentEx w15:paraId="6BEA0072" w15:done="0"/>
   <w15:commentEx w15:paraId="207D0E2A" w15:done="0"/>
   <w15:commentEx w15:paraId="117D8881" w15:done="0"/>
@@ -13469,7 +14008,7 @@
   <w:abstractNum w:abstractNumId="7" w15:restartNumberingAfterBreak="0">
     <w:nsid w:val="6CBD6C9C"/>
     <w:multiLevelType w:val="hybridMultilevel"/>
-    <w:tmpl w:val="EE0255DC"/>
+    <w:tmpl w:val="EA7C4EDE"/>
     <w:lvl w:ilvl="0" w:tplc="0409000F">
       <w:start w:val="1"/>
       <w:numFmt w:val="decimal"/>
@@ -13585,6 +14124,9 @@
 <file path=word/people.xml><?xml version="1.0" encoding="utf-8"?>
 <w15:people xmlns:wpc="http://schemas.microsoft.com/office/word/2010/wordprocessingCanvas" xmlns:cx="http://schemas.microsoft.com/office/drawing/2014/chartex" xmlns:cx1="http://schemas.microsoft.com/office/drawing/2015/9/8/chartex" xmlns:cx2="http://schemas.microsoft.com/office/drawing/2015/10/21/chartex" xmlns:mc="http://schemas.openxmlformats.org/markup-compatibility/2006" xmlns:o="urn:schemas-microsoft-com:office:office" xmlns:r="http://schemas.openxmlformats.org/officeDocument/2006/relationships" xmlns:m="http://schemas.openxmlformats.org/officeDocument/2006/math" xmlns:v="urn:schemas-microsoft-com:vml" xmlns:wp14="http://schemas.microsoft.com/office/word/2010/wordprocessingDrawing" xmlns:wp="http://schemas.openxmlformats.org/drawingml/2006/wordprocessingDrawing" xmlns:w10="urn:schemas-microsoft-com:office:word" xmlns:w="http://schemas.openxmlformats.org/wordprocessingml/2006/main" xmlns:w14="http://schemas.microsoft.com/office/word/2010/wordml" xmlns:w15="http://schemas.microsoft.com/office/word/2012/wordml" xmlns:w16se="http://schemas.microsoft.com/office/word/2015/wordml/symex" xmlns:wpg="http://schemas.microsoft.com/office/word/2010/wordprocessingGroup" xmlns:wpi="http://schemas.microsoft.com/office/word/2010/wordprocessingInk" xmlns:wne="http://schemas.microsoft.com/office/word/2006/wordml" xmlns:wps="http://schemas.microsoft.com/office/word/2010/wordprocessingShape" mc:Ignorable="w14 w15 w16se wp14">
   <w15:person w15:author="Rosin, Caroline (IntlAssoc)">
+    <w15:presenceInfo w15:providerId="AD" w15:userId="S-1-5-21-1908027396-2059629336-315576832-21036"/>
+  </w15:person>
+  <w15:person w15:author="Rosin, Caroline (IntlAssoc) [2]">
     <w15:presenceInfo w15:providerId="AD" w15:userId="S-1-5-21-1908027396-2059629336-315576832-21036"/>
   </w15:person>
 </w15:people>
@@ -14200,6 +14742,16 @@
     <w:uiPriority w:val="99"/>
     <w:rsid w:val="00A30BC0"/>
   </w:style>
+  <w:style w:type="paragraph" w:styleId="Revision">
+    <w:name w:val="Revision"/>
+    <w:hidden/>
+    <w:uiPriority w:val="99"/>
+    <w:semiHidden/>
+    <w:rsid w:val="002920BC"/>
+    <w:pPr>
+      <w:spacing w:after="0" w:line="240" w:lineRule="auto"/>
+    </w:pPr>
+  </w:style>
 </w:styles>
 </file>
 

</xml_diff>

<commit_message>
upadte to labels in Order details and Observation result
</commit_message>
<xml_diff>
--- a/docs/loi/LOI Test Data Specification.docx
+++ b/docs/loi/LOI Test Data Specification.docx
@@ -208,13 +208,6 @@
           <w:color w:val="333333"/>
           <w:highlight w:val="yellow"/>
           <w:shd w:val="clear" w:color="auto" w:fill="FFFFFF"/>
-          <w:rPrChange w:id="0" w:author="Rosin, Caroline (IntlAssoc)" w:date="2017-01-11T11:46:00Z">
-            <w:rPr>
-              <w:color w:val="333333"/>
-              <w:highlight w:val="red"/>
-              <w:shd w:val="clear" w:color="auto" w:fill="FFFFFF"/>
-            </w:rPr>
-          </w:rPrChange>
         </w:rPr>
         <w:t>Next of kin</w:t>
       </w:r>
@@ -223,13 +216,6 @@
           <w:color w:val="333333"/>
           <w:highlight w:val="yellow"/>
           <w:shd w:val="clear" w:color="auto" w:fill="FFFFFF"/>
-          <w:rPrChange w:id="1" w:author="Rosin, Caroline (IntlAssoc)" w:date="2017-01-11T11:46:00Z">
-            <w:rPr>
-              <w:color w:val="333333"/>
-              <w:highlight w:val="red"/>
-              <w:shd w:val="clear" w:color="auto" w:fill="FFFFFF"/>
-            </w:rPr>
-          </w:rPrChange>
         </w:rPr>
         <w:t>[*]</w:t>
       </w:r>
@@ -307,9 +293,6 @@
       <w:r>
         <w:rPr>
           <w:highlight w:val="yellow"/>
-          <w:rPrChange w:id="2" w:author="Rosin, Caroline (IntlAssoc)" w:date="2017-01-11T11:47:00Z">
-            <w:rPr/>
-          </w:rPrChange>
         </w:rPr>
         <w:t>Order[*]</w:t>
       </w:r>
@@ -1316,26 +1299,12 @@
               <w:rPr>
                 <w:color w:val="333333"/>
                 <w:shd w:val="clear" w:color="auto" w:fill="FFFFFF"/>
-                <w:rPrChange w:id="3" w:author="Rosin, Caroline (IntlAssoc)" w:date="2017-01-11T11:46:00Z">
-                  <w:rPr>
-                    <w:color w:val="333333"/>
-                    <w:highlight w:val="yellow"/>
-                    <w:shd w:val="clear" w:color="auto" w:fill="FFFFFF"/>
-                  </w:rPr>
-                </w:rPrChange>
-              </w:rPr>
-            </w:pPr>
-            <w:r>
-              <w:rPr>
-                <w:color w:val="333333"/>
-                <w:shd w:val="clear" w:color="auto" w:fill="FFFFFF"/>
-                <w:rPrChange w:id="4" w:author="Rosin, Caroline (IntlAssoc)" w:date="2017-01-11T11:46:00Z">
-                  <w:rPr>
-                    <w:color w:val="333333"/>
-                    <w:highlight w:val="yellow"/>
-                    <w:shd w:val="clear" w:color="auto" w:fill="FFFFFF"/>
-                  </w:rPr>
-                </w:rPrChange>
+              </w:rPr>
+            </w:pPr>
+            <w:r>
+              <w:rPr>
+                <w:color w:val="333333"/>
+                <w:shd w:val="clear" w:color="auto" w:fill="FFFFFF"/>
               </w:rPr>
               <w:t>Date/Time of Birth</w:t>
             </w:r>
@@ -1350,62 +1319,43 @@
               <w:rPr>
                 <w:color w:val="333333"/>
                 <w:shd w:val="clear" w:color="auto" w:fill="FFFFFF"/>
-                <w:rPrChange w:id="5" w:author="Rosin, Caroline (IntlAssoc)" w:date="2017-01-11T11:46:00Z">
-                  <w:rPr>
-                    <w:color w:val="333333"/>
-                    <w:highlight w:val="yellow"/>
-                    <w:shd w:val="clear" w:color="auto" w:fill="FFFFFF"/>
-                  </w:rPr>
-                </w:rPrChange>
-              </w:rPr>
-            </w:pPr>
-            <w:r>
-              <w:rPr>
-                <w:color w:val="333333"/>
-                <w:shd w:val="clear" w:color="auto" w:fill="FFFFFF"/>
-                <w:rPrChange w:id="6" w:author="Rosin, Caroline (IntlAssoc)" w:date="2017-01-11T11:46:00Z">
-                  <w:rPr>
-                    <w:color w:val="333333"/>
-                    <w:highlight w:val="yellow"/>
-                    <w:shd w:val="clear" w:color="auto" w:fill="FFFFFF"/>
-                  </w:rPr>
-                </w:rPrChange>
+              </w:rPr>
+            </w:pPr>
+            <w:commentRangeStart w:id="0"/>
+            <w:r>
+              <w:rPr>
+                <w:color w:val="333333"/>
+                <w:highlight w:val="yellow"/>
+                <w:shd w:val="clear" w:color="auto" w:fill="FFFFFF"/>
               </w:rPr>
               <w:t>PID-7.1</w:t>
             </w:r>
-          </w:p>
-        </w:tc>
-      </w:tr>
-      <w:tr>
-        <w:tc>
-          <w:tcPr>
-            <w:tcW w:w="6475" w:type="dxa"/>
-          </w:tcPr>
-          <w:p>
-            <w:pPr>
-              <w:rPr>
-                <w:color w:val="333333"/>
-                <w:shd w:val="clear" w:color="auto" w:fill="FFFFFF"/>
-                <w:rPrChange w:id="7" w:author="Rosin, Caroline (IntlAssoc)" w:date="2017-01-11T11:46:00Z">
-                  <w:rPr>
-                    <w:color w:val="333333"/>
-                    <w:highlight w:val="yellow"/>
-                    <w:shd w:val="clear" w:color="auto" w:fill="FFFFFF"/>
-                  </w:rPr>
-                </w:rPrChange>
-              </w:rPr>
-            </w:pPr>
-            <w:r>
-              <w:rPr>
-                <w:color w:val="333333"/>
-                <w:shd w:val="clear" w:color="auto" w:fill="FFFFFF"/>
-                <w:rPrChange w:id="8" w:author="Rosin, Caroline (IntlAssoc)" w:date="2017-01-11T11:46:00Z">
-                  <w:rPr>
-                    <w:color w:val="333333"/>
-                    <w:highlight w:val="yellow"/>
-                    <w:shd w:val="clear" w:color="auto" w:fill="FFFFFF"/>
-                  </w:rPr>
-                </w:rPrChange>
+            <w:commentRangeEnd w:id="0"/>
+            <w:r>
+              <w:rPr>
+                <w:rStyle w:val="CommentReference"/>
+              </w:rPr>
+              <w:commentReference w:id="0"/>
+            </w:r>
+          </w:p>
+        </w:tc>
+      </w:tr>
+      <w:tr>
+        <w:tc>
+          <w:tcPr>
+            <w:tcW w:w="6475" w:type="dxa"/>
+          </w:tcPr>
+          <w:p>
+            <w:pPr>
+              <w:rPr>
+                <w:color w:val="333333"/>
+                <w:shd w:val="clear" w:color="auto" w:fill="FFFFFF"/>
+              </w:rPr>
+            </w:pPr>
+            <w:r>
+              <w:rPr>
+                <w:color w:val="333333"/>
+                <w:shd w:val="clear" w:color="auto" w:fill="FFFFFF"/>
               </w:rPr>
               <w:t>Death date/time</w:t>
             </w:r>
@@ -1420,26 +1370,12 @@
               <w:rPr>
                 <w:color w:val="333333"/>
                 <w:shd w:val="clear" w:color="auto" w:fill="FFFFFF"/>
-                <w:rPrChange w:id="9" w:author="Rosin, Caroline (IntlAssoc)" w:date="2017-01-11T11:46:00Z">
-                  <w:rPr>
-                    <w:color w:val="333333"/>
-                    <w:highlight w:val="yellow"/>
-                    <w:shd w:val="clear" w:color="auto" w:fill="FFFFFF"/>
-                  </w:rPr>
-                </w:rPrChange>
-              </w:rPr>
-            </w:pPr>
-            <w:r>
-              <w:rPr>
-                <w:color w:val="333333"/>
-                <w:shd w:val="clear" w:color="auto" w:fill="FFFFFF"/>
-                <w:rPrChange w:id="10" w:author="Rosin, Caroline (IntlAssoc)" w:date="2017-01-11T11:46:00Z">
-                  <w:rPr>
-                    <w:color w:val="333333"/>
-                    <w:highlight w:val="yellow"/>
-                    <w:shd w:val="clear" w:color="auto" w:fill="FFFFFF"/>
-                  </w:rPr>
-                </w:rPrChange>
+              </w:rPr>
+            </w:pPr>
+            <w:r>
+              <w:rPr>
+                <w:color w:val="333333"/>
+                <w:shd w:val="clear" w:color="auto" w:fill="FFFFFF"/>
               </w:rPr>
               <w:t>PID-29.1</w:t>
             </w:r>
@@ -1463,7 +1399,7 @@
                 <w:shd w:val="clear" w:color="auto" w:fill="FFFFFF"/>
               </w:rPr>
             </w:pPr>
-            <w:commentRangeStart w:id="11"/>
+            <w:commentRangeStart w:id="1"/>
             <w:r>
               <w:rPr>
                 <w:color w:val="333333"/>
@@ -1472,13 +1408,13 @@
               </w:rPr>
               <w:t>Patient Address</w:t>
             </w:r>
-            <w:commentRangeEnd w:id="11"/>
+            <w:commentRangeEnd w:id="1"/>
             <w:r>
               <w:rPr>
                 <w:rStyle w:val="CommentReference"/>
                 <w:highlight w:val="yellow"/>
               </w:rPr>
-              <w:commentReference w:id="11"/>
+              <w:commentReference w:id="1"/>
             </w:r>
           </w:p>
         </w:tc>
@@ -1636,7 +1572,7 @@
                 <w:shd w:val="clear" w:color="auto" w:fill="FFFFFF"/>
               </w:rPr>
             </w:pPr>
-            <w:commentRangeStart w:id="12"/>
+            <w:commentRangeStart w:id="2"/>
             <w:r>
               <w:rPr>
                 <w:color w:val="333333"/>
@@ -1645,13 +1581,13 @@
               </w:rPr>
               <w:t>Home phone number</w:t>
             </w:r>
-            <w:commentRangeEnd w:id="12"/>
+            <w:commentRangeEnd w:id="2"/>
             <w:r>
               <w:rPr>
                 <w:rStyle w:val="CommentReference"/>
                 <w:highlight w:val="yellow"/>
               </w:rPr>
-              <w:commentReference w:id="12"/>
+              <w:commentReference w:id="2"/>
             </w:r>
           </w:p>
         </w:tc>
@@ -1685,7 +1621,7 @@
                 <w:shd w:val="clear" w:color="auto" w:fill="FFFFFF"/>
               </w:rPr>
             </w:pPr>
-            <w:commentRangeStart w:id="13"/>
+            <w:commentRangeStart w:id="3"/>
             <w:r>
               <w:rPr>
                 <w:color w:val="333333"/>
@@ -1694,13 +1630,13 @@
               </w:rPr>
               <w:t>Email address</w:t>
             </w:r>
-            <w:commentRangeEnd w:id="13"/>
+            <w:commentRangeEnd w:id="3"/>
             <w:r>
               <w:rPr>
                 <w:rStyle w:val="CommentReference"/>
                 <w:highlight w:val="yellow"/>
               </w:rPr>
-              <w:commentReference w:id="13"/>
+              <w:commentReference w:id="3"/>
             </w:r>
           </w:p>
         </w:tc>
@@ -1734,7 +1670,7 @@
                 <w:shd w:val="clear" w:color="auto" w:fill="FFFFFF"/>
               </w:rPr>
             </w:pPr>
-            <w:commentRangeStart w:id="14"/>
+            <w:commentRangeStart w:id="4"/>
             <w:r>
               <w:rPr>
                 <w:color w:val="333333"/>
@@ -1743,13 +1679,13 @@
               </w:rPr>
               <w:t>Business phone number</w:t>
             </w:r>
-            <w:commentRangeEnd w:id="14"/>
+            <w:commentRangeEnd w:id="4"/>
             <w:r>
               <w:rPr>
                 <w:rStyle w:val="CommentReference"/>
                 <w:highlight w:val="yellow"/>
               </w:rPr>
-              <w:commentReference w:id="14"/>
+              <w:commentReference w:id="4"/>
             </w:r>
           </w:p>
         </w:tc>
@@ -1783,7 +1719,7 @@
                 <w:shd w:val="clear" w:color="auto" w:fill="FFFFFF"/>
               </w:rPr>
             </w:pPr>
-            <w:commentRangeStart w:id="15"/>
+            <w:commentRangeStart w:id="5"/>
             <w:r>
               <w:rPr>
                 <w:color w:val="333333"/>
@@ -1792,13 +1728,13 @@
               </w:rPr>
               <w:t>Business email address</w:t>
             </w:r>
-            <w:commentRangeEnd w:id="15"/>
+            <w:commentRangeEnd w:id="5"/>
             <w:r>
               <w:rPr>
                 <w:rStyle w:val="CommentReference"/>
                 <w:highlight w:val="yellow"/>
               </w:rPr>
-              <w:commentReference w:id="15"/>
+              <w:commentReference w:id="5"/>
             </w:r>
           </w:p>
         </w:tc>
@@ -1831,7 +1767,7 @@
                 <w:shd w:val="clear" w:color="auto" w:fill="FFFFFF"/>
               </w:rPr>
             </w:pPr>
-            <w:commentRangeStart w:id="16"/>
+            <w:commentRangeStart w:id="6"/>
             <w:r>
               <w:rPr>
                 <w:color w:val="333333"/>
@@ -1839,12 +1775,12 @@
               </w:rPr>
               <w:t>Race</w:t>
             </w:r>
-            <w:commentRangeEnd w:id="16"/>
+            <w:commentRangeEnd w:id="6"/>
             <w:r>
               <w:rPr>
                 <w:rStyle w:val="CommentReference"/>
               </w:rPr>
-              <w:commentReference w:id="16"/>
+              <w:commentReference w:id="6"/>
             </w:r>
           </w:p>
         </w:tc>
@@ -2456,7 +2392,7 @@
                 <w:shd w:val="clear" w:color="auto" w:fill="FFFFFF"/>
               </w:rPr>
             </w:pPr>
-            <w:commentRangeStart w:id="17"/>
+            <w:commentRangeStart w:id="7"/>
             <w:r>
               <w:rPr>
                 <w:color w:val="333333"/>
@@ -2464,12 +2400,12 @@
               </w:rPr>
               <w:t>Address</w:t>
             </w:r>
-            <w:commentRangeEnd w:id="17"/>
+            <w:commentRangeEnd w:id="7"/>
             <w:r>
               <w:rPr>
                 <w:rStyle w:val="CommentReference"/>
               </w:rPr>
-              <w:commentReference w:id="17"/>
+              <w:commentReference w:id="7"/>
             </w:r>
           </w:p>
         </w:tc>
@@ -2583,7 +2519,7 @@
                 <w:shd w:val="clear" w:color="auto" w:fill="FFFFFF"/>
               </w:rPr>
             </w:pPr>
-            <w:commentRangeStart w:id="18"/>
+            <w:commentRangeStart w:id="8"/>
             <w:r>
               <w:rPr>
                 <w:color w:val="333333"/>
@@ -2591,12 +2527,12 @@
               </w:rPr>
               <w:t>Phone Number</w:t>
             </w:r>
-            <w:commentRangeEnd w:id="18"/>
+            <w:commentRangeEnd w:id="8"/>
             <w:r>
               <w:rPr>
                 <w:rStyle w:val="CommentReference"/>
               </w:rPr>
-              <w:commentReference w:id="18"/>
+              <w:commentReference w:id="8"/>
             </w:r>
           </w:p>
         </w:tc>
@@ -2647,7 +2583,7 @@
                 <w:shd w:val="clear" w:color="auto" w:fill="FFFFFF"/>
               </w:rPr>
             </w:pPr>
-            <w:commentRangeStart w:id="19"/>
+            <w:commentRangeStart w:id="9"/>
             <w:r>
               <w:rPr>
                 <w:color w:val="333333"/>
@@ -2655,12 +2591,12 @@
               </w:rPr>
               <w:t>Email address</w:t>
             </w:r>
-            <w:commentRangeEnd w:id="19"/>
+            <w:commentRangeEnd w:id="9"/>
             <w:r>
               <w:rPr>
                 <w:rStyle w:val="CommentReference"/>
               </w:rPr>
-              <w:commentReference w:id="19"/>
+              <w:commentReference w:id="9"/>
             </w:r>
           </w:p>
         </w:tc>
@@ -3717,26 +3653,12 @@
               <w:rPr>
                 <w:color w:val="333333"/>
                 <w:shd w:val="clear" w:color="auto" w:fill="FFFFFF"/>
-                <w:rPrChange w:id="20" w:author="Rosin, Caroline (IntlAssoc)" w:date="2017-01-11T11:47:00Z">
-                  <w:rPr>
-                    <w:color w:val="333333"/>
-                    <w:highlight w:val="yellow"/>
-                    <w:shd w:val="clear" w:color="auto" w:fill="FFFFFF"/>
-                  </w:rPr>
-                </w:rPrChange>
-              </w:rPr>
-            </w:pPr>
-            <w:r>
-              <w:rPr>
-                <w:color w:val="333333"/>
-                <w:shd w:val="clear" w:color="auto" w:fill="FFFFFF"/>
-                <w:rPrChange w:id="21" w:author="Rosin, Caroline (IntlAssoc)" w:date="2017-01-11T11:47:00Z">
-                  <w:rPr>
-                    <w:color w:val="333333"/>
-                    <w:highlight w:val="yellow"/>
-                    <w:shd w:val="clear" w:color="auto" w:fill="FFFFFF"/>
-                  </w:rPr>
-                </w:rPrChange>
+              </w:rPr>
+            </w:pPr>
+            <w:r>
+              <w:rPr>
+                <w:color w:val="333333"/>
+                <w:shd w:val="clear" w:color="auto" w:fill="FFFFFF"/>
               </w:rPr>
               <w:t xml:space="preserve">Insured’s Date </w:t>
             </w:r>
@@ -3745,13 +3667,6 @@
               <w:rPr>
                 <w:color w:val="333333"/>
                 <w:shd w:val="clear" w:color="auto" w:fill="FFFFFF"/>
-                <w:rPrChange w:id="22" w:author="Rosin, Caroline (IntlAssoc)" w:date="2017-01-11T11:47:00Z">
-                  <w:rPr>
-                    <w:color w:val="333333"/>
-                    <w:highlight w:val="yellow"/>
-                    <w:shd w:val="clear" w:color="auto" w:fill="FFFFFF"/>
-                  </w:rPr>
-                </w:rPrChange>
               </w:rPr>
               <w:t>Of</w:t>
             </w:r>
@@ -3760,13 +3675,6 @@
               <w:rPr>
                 <w:color w:val="333333"/>
                 <w:shd w:val="clear" w:color="auto" w:fill="FFFFFF"/>
-                <w:rPrChange w:id="23" w:author="Rosin, Caroline (IntlAssoc)" w:date="2017-01-11T11:47:00Z">
-                  <w:rPr>
-                    <w:color w:val="333333"/>
-                    <w:highlight w:val="yellow"/>
-                    <w:shd w:val="clear" w:color="auto" w:fill="FFFFFF"/>
-                  </w:rPr>
-                </w:rPrChange>
               </w:rPr>
               <w:t xml:space="preserve"> Birth</w:t>
             </w:r>
@@ -3781,26 +3689,12 @@
               <w:rPr>
                 <w:color w:val="333333"/>
                 <w:shd w:val="clear" w:color="auto" w:fill="FFFFFF"/>
-                <w:rPrChange w:id="24" w:author="Rosin, Caroline (IntlAssoc)" w:date="2017-01-11T11:47:00Z">
-                  <w:rPr>
-                    <w:color w:val="333333"/>
-                    <w:highlight w:val="yellow"/>
-                    <w:shd w:val="clear" w:color="auto" w:fill="FFFFFF"/>
-                  </w:rPr>
-                </w:rPrChange>
-              </w:rPr>
-            </w:pPr>
-            <w:r>
-              <w:rPr>
-                <w:color w:val="333333"/>
-                <w:shd w:val="clear" w:color="auto" w:fill="FFFFFF"/>
-                <w:rPrChange w:id="25" w:author="Rosin, Caroline (IntlAssoc)" w:date="2017-01-11T11:47:00Z">
-                  <w:rPr>
-                    <w:color w:val="333333"/>
-                    <w:highlight w:val="yellow"/>
-                    <w:shd w:val="clear" w:color="auto" w:fill="FFFFFF"/>
-                  </w:rPr>
-                </w:rPrChange>
+              </w:rPr>
+            </w:pPr>
+            <w:r>
+              <w:rPr>
+                <w:color w:val="333333"/>
+                <w:shd w:val="clear" w:color="auto" w:fill="FFFFFF"/>
               </w:rPr>
               <w:t>IN1-18.1</w:t>
             </w:r>
@@ -4320,13 +4214,6 @@
               </w:rPr>
             </w:pPr>
             <w:r>
-              <w:rPr>
-                <w:rPrChange w:id="26" w:author="Rosin, Caroline (IntlAssoc)" w:date="2017-01-11T11:47:00Z">
-                  <w:rPr>
-                    <w:highlight w:val="yellow"/>
-                  </w:rPr>
-                </w:rPrChange>
-              </w:rPr>
               <w:t>GT1-5.6</w:t>
             </w:r>
           </w:p>
@@ -4458,13 +4345,6 @@
           <w:color w:val="333333"/>
           <w:highlight w:val="yellow"/>
           <w:shd w:val="clear" w:color="auto" w:fill="FFFFFF"/>
-          <w:rPrChange w:id="27" w:author="Rosin, Caroline (IntlAssoc)" w:date="2017-01-11T11:47:00Z">
-            <w:rPr>
-              <w:color w:val="333333"/>
-              <w:highlight w:val="cyan"/>
-              <w:shd w:val="clear" w:color="auto" w:fill="FFFFFF"/>
-            </w:rPr>
-          </w:rPrChange>
         </w:rPr>
       </w:pPr>
       <w:r>
@@ -4472,13 +4352,6 @@
           <w:color w:val="333333"/>
           <w:highlight w:val="yellow"/>
           <w:shd w:val="clear" w:color="auto" w:fill="FFFFFF"/>
-          <w:rPrChange w:id="28" w:author="Rosin, Caroline (IntlAssoc)" w:date="2017-01-11T11:47:00Z">
-            <w:rPr>
-              <w:color w:val="333333"/>
-              <w:highlight w:val="cyan"/>
-              <w:shd w:val="clear" w:color="auto" w:fill="FFFFFF"/>
-            </w:rPr>
-          </w:rPrChange>
         </w:rPr>
         <w:t>Order</w:t>
       </w:r>
@@ -4487,13 +4360,6 @@
           <w:color w:val="333333"/>
           <w:highlight w:val="yellow"/>
           <w:shd w:val="clear" w:color="auto" w:fill="FFFFFF"/>
-          <w:rPrChange w:id="29" w:author="Rosin, Caroline (IntlAssoc)" w:date="2017-01-11T11:47:00Z">
-            <w:rPr>
-              <w:color w:val="333333"/>
-              <w:highlight w:val="cyan"/>
-              <w:shd w:val="clear" w:color="auto" w:fill="FFFFFF"/>
-            </w:rPr>
-          </w:rPrChange>
         </w:rPr>
         <w:t xml:space="preserve"> [</w:t>
       </w:r>
@@ -4503,13 +4369,6 @@
           <w:color w:val="333333"/>
           <w:highlight w:val="yellow"/>
           <w:shd w:val="clear" w:color="auto" w:fill="FFFFFF"/>
-          <w:rPrChange w:id="30" w:author="Rosin, Caroline (IntlAssoc)" w:date="2017-01-11T11:47:00Z">
-            <w:rPr>
-              <w:color w:val="333333"/>
-              <w:highlight w:val="cyan"/>
-              <w:shd w:val="clear" w:color="auto" w:fill="FFFFFF"/>
-            </w:rPr>
-          </w:rPrChange>
         </w:rPr>
         <w:t>1..</w:t>
       </w:r>
@@ -4519,13 +4378,6 @@
           <w:color w:val="333333"/>
           <w:highlight w:val="yellow"/>
           <w:shd w:val="clear" w:color="auto" w:fill="FFFFFF"/>
-          <w:rPrChange w:id="31" w:author="Rosin, Caroline (IntlAssoc)" w:date="2017-01-11T11:47:00Z">
-            <w:rPr>
-              <w:color w:val="333333"/>
-              <w:highlight w:val="cyan"/>
-              <w:shd w:val="clear" w:color="auto" w:fill="FFFFFF"/>
-            </w:rPr>
-          </w:rPrChange>
         </w:rPr>
         <w:t>*]</w:t>
       </w:r>
@@ -4746,7 +4598,7 @@
                 <w:color w:val="000000"/>
               </w:rPr>
             </w:pPr>
-            <w:commentRangeStart w:id="32"/>
+            <w:commentRangeStart w:id="10"/>
             <w:r>
               <w:rPr>
                 <w:rFonts w:cs="Helvetica"/>
@@ -4754,12 +4606,12 @@
               </w:rPr>
               <w:t>Call Back Phone Number</w:t>
             </w:r>
-            <w:commentRangeEnd w:id="32"/>
+            <w:commentRangeEnd w:id="10"/>
             <w:r>
               <w:rPr>
                 <w:rStyle w:val="CommentReference"/>
               </w:rPr>
-              <w:commentReference w:id="32"/>
+              <w:commentReference w:id="10"/>
             </w:r>
           </w:p>
         </w:tc>
@@ -4788,7 +4640,7 @@
                 <w:szCs w:val="22"/>
               </w:rPr>
             </w:pPr>
-            <w:commentRangeStart w:id="33"/>
+            <w:commentRangeStart w:id="11"/>
             <w:r>
               <w:rPr>
                 <w:rFonts w:asciiTheme="minorHAnsi" w:hAnsiTheme="minorHAnsi"/>
@@ -4797,14 +4649,14 @@
               </w:rPr>
               <w:t>Email address</w:t>
             </w:r>
-            <w:commentRangeEnd w:id="33"/>
+            <w:commentRangeEnd w:id="11"/>
             <w:r>
               <w:rPr>
                 <w:rStyle w:val="CommentReference"/>
                 <w:rFonts w:asciiTheme="minorHAnsi" w:hAnsiTheme="minorHAnsi" w:cstheme="minorBidi"/>
                 <w:color w:val="auto"/>
               </w:rPr>
-              <w:commentReference w:id="33"/>
+              <w:commentReference w:id="11"/>
             </w:r>
           </w:p>
         </w:tc>
@@ -5022,7 +4874,7 @@
                 <w:shd w:val="clear" w:color="auto" w:fill="FFFFFF"/>
               </w:rPr>
             </w:pPr>
-            <w:commentRangeStart w:id="34"/>
+            <w:commentRangeStart w:id="12"/>
             <w:r>
               <w:rPr>
                 <w:rFonts w:asciiTheme="minorHAnsi" w:hAnsiTheme="minorHAnsi"/>
@@ -5032,7 +4884,7 @@
               </w:rPr>
               <w:t>Ordering Facility Phone Number</w:t>
             </w:r>
-            <w:commentRangeEnd w:id="34"/>
+            <w:commentRangeEnd w:id="12"/>
             <w:r>
               <w:rPr>
                 <w:rStyle w:val="CommentReference"/>
@@ -5040,7 +4892,7 @@
                 <w:color w:val="auto"/>
                 <w:highlight w:val="yellow"/>
               </w:rPr>
-              <w:commentReference w:id="34"/>
+              <w:commentReference w:id="12"/>
             </w:r>
           </w:p>
         </w:tc>
@@ -5072,7 +4924,7 @@
                 <w:shd w:val="clear" w:color="auto" w:fill="FFFFFF"/>
               </w:rPr>
             </w:pPr>
-            <w:commentRangeStart w:id="35"/>
+            <w:commentRangeStart w:id="13"/>
             <w:r>
               <w:rPr>
                 <w:rFonts w:asciiTheme="minorHAnsi" w:hAnsiTheme="minorHAnsi"/>
@@ -5082,7 +4934,7 @@
               </w:rPr>
               <w:t>Ordering Facility email address</w:t>
             </w:r>
-            <w:commentRangeEnd w:id="35"/>
+            <w:commentRangeEnd w:id="13"/>
             <w:r>
               <w:rPr>
                 <w:rStyle w:val="CommentReference"/>
@@ -5090,7 +4942,7 @@
                 <w:color w:val="auto"/>
                 <w:highlight w:val="yellow"/>
               </w:rPr>
-              <w:commentReference w:id="35"/>
+              <w:commentReference w:id="13"/>
             </w:r>
           </w:p>
         </w:tc>
@@ -5274,26 +5126,12 @@
               <w:rPr>
                 <w:rFonts w:cs="Helvetica"/>
                 <w:color w:val="000000"/>
-                <w:rPrChange w:id="36" w:author="Rosin, Caroline (IntlAssoc)" w:date="2017-01-11T11:48:00Z">
-                  <w:rPr>
-                    <w:rFonts w:cs="Helvetica"/>
-                    <w:color w:val="000000"/>
-                    <w:highlight w:val="red"/>
-                  </w:rPr>
-                </w:rPrChange>
               </w:rPr>
             </w:pPr>
             <w:r>
               <w:rPr>
                 <w:rFonts w:cs="Helvetica"/>
                 <w:color w:val="000000"/>
-                <w:rPrChange w:id="37" w:author="Rosin, Caroline (IntlAssoc)" w:date="2017-01-11T11:48:00Z">
-                  <w:rPr>
-                    <w:rFonts w:cs="Helvetica"/>
-                    <w:color w:val="000000"/>
-                    <w:highlight w:val="red"/>
-                  </w:rPr>
-                </w:rPrChange>
               </w:rPr>
               <w:t>Filler</w:t>
             </w:r>
@@ -5301,13 +5139,6 @@
               <w:rPr>
                 <w:rFonts w:cs="Helvetica"/>
                 <w:color w:val="000000"/>
-                <w:rPrChange w:id="38" w:author="Rosin, Caroline (IntlAssoc)" w:date="2017-01-11T11:48:00Z">
-                  <w:rPr>
-                    <w:rFonts w:cs="Helvetica"/>
-                    <w:color w:val="000000"/>
-                    <w:highlight w:val="red"/>
-                  </w:rPr>
-                </w:rPrChange>
               </w:rPr>
               <w:t xml:space="preserve"> </w:t>
             </w:r>
@@ -5315,13 +5146,6 @@
               <w:rPr>
                 <w:rFonts w:cs="Helvetica"/>
                 <w:color w:val="000000"/>
-                <w:rPrChange w:id="39" w:author="Rosin, Caroline (IntlAssoc)" w:date="2017-01-11T11:48:00Z">
-                  <w:rPr>
-                    <w:rFonts w:cs="Helvetica"/>
-                    <w:color w:val="000000"/>
-                    <w:highlight w:val="red"/>
-                  </w:rPr>
-                </w:rPrChange>
               </w:rPr>
               <w:t>Order Number</w:t>
             </w:r>
@@ -5366,26 +5190,12 @@
               <w:rPr>
                 <w:rFonts w:cs="Helvetica"/>
                 <w:color w:val="000000"/>
-                <w:rPrChange w:id="40" w:author="Rosin, Caroline (IntlAssoc)" w:date="2017-01-11T11:48:00Z">
-                  <w:rPr>
-                    <w:rFonts w:cs="Helvetica"/>
-                    <w:color w:val="000000"/>
-                    <w:highlight w:val="red"/>
-                  </w:rPr>
-                </w:rPrChange>
               </w:rPr>
             </w:pPr>
             <w:r>
               <w:rPr>
                 <w:rFonts w:cs="Helvetica"/>
                 <w:color w:val="000000"/>
-                <w:rPrChange w:id="41" w:author="Rosin, Caroline (IntlAssoc)" w:date="2017-01-11T11:48:00Z">
-                  <w:rPr>
-                    <w:rFonts w:cs="Helvetica"/>
-                    <w:color w:val="000000"/>
-                    <w:highlight w:val="red"/>
-                  </w:rPr>
-                </w:rPrChange>
               </w:rPr>
               <w:t>Placer Group</w:t>
             </w:r>
@@ -5393,13 +5203,6 @@
               <w:rPr>
                 <w:rFonts w:cs="Helvetica"/>
                 <w:color w:val="000000"/>
-                <w:rPrChange w:id="42" w:author="Rosin, Caroline (IntlAssoc)" w:date="2017-01-11T11:48:00Z">
-                  <w:rPr>
-                    <w:rFonts w:cs="Helvetica"/>
-                    <w:color w:val="000000"/>
-                    <w:highlight w:val="red"/>
-                  </w:rPr>
-                </w:rPrChange>
               </w:rPr>
               <w:t xml:space="preserve"> Number</w:t>
             </w:r>
@@ -5540,29 +5343,13 @@
                 <w:rFonts w:asciiTheme="minorHAnsi" w:hAnsiTheme="minorHAnsi"/>
                 <w:sz w:val="22"/>
                 <w:szCs w:val="22"/>
-                <w:rPrChange w:id="43" w:author="Rosin, Caroline (IntlAssoc)" w:date="2017-01-11T11:48:00Z">
-                  <w:rPr>
-                    <w:rFonts w:asciiTheme="minorHAnsi" w:hAnsiTheme="minorHAnsi"/>
-                    <w:sz w:val="22"/>
-                    <w:szCs w:val="22"/>
-                    <w:highlight w:val="yellow"/>
-                  </w:rPr>
-                </w:rPrChange>
-              </w:rPr>
-            </w:pPr>
-            <w:r>
-              <w:rPr>
-                <w:rFonts w:asciiTheme="minorHAnsi" w:hAnsiTheme="minorHAnsi"/>
-                <w:sz w:val="22"/>
-                <w:szCs w:val="22"/>
-                <w:rPrChange w:id="44" w:author="Rosin, Caroline (IntlAssoc)" w:date="2017-01-11T11:48:00Z">
-                  <w:rPr>
-                    <w:rFonts w:asciiTheme="minorHAnsi" w:hAnsiTheme="minorHAnsi"/>
-                    <w:sz w:val="22"/>
-                    <w:szCs w:val="22"/>
-                    <w:highlight w:val="yellow"/>
-                  </w:rPr>
-                </w:rPrChange>
+              </w:rPr>
+            </w:pPr>
+            <w:r>
+              <w:rPr>
+                <w:rFonts w:asciiTheme="minorHAnsi" w:hAnsiTheme="minorHAnsi"/>
+                <w:sz w:val="22"/>
+                <w:szCs w:val="22"/>
               </w:rPr>
               <w:t>Date/Time of Transaction</w:t>
             </w:r>
@@ -5577,26 +5364,12 @@
               <w:rPr>
                 <w:color w:val="333333"/>
                 <w:shd w:val="clear" w:color="auto" w:fill="FFFFFF"/>
-                <w:rPrChange w:id="45" w:author="Rosin, Caroline (IntlAssoc)" w:date="2017-01-11T11:48:00Z">
-                  <w:rPr>
-                    <w:color w:val="333333"/>
-                    <w:highlight w:val="yellow"/>
-                    <w:shd w:val="clear" w:color="auto" w:fill="FFFFFF"/>
-                  </w:rPr>
-                </w:rPrChange>
-              </w:rPr>
-            </w:pPr>
-            <w:r>
-              <w:rPr>
-                <w:color w:val="333333"/>
-                <w:shd w:val="clear" w:color="auto" w:fill="FFFFFF"/>
-                <w:rPrChange w:id="46" w:author="Rosin, Caroline (IntlAssoc)" w:date="2017-01-11T11:48:00Z">
-                  <w:rPr>
-                    <w:color w:val="333333"/>
-                    <w:highlight w:val="yellow"/>
-                    <w:shd w:val="clear" w:color="auto" w:fill="FFFFFF"/>
-                  </w:rPr>
-                </w:rPrChange>
+              </w:rPr>
+            </w:pPr>
+            <w:r>
+              <w:rPr>
+                <w:color w:val="333333"/>
+                <w:shd w:val="clear" w:color="auto" w:fill="FFFFFF"/>
               </w:rPr>
               <w:t>ORC-9</w:t>
             </w:r>
@@ -5604,13 +5377,6 @@
               <w:rPr>
                 <w:color w:val="333333"/>
                 <w:shd w:val="clear" w:color="auto" w:fill="FFFFFF"/>
-                <w:rPrChange w:id="47" w:author="Rosin, Caroline (IntlAssoc)" w:date="2017-01-11T11:48:00Z">
-                  <w:rPr>
-                    <w:color w:val="333333"/>
-                    <w:highlight w:val="yellow"/>
-                    <w:shd w:val="clear" w:color="auto" w:fill="FFFFFF"/>
-                  </w:rPr>
-                </w:rPrChange>
               </w:rPr>
               <w:t>.1</w:t>
             </w:r>
@@ -5637,12 +5403,6 @@
           <w:color w:val="333333"/>
           <w:highlight w:val="yellow"/>
           <w:shd w:val="clear" w:color="auto" w:fill="FFFFFF"/>
-          <w:rPrChange w:id="48" w:author="Rosin, Caroline (IntlAssoc)" w:date="2017-01-11T11:48:00Z">
-            <w:rPr>
-              <w:color w:val="333333"/>
-              <w:shd w:val="clear" w:color="auto" w:fill="FFFFFF"/>
-            </w:rPr>
-          </w:rPrChange>
         </w:rPr>
       </w:pPr>
       <w:r>
@@ -5650,12 +5410,6 @@
           <w:color w:val="333333"/>
           <w:highlight w:val="yellow"/>
           <w:shd w:val="clear" w:color="auto" w:fill="FFFFFF"/>
-          <w:rPrChange w:id="49" w:author="Rosin, Caroline (IntlAssoc)" w:date="2017-01-11T11:48:00Z">
-            <w:rPr>
-              <w:color w:val="333333"/>
-              <w:shd w:val="clear" w:color="auto" w:fill="FFFFFF"/>
-            </w:rPr>
-          </w:rPrChange>
         </w:rPr>
         <w:t>Timing/Quantity Information [</w:t>
       </w:r>
@@ -5665,12 +5419,6 @@
           <w:color w:val="333333"/>
           <w:highlight w:val="yellow"/>
           <w:shd w:val="clear" w:color="auto" w:fill="FFFFFF"/>
-          <w:rPrChange w:id="50" w:author="Rosin, Caroline (IntlAssoc)" w:date="2017-01-11T11:48:00Z">
-            <w:rPr>
-              <w:color w:val="333333"/>
-              <w:shd w:val="clear" w:color="auto" w:fill="FFFFFF"/>
-            </w:rPr>
-          </w:rPrChange>
         </w:rPr>
         <w:t>0..</w:t>
       </w:r>
@@ -5680,12 +5428,6 @@
           <w:color w:val="333333"/>
           <w:highlight w:val="yellow"/>
           <w:shd w:val="clear" w:color="auto" w:fill="FFFFFF"/>
-          <w:rPrChange w:id="51" w:author="Rosin, Caroline (IntlAssoc)" w:date="2017-01-11T11:48:00Z">
-            <w:rPr>
-              <w:color w:val="333333"/>
-              <w:shd w:val="clear" w:color="auto" w:fill="FFFFFF"/>
-            </w:rPr>
-          </w:rPrChange>
         </w:rPr>
         <w:t>1]</w:t>
       </w:r>
@@ -6023,99 +5765,121 @@
               <w:rPr>
                 <w:rFonts w:cs="Helvetica"/>
                 <w:color w:val="000000"/>
+                <w:highlight w:val="red"/>
               </w:rPr>
             </w:pPr>
             <w:r>
               <w:rPr>
                 <w:rFonts w:cs="Helvetica"/>
                 <w:color w:val="000000"/>
-              </w:rPr>
-              <w:t>Universal service identifier</w:t>
+                <w:highlight w:val="red"/>
+              </w:rPr>
+              <w:t>S</w:t>
             </w:r>
             <w:r>
               <w:rPr>
                 <w:rFonts w:cs="Helvetica"/>
                 <w:color w:val="000000"/>
-              </w:rPr>
-              <w:t xml:space="preserve"> (LOINC)</w:t>
-            </w:r>
-          </w:p>
-        </w:tc>
-        <w:tc>
-          <w:tcPr>
-            <w:tcW w:w="6475" w:type="dxa"/>
-          </w:tcPr>
-          <w:p>
-            <w:pPr>
-              <w:rPr>
-                <w:color w:val="333333"/>
-                <w:shd w:val="clear" w:color="auto" w:fill="FFFFFF"/>
-              </w:rPr>
-            </w:pPr>
-            <w:r>
-              <w:rPr>
-                <w:color w:val="333333"/>
-                <w:shd w:val="clear" w:color="auto" w:fill="FFFFFF"/>
-              </w:rPr>
-              <w:t xml:space="preserve">[when OBR-4.3=’LN’] </w:t>
-            </w:r>
-            <w:r>
-              <w:rPr>
-                <w:color w:val="333333"/>
-                <w:shd w:val="clear" w:color="auto" w:fill="FFFFFF"/>
-              </w:rPr>
-              <w:t>OBR-4</w:t>
-            </w:r>
-            <w:r>
-              <w:rPr>
-                <w:color w:val="333333"/>
-                <w:shd w:val="clear" w:color="auto" w:fill="FFFFFF"/>
-              </w:rPr>
-              <w:t>.1 or [when OBR-4.6=’LN’]</w:t>
-            </w:r>
-            <w:r>
-              <w:rPr>
-                <w:color w:val="333333"/>
-                <w:shd w:val="clear" w:color="auto" w:fill="FFFFFF"/>
-              </w:rPr>
-              <w:t xml:space="preserve"> OBR-4.4</w:t>
-            </w:r>
-            <w:r>
-              <w:rPr>
-                <w:color w:val="333333"/>
-                <w:shd w:val="clear" w:color="auto" w:fill="FFFFFF"/>
-              </w:rPr>
-              <w:t xml:space="preserve"> </w:t>
-            </w:r>
-          </w:p>
-        </w:tc>
-      </w:tr>
-      <w:tr>
-        <w:tc>
-          <w:tcPr>
-            <w:tcW w:w="6475" w:type="dxa"/>
-          </w:tcPr>
-          <w:p>
-            <w:pPr>
-              <w:spacing w:line="300" w:lineRule="atLeast"/>
+                <w:highlight w:val="red"/>
+              </w:rPr>
+              <w:t>ervice identifier</w:t>
+            </w:r>
+            <w:r>
               <w:rPr>
                 <w:rFonts w:cs="Helvetica"/>
                 <w:color w:val="000000"/>
-              </w:rPr>
-            </w:pPr>
-            <w:r>
+                <w:highlight w:val="red"/>
+              </w:rPr>
+              <w:t xml:space="preserve"> (LOINC)</w:t>
+            </w:r>
+          </w:p>
+        </w:tc>
+        <w:tc>
+          <w:tcPr>
+            <w:tcW w:w="6475" w:type="dxa"/>
+          </w:tcPr>
+          <w:p>
+            <w:pPr>
+              <w:rPr>
+                <w:color w:val="333333"/>
+                <w:shd w:val="clear" w:color="auto" w:fill="FFFFFF"/>
+              </w:rPr>
+            </w:pPr>
+            <w:r>
+              <w:rPr>
+                <w:color w:val="333333"/>
+                <w:shd w:val="clear" w:color="auto" w:fill="FFFFFF"/>
+              </w:rPr>
+              <w:t xml:space="preserve">[when OBR-4.3=’LN’] </w:t>
+            </w:r>
+            <w:r>
+              <w:rPr>
+                <w:color w:val="333333"/>
+                <w:shd w:val="clear" w:color="auto" w:fill="FFFFFF"/>
+              </w:rPr>
+              <w:t>OBR-4</w:t>
+            </w:r>
+            <w:r>
+              <w:rPr>
+                <w:color w:val="333333"/>
+                <w:shd w:val="clear" w:color="auto" w:fill="FFFFFF"/>
+              </w:rPr>
+              <w:t>.1 or [when OBR-4.6=’LN’]</w:t>
+            </w:r>
+            <w:r>
+              <w:rPr>
+                <w:color w:val="333333"/>
+                <w:shd w:val="clear" w:color="auto" w:fill="FFFFFF"/>
+              </w:rPr>
+              <w:t xml:space="preserve"> OBR-4.4</w:t>
+            </w:r>
+            <w:r>
+              <w:rPr>
+                <w:color w:val="333333"/>
+                <w:shd w:val="clear" w:color="auto" w:fill="FFFFFF"/>
+              </w:rPr>
+              <w:t xml:space="preserve"> </w:t>
+            </w:r>
+          </w:p>
+        </w:tc>
+      </w:tr>
+      <w:tr>
+        <w:tc>
+          <w:tcPr>
+            <w:tcW w:w="6475" w:type="dxa"/>
+          </w:tcPr>
+          <w:p>
+            <w:pPr>
+              <w:spacing w:line="300" w:lineRule="atLeast"/>
               <w:rPr>
                 <w:rFonts w:cs="Helvetica"/>
                 <w:color w:val="000000"/>
-              </w:rPr>
-              <w:t>Alternate u</w:t>
-            </w:r>
+                <w:highlight w:val="red"/>
+              </w:rPr>
+            </w:pPr>
             <w:r>
               <w:rPr>
                 <w:rFonts w:cs="Helvetica"/>
                 <w:color w:val="000000"/>
-              </w:rPr>
-              <w:t>niversal service identifier</w:t>
+                <w:highlight w:val="red"/>
+              </w:rPr>
+              <w:t>S</w:t>
+            </w:r>
+            <w:r>
+              <w:rPr>
+                <w:rFonts w:cs="Helvetica"/>
+                <w:color w:val="000000"/>
+                <w:highlight w:val="red"/>
+              </w:rPr>
+              <w:t>ervice identifier</w:t>
+            </w:r>
+            <w:r>
+              <w:rPr>
+                <w:rFonts w:cs="Helvetica"/>
+                <w:color w:val="000000"/>
+                <w:highlight w:val="red"/>
+              </w:rPr>
+              <w:t xml:space="preserve"> (local)</w:t>
             </w:r>
           </w:p>
         </w:tc>
@@ -6182,29 +5946,13 @@
                 <w:rFonts w:asciiTheme="minorHAnsi" w:hAnsiTheme="minorHAnsi"/>
                 <w:sz w:val="22"/>
                 <w:szCs w:val="22"/>
-                <w:rPrChange w:id="52" w:author="Rosin, Caroline (IntlAssoc)" w:date="2017-01-11T11:51:00Z">
-                  <w:rPr>
-                    <w:rFonts w:asciiTheme="minorHAnsi" w:hAnsiTheme="minorHAnsi"/>
-                    <w:sz w:val="22"/>
-                    <w:szCs w:val="22"/>
-                    <w:highlight w:val="yellow"/>
-                  </w:rPr>
-                </w:rPrChange>
-              </w:rPr>
-            </w:pPr>
-            <w:r>
-              <w:rPr>
-                <w:rFonts w:asciiTheme="minorHAnsi" w:hAnsiTheme="minorHAnsi"/>
-                <w:sz w:val="22"/>
-                <w:szCs w:val="22"/>
-                <w:rPrChange w:id="53" w:author="Rosin, Caroline (IntlAssoc)" w:date="2017-01-11T11:51:00Z">
-                  <w:rPr>
-                    <w:rFonts w:asciiTheme="minorHAnsi" w:hAnsiTheme="minorHAnsi"/>
-                    <w:sz w:val="22"/>
-                    <w:szCs w:val="22"/>
-                    <w:highlight w:val="yellow"/>
-                  </w:rPr>
-                </w:rPrChange>
+              </w:rPr>
+            </w:pPr>
+            <w:r>
+              <w:rPr>
+                <w:rFonts w:asciiTheme="minorHAnsi" w:hAnsiTheme="minorHAnsi"/>
+                <w:sz w:val="22"/>
+                <w:szCs w:val="22"/>
               </w:rPr>
               <w:t xml:space="preserve">Observation Date/Time </w:t>
             </w:r>
@@ -6214,46 +5962,25 @@
               <w:rPr>
                 <w:color w:val="333333"/>
                 <w:shd w:val="clear" w:color="auto" w:fill="FFFFFF"/>
-                <w:rPrChange w:id="54" w:author="Rosin, Caroline (IntlAssoc)" w:date="2017-01-11T11:51:00Z">
-                  <w:rPr>
-                    <w:color w:val="333333"/>
-                    <w:highlight w:val="yellow"/>
-                    <w:shd w:val="clear" w:color="auto" w:fill="FFFFFF"/>
-                  </w:rPr>
-                </w:rPrChange>
-              </w:rPr>
-            </w:pPr>
-          </w:p>
-        </w:tc>
-        <w:tc>
-          <w:tcPr>
-            <w:tcW w:w="6475" w:type="dxa"/>
-          </w:tcPr>
-          <w:p>
-            <w:pPr>
-              <w:rPr>
-                <w:color w:val="333333"/>
-                <w:shd w:val="clear" w:color="auto" w:fill="FFFFFF"/>
-                <w:rPrChange w:id="55" w:author="Rosin, Caroline (IntlAssoc)" w:date="2017-01-11T11:51:00Z">
-                  <w:rPr>
-                    <w:color w:val="333333"/>
-                    <w:highlight w:val="yellow"/>
-                    <w:shd w:val="clear" w:color="auto" w:fill="FFFFFF"/>
-                  </w:rPr>
-                </w:rPrChange>
-              </w:rPr>
-            </w:pPr>
-            <w:r>
-              <w:rPr>
-                <w:color w:val="333333"/>
-                <w:shd w:val="clear" w:color="auto" w:fill="FFFFFF"/>
-                <w:rPrChange w:id="56" w:author="Rosin, Caroline (IntlAssoc)" w:date="2017-01-11T11:51:00Z">
-                  <w:rPr>
-                    <w:color w:val="333333"/>
-                    <w:highlight w:val="yellow"/>
-                    <w:shd w:val="clear" w:color="auto" w:fill="FFFFFF"/>
-                  </w:rPr>
-                </w:rPrChange>
+              </w:rPr>
+            </w:pPr>
+          </w:p>
+        </w:tc>
+        <w:tc>
+          <w:tcPr>
+            <w:tcW w:w="6475" w:type="dxa"/>
+          </w:tcPr>
+          <w:p>
+            <w:pPr>
+              <w:rPr>
+                <w:color w:val="333333"/>
+                <w:shd w:val="clear" w:color="auto" w:fill="FFFFFF"/>
+              </w:rPr>
+            </w:pPr>
+            <w:r>
+              <w:rPr>
+                <w:color w:val="333333"/>
+                <w:shd w:val="clear" w:color="auto" w:fill="FFFFFF"/>
               </w:rPr>
               <w:t>OBR-7</w:t>
             </w:r>
@@ -6261,13 +5988,6 @@
               <w:rPr>
                 <w:color w:val="333333"/>
                 <w:shd w:val="clear" w:color="auto" w:fill="FFFFFF"/>
-                <w:rPrChange w:id="57" w:author="Rosin, Caroline (IntlAssoc)" w:date="2017-01-11T11:51:00Z">
-                  <w:rPr>
-                    <w:color w:val="333333"/>
-                    <w:highlight w:val="yellow"/>
-                    <w:shd w:val="clear" w:color="auto" w:fill="FFFFFF"/>
-                  </w:rPr>
-                </w:rPrChange>
               </w:rPr>
               <w:t>.1</w:t>
             </w:r>
@@ -6286,29 +6006,13 @@
                 <w:rFonts w:asciiTheme="minorHAnsi" w:hAnsiTheme="minorHAnsi"/>
                 <w:sz w:val="22"/>
                 <w:szCs w:val="22"/>
-                <w:rPrChange w:id="58" w:author="Rosin, Caroline (IntlAssoc)" w:date="2017-01-11T11:51:00Z">
-                  <w:rPr>
-                    <w:rFonts w:asciiTheme="minorHAnsi" w:hAnsiTheme="minorHAnsi"/>
-                    <w:sz w:val="22"/>
-                    <w:szCs w:val="22"/>
-                    <w:highlight w:val="yellow"/>
-                  </w:rPr>
-                </w:rPrChange>
-              </w:rPr>
-            </w:pPr>
-            <w:r>
-              <w:rPr>
-                <w:rFonts w:asciiTheme="minorHAnsi" w:hAnsiTheme="minorHAnsi"/>
-                <w:sz w:val="22"/>
-                <w:szCs w:val="22"/>
-                <w:rPrChange w:id="59" w:author="Rosin, Caroline (IntlAssoc)" w:date="2017-01-11T11:51:00Z">
-                  <w:rPr>
-                    <w:rFonts w:asciiTheme="minorHAnsi" w:hAnsiTheme="minorHAnsi"/>
-                    <w:sz w:val="22"/>
-                    <w:szCs w:val="22"/>
-                    <w:highlight w:val="yellow"/>
-                  </w:rPr>
-                </w:rPrChange>
+              </w:rPr>
+            </w:pPr>
+            <w:r>
+              <w:rPr>
+                <w:rFonts w:asciiTheme="minorHAnsi" w:hAnsiTheme="minorHAnsi"/>
+                <w:sz w:val="22"/>
+                <w:szCs w:val="22"/>
               </w:rPr>
               <w:t xml:space="preserve">Observation End Date/Time </w:t>
             </w:r>
@@ -6320,47 +6024,25 @@
                 <w:rFonts w:asciiTheme="minorHAnsi" w:hAnsiTheme="minorHAnsi"/>
                 <w:sz w:val="22"/>
                 <w:szCs w:val="22"/>
-                <w:rPrChange w:id="60" w:author="Rosin, Caroline (IntlAssoc)" w:date="2017-01-11T11:51:00Z">
-                  <w:rPr>
-                    <w:rFonts w:asciiTheme="minorHAnsi" w:hAnsiTheme="minorHAnsi"/>
-                    <w:sz w:val="22"/>
-                    <w:szCs w:val="22"/>
-                    <w:highlight w:val="yellow"/>
-                  </w:rPr>
-                </w:rPrChange>
-              </w:rPr>
-            </w:pPr>
-          </w:p>
-        </w:tc>
-        <w:tc>
-          <w:tcPr>
-            <w:tcW w:w="6475" w:type="dxa"/>
-          </w:tcPr>
-          <w:p>
-            <w:pPr>
-              <w:rPr>
-                <w:color w:val="333333"/>
-                <w:shd w:val="clear" w:color="auto" w:fill="FFFFFF"/>
-                <w:rPrChange w:id="61" w:author="Rosin, Caroline (IntlAssoc)" w:date="2017-01-11T11:51:00Z">
-                  <w:rPr>
-                    <w:color w:val="333333"/>
-                    <w:highlight w:val="yellow"/>
-                    <w:shd w:val="clear" w:color="auto" w:fill="FFFFFF"/>
-                  </w:rPr>
-                </w:rPrChange>
-              </w:rPr>
-            </w:pPr>
-            <w:r>
-              <w:rPr>
-                <w:color w:val="333333"/>
-                <w:shd w:val="clear" w:color="auto" w:fill="FFFFFF"/>
-                <w:rPrChange w:id="62" w:author="Rosin, Caroline (IntlAssoc)" w:date="2017-01-11T11:51:00Z">
-                  <w:rPr>
-                    <w:color w:val="333333"/>
-                    <w:highlight w:val="yellow"/>
-                    <w:shd w:val="clear" w:color="auto" w:fill="FFFFFF"/>
-                  </w:rPr>
-                </w:rPrChange>
+              </w:rPr>
+            </w:pPr>
+          </w:p>
+        </w:tc>
+        <w:tc>
+          <w:tcPr>
+            <w:tcW w:w="6475" w:type="dxa"/>
+          </w:tcPr>
+          <w:p>
+            <w:pPr>
+              <w:rPr>
+                <w:color w:val="333333"/>
+                <w:shd w:val="clear" w:color="auto" w:fill="FFFFFF"/>
+              </w:rPr>
+            </w:pPr>
+            <w:r>
+              <w:rPr>
+                <w:color w:val="333333"/>
+                <w:shd w:val="clear" w:color="auto" w:fill="FFFFFF"/>
               </w:rPr>
               <w:t>OBR-8</w:t>
             </w:r>
@@ -6368,13 +6050,6 @@
               <w:rPr>
                 <w:color w:val="333333"/>
                 <w:shd w:val="clear" w:color="auto" w:fill="FFFFFF"/>
-                <w:rPrChange w:id="63" w:author="Rosin, Caroline (IntlAssoc)" w:date="2017-01-11T11:51:00Z">
-                  <w:rPr>
-                    <w:color w:val="333333"/>
-                    <w:highlight w:val="yellow"/>
-                    <w:shd w:val="clear" w:color="auto" w:fill="FFFFFF"/>
-                  </w:rPr>
-                </w:rPrChange>
               </w:rPr>
               <w:t>.1</w:t>
             </w:r>
@@ -6452,26 +6127,12 @@
         <w:rPr>
           <w:color w:val="333333"/>
           <w:shd w:val="clear" w:color="auto" w:fill="FFFFFF"/>
-          <w:rPrChange w:id="64" w:author="Rosin, Caroline (IntlAssoc)" w:date="2017-01-11T11:52:00Z">
-            <w:rPr>
-              <w:color w:val="333333"/>
-              <w:highlight w:val="yellow"/>
-              <w:shd w:val="clear" w:color="auto" w:fill="FFFFFF"/>
-            </w:rPr>
-          </w:rPrChange>
-        </w:rPr>
-      </w:pPr>
-      <w:r>
-        <w:rPr>
-          <w:color w:val="333333"/>
-          <w:shd w:val="clear" w:color="auto" w:fill="FFFFFF"/>
-          <w:rPrChange w:id="65" w:author="Rosin, Caroline (IntlAssoc)" w:date="2017-01-11T11:52:00Z">
-            <w:rPr>
-              <w:color w:val="333333"/>
-              <w:highlight w:val="yellow"/>
-              <w:shd w:val="clear" w:color="auto" w:fill="FFFFFF"/>
-            </w:rPr>
-          </w:rPrChange>
+        </w:rPr>
+      </w:pPr>
+      <w:r>
+        <w:rPr>
+          <w:color w:val="333333"/>
+          <w:shd w:val="clear" w:color="auto" w:fill="FFFFFF"/>
         </w:rPr>
         <w:t>Notes &amp; Comments</w:t>
       </w:r>
@@ -6479,13 +6140,6 @@
         <w:rPr>
           <w:color w:val="333333"/>
           <w:shd w:val="clear" w:color="auto" w:fill="FFFFFF"/>
-          <w:rPrChange w:id="66" w:author="Rosin, Caroline (IntlAssoc)" w:date="2017-01-11T11:52:00Z">
-            <w:rPr>
-              <w:color w:val="333333"/>
-              <w:highlight w:val="yellow"/>
-              <w:shd w:val="clear" w:color="auto" w:fill="FFFFFF"/>
-            </w:rPr>
-          </w:rPrChange>
         </w:rPr>
         <w:t xml:space="preserve"> [</w:t>
       </w:r>
@@ -6494,13 +6148,6 @@
         <w:rPr>
           <w:color w:val="333333"/>
           <w:shd w:val="clear" w:color="auto" w:fill="FFFFFF"/>
-          <w:rPrChange w:id="67" w:author="Rosin, Caroline (IntlAssoc)" w:date="2017-01-11T11:52:00Z">
-            <w:rPr>
-              <w:color w:val="333333"/>
-              <w:highlight w:val="yellow"/>
-              <w:shd w:val="clear" w:color="auto" w:fill="FFFFFF"/>
-            </w:rPr>
-          </w:rPrChange>
         </w:rPr>
         <w:t>0..</w:t>
       </w:r>
@@ -6509,13 +6156,6 @@
         <w:rPr>
           <w:color w:val="333333"/>
           <w:shd w:val="clear" w:color="auto" w:fill="FFFFFF"/>
-          <w:rPrChange w:id="68" w:author="Rosin, Caroline (IntlAssoc)" w:date="2017-01-11T11:52:00Z">
-            <w:rPr>
-              <w:color w:val="333333"/>
-              <w:highlight w:val="yellow"/>
-              <w:shd w:val="clear" w:color="auto" w:fill="FFFFFF"/>
-            </w:rPr>
-          </w:rPrChange>
         </w:rPr>
         <w:t>1</w:t>
       </w:r>
@@ -6523,13 +6163,6 @@
         <w:rPr>
           <w:color w:val="333333"/>
           <w:shd w:val="clear" w:color="auto" w:fill="FFFFFF"/>
-          <w:rPrChange w:id="69" w:author="Rosin, Caroline (IntlAssoc)" w:date="2017-01-11T11:52:00Z">
-            <w:rPr>
-              <w:color w:val="333333"/>
-              <w:highlight w:val="yellow"/>
-              <w:shd w:val="clear" w:color="auto" w:fill="FFFFFF"/>
-            </w:rPr>
-          </w:rPrChange>
         </w:rPr>
         <w:t>]</w:t>
       </w:r>
@@ -6617,7 +6250,7 @@
                 <w:shd w:val="clear" w:color="auto" w:fill="FFFFFF"/>
               </w:rPr>
             </w:pPr>
-            <w:commentRangeStart w:id="70"/>
+            <w:commentRangeStart w:id="14"/>
             <w:r>
               <w:rPr>
                 <w:rFonts w:cs="Helvetica"/>
@@ -6646,12 +6279,12 @@
               </w:rPr>
               <w:t>NTE-3</w:t>
             </w:r>
-            <w:commentRangeEnd w:id="70"/>
+            <w:commentRangeEnd w:id="14"/>
             <w:r>
               <w:rPr>
                 <w:rStyle w:val="CommentReference"/>
               </w:rPr>
-              <w:commentReference w:id="70"/>
+              <w:commentReference w:id="14"/>
             </w:r>
           </w:p>
         </w:tc>
@@ -7067,7 +6700,7 @@
                 <w:color w:val="000000"/>
               </w:rPr>
             </w:pPr>
-            <w:commentRangeStart w:id="71"/>
+            <w:commentRangeStart w:id="15"/>
             <w:r>
               <w:rPr>
                 <w:rFonts w:cs="Helvetica"/>
@@ -7076,12 +6709,12 @@
               </w:rPr>
               <w:t>Phone Number</w:t>
             </w:r>
-            <w:commentRangeEnd w:id="71"/>
+            <w:commentRangeEnd w:id="15"/>
             <w:r>
               <w:rPr>
                 <w:rStyle w:val="CommentReference"/>
               </w:rPr>
-              <w:commentReference w:id="71"/>
+              <w:commentReference w:id="15"/>
             </w:r>
           </w:p>
         </w:tc>
@@ -7109,33 +6742,20 @@
                 <w:color w:val="000000"/>
               </w:rPr>
             </w:pPr>
-            <w:commentRangeStart w:id="72"/>
+            <w:commentRangeStart w:id="16"/>
             <w:r>
               <w:rPr>
                 <w:rFonts w:cs="Helvetica"/>
                 <w:color w:val="000000"/>
-                <w:rPrChange w:id="73" w:author="Rosin, Caroline (IntlAssoc)" w:date="2017-01-11T11:52:00Z">
-                  <w:rPr>
-                    <w:rFonts w:cs="Helvetica"/>
-                    <w:color w:val="000000"/>
-                    <w:highlight w:val="yellow"/>
-                  </w:rPr>
-                </w:rPrChange>
               </w:rPr>
               <w:t>Email address</w:t>
             </w:r>
-            <w:commentRangeEnd w:id="72"/>
+            <w:commentRangeEnd w:id="16"/>
             <w:r>
               <w:rPr>
                 <w:rStyle w:val="CommentReference"/>
-                <w:rPrChange w:id="74" w:author="Rosin, Caroline (IntlAssoc)" w:date="2017-01-11T11:52:00Z">
-                  <w:rPr>
-                    <w:rStyle w:val="CommentReference"/>
-                    <w:highlight w:val="yellow"/>
-                  </w:rPr>
-                </w:rPrChange>
-              </w:rPr>
-              <w:commentReference w:id="72"/>
+              </w:rPr>
+              <w:commentReference w:id="16"/>
             </w:r>
           </w:p>
         </w:tc>
@@ -7569,20 +7189,9 @@
         <w:pStyle w:val="ListParagraph"/>
         <w:ind w:left="1440"/>
         <w:rPr>
-          <w:ins w:id="75" w:author="Rosin, Caroline (IntlAssoc)" w:date="2017-01-11T11:54:00Z"/>
           <w:bCs/>
           <w:highlight w:val="yellow"/>
         </w:rPr>
-        <w:pPrChange w:id="76" w:author="Rosin, Caroline (IntlAssoc)" w:date="2017-01-11T11:54:00Z">
-          <w:pPr>
-            <w:pStyle w:val="ListParagraph"/>
-            <w:numPr>
-              <w:ilvl w:val="1"/>
-              <w:numId w:val="1"/>
-            </w:numPr>
-            <w:ind w:left="1440" w:hanging="360"/>
-          </w:pPr>
-        </w:pPrChange>
       </w:pPr>
     </w:p>
     <w:p>
@@ -7594,23 +7203,11 @@
         </w:numPr>
         <w:rPr>
           <w:bCs/>
-          <w:rPrChange w:id="77" w:author="Rosin, Caroline (IntlAssoc)" w:date="2017-01-11T11:54:00Z">
-            <w:rPr>
-              <w:bCs/>
-              <w:highlight w:val="yellow"/>
-            </w:rPr>
-          </w:rPrChange>
         </w:rPr>
       </w:pPr>
       <w:r>
         <w:rPr>
           <w:bCs/>
-          <w:rPrChange w:id="78" w:author="Rosin, Caroline (IntlAssoc)" w:date="2017-01-11T11:54:00Z">
-            <w:rPr>
-              <w:bCs/>
-              <w:highlight w:val="yellow"/>
-            </w:rPr>
-          </w:rPrChange>
         </w:rPr>
         <w:t xml:space="preserve">Observation </w:t>
       </w:r>
@@ -7618,36 +7215,18 @@
       <w:r>
         <w:rPr>
           <w:bCs/>
-          <w:rPrChange w:id="79" w:author="Rosin, Caroline (IntlAssoc)" w:date="2017-01-11T11:54:00Z">
-            <w:rPr>
-              <w:bCs/>
-              <w:highlight w:val="yellow"/>
-            </w:rPr>
-          </w:rPrChange>
         </w:rPr>
         <w:t>result</w:t>
       </w:r>
       <w:r>
         <w:rPr>
           <w:bCs/>
-          <w:rPrChange w:id="80" w:author="Rosin, Caroline (IntlAssoc)" w:date="2017-01-11T11:54:00Z">
-            <w:rPr>
-              <w:bCs/>
-              <w:highlight w:val="yellow"/>
-            </w:rPr>
-          </w:rPrChange>
         </w:rPr>
         <w:t xml:space="preserve"> </w:t>
       </w:r>
       <w:r>
         <w:rPr>
           <w:bCs/>
-          <w:rPrChange w:id="81" w:author="Rosin, Caroline (IntlAssoc)" w:date="2017-01-11T11:54:00Z">
-            <w:rPr>
-              <w:bCs/>
-              <w:highlight w:val="yellow"/>
-            </w:rPr>
-          </w:rPrChange>
         </w:rPr>
         <w:t xml:space="preserve"> [</w:t>
       </w:r>
@@ -7655,48 +7234,24 @@
       <w:r>
         <w:rPr>
           <w:bCs/>
-          <w:rPrChange w:id="82" w:author="Rosin, Caroline (IntlAssoc)" w:date="2017-01-11T11:54:00Z">
-            <w:rPr>
-              <w:bCs/>
-              <w:highlight w:val="yellow"/>
-            </w:rPr>
-          </w:rPrChange>
         </w:rPr>
         <w:t>0</w:t>
       </w:r>
       <w:r>
         <w:rPr>
           <w:bCs/>
-          <w:rPrChange w:id="83" w:author="Rosin, Caroline (IntlAssoc)" w:date="2017-01-11T11:54:00Z">
-            <w:rPr>
-              <w:bCs/>
-              <w:highlight w:val="yellow"/>
-            </w:rPr>
-          </w:rPrChange>
         </w:rPr>
         <w:t>..</w:t>
       </w:r>
       <w:r>
         <w:rPr>
           <w:bCs/>
-          <w:rPrChange w:id="84" w:author="Rosin, Caroline (IntlAssoc)" w:date="2017-01-11T11:54:00Z">
-            <w:rPr>
-              <w:bCs/>
-              <w:highlight w:val="yellow"/>
-            </w:rPr>
-          </w:rPrChange>
         </w:rPr>
         <w:t>*</w:t>
       </w:r>
       <w:r>
         <w:rPr>
           <w:bCs/>
-          <w:rPrChange w:id="85" w:author="Rosin, Caroline (IntlAssoc)" w:date="2017-01-11T11:54:00Z">
-            <w:rPr>
-              <w:bCs/>
-              <w:highlight w:val="yellow"/>
-            </w:rPr>
-          </w:rPrChange>
         </w:rPr>
         <w:t>]</w:t>
       </w:r>
@@ -7844,16 +7399,47 @@
                 <w:rFonts w:asciiTheme="minorHAnsi" w:hAnsiTheme="minorHAnsi"/>
                 <w:sz w:val="22"/>
                 <w:szCs w:val="22"/>
-              </w:rPr>
-            </w:pPr>
-            <w:r>
-              <w:rPr>
-                <w:rFonts w:asciiTheme="minorHAnsi" w:hAnsiTheme="minorHAnsi"/>
-                <w:sz w:val="22"/>
-                <w:szCs w:val="22"/>
-              </w:rPr>
-              <w:t>Observation Alternate Identifier</w:t>
-            </w:r>
+                <w:highlight w:val="red"/>
+              </w:rPr>
+            </w:pPr>
+            <w:r>
+              <w:rPr>
+                <w:rFonts w:asciiTheme="minorHAnsi" w:hAnsiTheme="minorHAnsi"/>
+                <w:sz w:val="22"/>
+                <w:szCs w:val="22"/>
+                <w:highlight w:val="red"/>
+              </w:rPr>
+              <w:t xml:space="preserve">Observation </w:t>
+            </w:r>
+            <w:r>
+              <w:rPr>
+                <w:rFonts w:asciiTheme="minorHAnsi" w:hAnsiTheme="minorHAnsi"/>
+                <w:sz w:val="22"/>
+                <w:szCs w:val="22"/>
+                <w:highlight w:val="red"/>
+              </w:rPr>
+              <w:t>Local</w:t>
+            </w:r>
+            <w:r>
+              <w:rPr>
+                <w:rFonts w:asciiTheme="minorHAnsi" w:hAnsiTheme="minorHAnsi"/>
+                <w:sz w:val="22"/>
+                <w:szCs w:val="22"/>
+                <w:highlight w:val="red"/>
+              </w:rPr>
+              <w:t xml:space="preserve"> </w:t>
+            </w:r>
+            <w:r>
+              <w:rPr>
+                <w:rFonts w:asciiTheme="minorHAnsi" w:hAnsiTheme="minorHAnsi"/>
+                <w:sz w:val="22"/>
+                <w:szCs w:val="22"/>
+                <w:highlight w:val="red"/>
+              </w:rPr>
+              <w:t>Identifier</w:t>
+            </w:r>
+            <w:bookmarkStart w:id="17" w:name="_GoBack"/>
+            <w:bookmarkEnd w:id="17"/>
           </w:p>
         </w:tc>
         <w:tc>
@@ -8032,26 +7618,12 @@
               <w:rPr>
                 <w:color w:val="333333"/>
                 <w:shd w:val="clear" w:color="auto" w:fill="FFFFFF"/>
-                <w:rPrChange w:id="86" w:author="Rosin, Caroline (IntlAssoc)" w:date="2017-01-11T11:54:00Z">
-                  <w:rPr>
-                    <w:color w:val="333333"/>
-                    <w:highlight w:val="yellow"/>
-                    <w:shd w:val="clear" w:color="auto" w:fill="FFFFFF"/>
-                  </w:rPr>
-                </w:rPrChange>
-              </w:rPr>
-            </w:pPr>
-            <w:r>
-              <w:rPr>
-                <w:color w:val="333333"/>
-                <w:shd w:val="clear" w:color="auto" w:fill="FFFFFF"/>
-                <w:rPrChange w:id="87" w:author="Rosin, Caroline (IntlAssoc)" w:date="2017-01-11T11:54:00Z">
-                  <w:rPr>
-                    <w:color w:val="333333"/>
-                    <w:highlight w:val="yellow"/>
-                    <w:shd w:val="clear" w:color="auto" w:fill="FFFFFF"/>
-                  </w:rPr>
-                </w:rPrChange>
+              </w:rPr>
+            </w:pPr>
+            <w:r>
+              <w:rPr>
+                <w:color w:val="333333"/>
+                <w:shd w:val="clear" w:color="auto" w:fill="FFFFFF"/>
               </w:rPr>
               <w:t>[when OBX-2 = ‘DT’] OBX-5</w:t>
             </w:r>
@@ -8181,29 +7753,13 @@
                 <w:rFonts w:asciiTheme="minorHAnsi" w:hAnsiTheme="minorHAnsi"/>
                 <w:sz w:val="22"/>
                 <w:szCs w:val="22"/>
-                <w:rPrChange w:id="88" w:author="Rosin, Caroline (IntlAssoc)" w:date="2017-01-11T11:54:00Z">
-                  <w:rPr>
-                    <w:rFonts w:asciiTheme="minorHAnsi" w:hAnsiTheme="minorHAnsi"/>
-                    <w:sz w:val="22"/>
-                    <w:szCs w:val="22"/>
-                    <w:highlight w:val="yellow"/>
-                  </w:rPr>
-                </w:rPrChange>
-              </w:rPr>
-            </w:pPr>
-            <w:r>
-              <w:rPr>
-                <w:rFonts w:asciiTheme="minorHAnsi" w:hAnsiTheme="minorHAnsi"/>
-                <w:sz w:val="22"/>
-                <w:szCs w:val="22"/>
-                <w:rPrChange w:id="89" w:author="Rosin, Caroline (IntlAssoc)" w:date="2017-01-11T11:54:00Z">
-                  <w:rPr>
-                    <w:rFonts w:asciiTheme="minorHAnsi" w:hAnsiTheme="minorHAnsi"/>
-                    <w:sz w:val="22"/>
-                    <w:szCs w:val="22"/>
-                    <w:highlight w:val="yellow"/>
-                  </w:rPr>
-                </w:rPrChange>
+              </w:rPr>
+            </w:pPr>
+            <w:r>
+              <w:rPr>
+                <w:rFonts w:asciiTheme="minorHAnsi" w:hAnsiTheme="minorHAnsi"/>
+                <w:sz w:val="22"/>
+                <w:szCs w:val="22"/>
               </w:rPr>
               <w:t xml:space="preserve">Date/Time of the Observation </w:t>
             </w:r>
@@ -8218,26 +7774,12 @@
               <w:rPr>
                 <w:color w:val="333333"/>
                 <w:shd w:val="clear" w:color="auto" w:fill="FFFFFF"/>
-                <w:rPrChange w:id="90" w:author="Rosin, Caroline (IntlAssoc)" w:date="2017-01-11T11:54:00Z">
-                  <w:rPr>
-                    <w:color w:val="333333"/>
-                    <w:highlight w:val="yellow"/>
-                    <w:shd w:val="clear" w:color="auto" w:fill="FFFFFF"/>
-                  </w:rPr>
-                </w:rPrChange>
-              </w:rPr>
-            </w:pPr>
-            <w:r>
-              <w:rPr>
-                <w:color w:val="333333"/>
-                <w:shd w:val="clear" w:color="auto" w:fill="FFFFFF"/>
-                <w:rPrChange w:id="91" w:author="Rosin, Caroline (IntlAssoc)" w:date="2017-01-11T11:54:00Z">
-                  <w:rPr>
-                    <w:color w:val="333333"/>
-                    <w:highlight w:val="yellow"/>
-                    <w:shd w:val="clear" w:color="auto" w:fill="FFFFFF"/>
-                  </w:rPr>
-                </w:rPrChange>
+              </w:rPr>
+            </w:pPr>
+            <w:r>
+              <w:rPr>
+                <w:color w:val="333333"/>
+                <w:shd w:val="clear" w:color="auto" w:fill="FFFFFF"/>
               </w:rPr>
               <w:t>OBX-14.1</w:t>
             </w:r>
@@ -8452,7 +7994,7 @@
                 <w:szCs w:val="22"/>
               </w:rPr>
             </w:pPr>
-            <w:commentRangeStart w:id="92"/>
+            <w:commentRangeStart w:id="18"/>
             <w:r>
               <w:rPr>
                 <w:rFonts w:asciiTheme="minorHAnsi" w:hAnsiTheme="minorHAnsi"/>
@@ -8461,14 +8003,14 @@
               </w:rPr>
               <w:t>Type Modifier</w:t>
             </w:r>
-            <w:commentRangeEnd w:id="92"/>
+            <w:commentRangeEnd w:id="18"/>
             <w:r>
               <w:rPr>
                 <w:rStyle w:val="CommentReference"/>
                 <w:rFonts w:asciiTheme="minorHAnsi" w:hAnsiTheme="minorHAnsi" w:cstheme="minorBidi"/>
                 <w:color w:val="auto"/>
               </w:rPr>
-              <w:commentReference w:id="92"/>
+              <w:commentReference w:id="18"/>
             </w:r>
           </w:p>
         </w:tc>
@@ -8514,7 +8056,7 @@
                 <w:szCs w:val="22"/>
               </w:rPr>
             </w:pPr>
-            <w:commentRangeStart w:id="93"/>
+            <w:commentRangeStart w:id="19"/>
             <w:r>
               <w:rPr>
                 <w:rFonts w:asciiTheme="minorHAnsi" w:hAnsiTheme="minorHAnsi"/>
@@ -8523,14 +8065,14 @@
               </w:rPr>
               <w:t>Additives</w:t>
             </w:r>
-            <w:commentRangeEnd w:id="93"/>
+            <w:commentRangeEnd w:id="19"/>
             <w:r>
               <w:rPr>
                 <w:rStyle w:val="CommentReference"/>
                 <w:rFonts w:asciiTheme="minorHAnsi" w:hAnsiTheme="minorHAnsi" w:cstheme="minorBidi"/>
                 <w:color w:val="auto"/>
               </w:rPr>
-              <w:commentReference w:id="93"/>
+              <w:commentReference w:id="19"/>
             </w:r>
           </w:p>
         </w:tc>
@@ -8666,7 +8208,7 @@
                 <w:szCs w:val="22"/>
               </w:rPr>
             </w:pPr>
-            <w:commentRangeStart w:id="94"/>
+            <w:commentRangeStart w:id="20"/>
             <w:r>
               <w:rPr>
                 <w:rFonts w:asciiTheme="minorHAnsi" w:hAnsiTheme="minorHAnsi"/>
@@ -8675,14 +8217,14 @@
               </w:rPr>
               <w:t>Source Site Modifier</w:t>
             </w:r>
-            <w:commentRangeEnd w:id="94"/>
+            <w:commentRangeEnd w:id="20"/>
             <w:r>
               <w:rPr>
                 <w:rStyle w:val="CommentReference"/>
                 <w:rFonts w:asciiTheme="minorHAnsi" w:hAnsiTheme="minorHAnsi" w:cstheme="minorBidi"/>
                 <w:color w:val="auto"/>
               </w:rPr>
-              <w:commentReference w:id="94"/>
+              <w:commentReference w:id="20"/>
             </w:r>
           </w:p>
         </w:tc>
@@ -8722,29 +8264,13 @@
                 <w:rFonts w:asciiTheme="minorHAnsi" w:hAnsiTheme="minorHAnsi"/>
                 <w:sz w:val="22"/>
                 <w:szCs w:val="22"/>
-                <w:rPrChange w:id="95" w:author="Rosin, Caroline (IntlAssoc)" w:date="2017-01-11T11:54:00Z">
-                  <w:rPr>
-                    <w:rFonts w:asciiTheme="minorHAnsi" w:hAnsiTheme="minorHAnsi"/>
-                    <w:sz w:val="22"/>
-                    <w:szCs w:val="22"/>
-                    <w:highlight w:val="yellow"/>
-                  </w:rPr>
-                </w:rPrChange>
-              </w:rPr>
-            </w:pPr>
-            <w:r>
-              <w:rPr>
-                <w:rFonts w:asciiTheme="minorHAnsi" w:hAnsiTheme="minorHAnsi"/>
-                <w:sz w:val="22"/>
-                <w:szCs w:val="22"/>
-                <w:rPrChange w:id="96" w:author="Rosin, Caroline (IntlAssoc)" w:date="2017-01-11T11:54:00Z">
-                  <w:rPr>
-                    <w:rFonts w:asciiTheme="minorHAnsi" w:hAnsiTheme="minorHAnsi"/>
-                    <w:sz w:val="22"/>
-                    <w:szCs w:val="22"/>
-                    <w:highlight w:val="yellow"/>
-                  </w:rPr>
-                </w:rPrChange>
+              </w:rPr>
+            </w:pPr>
+            <w:r>
+              <w:rPr>
+                <w:rFonts w:asciiTheme="minorHAnsi" w:hAnsiTheme="minorHAnsi"/>
+                <w:sz w:val="22"/>
+                <w:szCs w:val="22"/>
               </w:rPr>
               <w:t>Collection Start Date/Time</w:t>
             </w:r>
@@ -8759,26 +8285,12 @@
               <w:rPr>
                 <w:color w:val="333333"/>
                 <w:shd w:val="clear" w:color="auto" w:fill="FFFFFF"/>
-                <w:rPrChange w:id="97" w:author="Rosin, Caroline (IntlAssoc)" w:date="2017-01-11T11:54:00Z">
-                  <w:rPr>
-                    <w:color w:val="333333"/>
-                    <w:highlight w:val="yellow"/>
-                    <w:shd w:val="clear" w:color="auto" w:fill="FFFFFF"/>
-                  </w:rPr>
-                </w:rPrChange>
-              </w:rPr>
-            </w:pPr>
-            <w:r>
-              <w:rPr>
-                <w:color w:val="333333"/>
-                <w:shd w:val="clear" w:color="auto" w:fill="FFFFFF"/>
-                <w:rPrChange w:id="98" w:author="Rosin, Caroline (IntlAssoc)" w:date="2017-01-11T11:54:00Z">
-                  <w:rPr>
-                    <w:color w:val="333333"/>
-                    <w:highlight w:val="yellow"/>
-                    <w:shd w:val="clear" w:color="auto" w:fill="FFFFFF"/>
-                  </w:rPr>
-                </w:rPrChange>
+              </w:rPr>
+            </w:pPr>
+            <w:r>
+              <w:rPr>
+                <w:color w:val="333333"/>
+                <w:shd w:val="clear" w:color="auto" w:fill="FFFFFF"/>
               </w:rPr>
               <w:t>SPM-17.1.1</w:t>
             </w:r>
@@ -8800,31 +8312,13 @@
                 <w:rFonts w:asciiTheme="minorHAnsi" w:hAnsiTheme="minorHAnsi"/>
                 <w:sz w:val="22"/>
                 <w:szCs w:val="22"/>
-                <w:rPrChange w:id="99" w:author="Rosin, Caroline (IntlAssoc)" w:date="2017-01-11T11:54:00Z">
-                  <w:rPr>
-                    <w:rFonts w:asciiTheme="minorHAnsi" w:hAnsiTheme="minorHAnsi"/>
-                    <w:sz w:val="22"/>
-                    <w:szCs w:val="22"/>
-                    <w:highlight w:val="yellow"/>
-                  </w:rPr>
-                </w:rPrChange>
-              </w:rPr>
-            </w:pPr>
-            <w:bookmarkStart w:id="100" w:name="_GoBack"/>
-            <w:bookmarkEnd w:id="100"/>
-            <w:r>
-              <w:rPr>
-                <w:rFonts w:asciiTheme="minorHAnsi" w:hAnsiTheme="minorHAnsi"/>
-                <w:sz w:val="22"/>
-                <w:szCs w:val="22"/>
-                <w:rPrChange w:id="101" w:author="Rosin, Caroline (IntlAssoc)" w:date="2017-01-11T11:54:00Z">
-                  <w:rPr>
-                    <w:rFonts w:asciiTheme="minorHAnsi" w:hAnsiTheme="minorHAnsi"/>
-                    <w:sz w:val="22"/>
-                    <w:szCs w:val="22"/>
-                    <w:highlight w:val="yellow"/>
-                  </w:rPr>
-                </w:rPrChange>
+              </w:rPr>
+            </w:pPr>
+            <w:r>
+              <w:rPr>
+                <w:rFonts w:asciiTheme="minorHAnsi" w:hAnsiTheme="minorHAnsi"/>
+                <w:sz w:val="22"/>
+                <w:szCs w:val="22"/>
               </w:rPr>
               <w:t xml:space="preserve">Collection </w:t>
             </w:r>
@@ -8833,14 +8327,6 @@
                 <w:rFonts w:asciiTheme="minorHAnsi" w:hAnsiTheme="minorHAnsi"/>
                 <w:sz w:val="22"/>
                 <w:szCs w:val="22"/>
-                <w:rPrChange w:id="102" w:author="Rosin, Caroline (IntlAssoc)" w:date="2017-01-11T11:54:00Z">
-                  <w:rPr>
-                    <w:rFonts w:asciiTheme="minorHAnsi" w:hAnsiTheme="minorHAnsi"/>
-                    <w:sz w:val="22"/>
-                    <w:szCs w:val="22"/>
-                    <w:highlight w:val="yellow"/>
-                  </w:rPr>
-                </w:rPrChange>
               </w:rPr>
               <w:t xml:space="preserve">End </w:t>
             </w:r>
@@ -8849,14 +8335,6 @@
                 <w:rFonts w:asciiTheme="minorHAnsi" w:hAnsiTheme="minorHAnsi"/>
                 <w:sz w:val="22"/>
                 <w:szCs w:val="22"/>
-                <w:rPrChange w:id="103" w:author="Rosin, Caroline (IntlAssoc)" w:date="2017-01-11T11:54:00Z">
-                  <w:rPr>
-                    <w:rFonts w:asciiTheme="minorHAnsi" w:hAnsiTheme="minorHAnsi"/>
-                    <w:sz w:val="22"/>
-                    <w:szCs w:val="22"/>
-                    <w:highlight w:val="yellow"/>
-                  </w:rPr>
-                </w:rPrChange>
               </w:rPr>
               <w:t>Date/Time</w:t>
             </w:r>
@@ -8871,26 +8349,12 @@
               <w:rPr>
                 <w:color w:val="333333"/>
                 <w:shd w:val="clear" w:color="auto" w:fill="FFFFFF"/>
-                <w:rPrChange w:id="104" w:author="Rosin, Caroline (IntlAssoc)" w:date="2017-01-11T11:54:00Z">
-                  <w:rPr>
-                    <w:color w:val="333333"/>
-                    <w:highlight w:val="yellow"/>
-                    <w:shd w:val="clear" w:color="auto" w:fill="FFFFFF"/>
-                  </w:rPr>
-                </w:rPrChange>
-              </w:rPr>
-            </w:pPr>
-            <w:r>
-              <w:rPr>
-                <w:color w:val="333333"/>
-                <w:shd w:val="clear" w:color="auto" w:fill="FFFFFF"/>
-                <w:rPrChange w:id="105" w:author="Rosin, Caroline (IntlAssoc)" w:date="2017-01-11T11:54:00Z">
-                  <w:rPr>
-                    <w:color w:val="333333"/>
-                    <w:highlight w:val="yellow"/>
-                    <w:shd w:val="clear" w:color="auto" w:fill="FFFFFF"/>
-                  </w:rPr>
-                </w:rPrChange>
+              </w:rPr>
+            </w:pPr>
+            <w:r>
+              <w:rPr>
+                <w:color w:val="333333"/>
+                <w:shd w:val="clear" w:color="auto" w:fill="FFFFFF"/>
               </w:rPr>
               <w:t>SPM-17</w:t>
             </w:r>
@@ -8898,13 +8362,6 @@
               <w:rPr>
                 <w:color w:val="333333"/>
                 <w:shd w:val="clear" w:color="auto" w:fill="FFFFFF"/>
-                <w:rPrChange w:id="106" w:author="Rosin, Caroline (IntlAssoc)" w:date="2017-01-11T11:54:00Z">
-                  <w:rPr>
-                    <w:color w:val="333333"/>
-                    <w:highlight w:val="yellow"/>
-                    <w:shd w:val="clear" w:color="auto" w:fill="FFFFFF"/>
-                  </w:rPr>
-                </w:rPrChange>
               </w:rPr>
               <w:t>.2.1</w:t>
             </w:r>
@@ -8961,16 +8418,10 @@
       <w:r>
         <w:rPr>
           <w:color w:val="333333"/>
-          <w:shd w:val="clear" w:color="auto" w:fill="FFFFFF"/>
-        </w:rPr>
-        <w:t>Order</w:t>
-      </w:r>
-      <w:r>
-        <w:rPr>
-          <w:color w:val="333333"/>
-          <w:shd w:val="clear" w:color="auto" w:fill="FFFFFF"/>
-        </w:rPr>
-        <w:t>[*]</w:t>
+          <w:highlight w:val="yellow"/>
+          <w:shd w:val="clear" w:color="auto" w:fill="FFFFFF"/>
+        </w:rPr>
+        <w:t>Order[*]</w:t>
       </w:r>
     </w:p>
     <w:p>
@@ -10377,7 +9828,7 @@
                 <w:shd w:val="clear" w:color="auto" w:fill="FFFFFF"/>
               </w:rPr>
             </w:pPr>
-            <w:commentRangeStart w:id="107"/>
+            <w:commentRangeStart w:id="21"/>
             <w:r>
               <w:rPr>
                 <w:color w:val="333333"/>
@@ -10385,12 +9836,12 @@
               </w:rPr>
               <w:t>Patient Address</w:t>
             </w:r>
-            <w:commentRangeEnd w:id="107"/>
+            <w:commentRangeEnd w:id="21"/>
             <w:r>
               <w:rPr>
                 <w:rStyle w:val="CommentReference"/>
               </w:rPr>
-              <w:commentReference w:id="107"/>
+              <w:commentReference w:id="21"/>
             </w:r>
           </w:p>
         </w:tc>
@@ -10551,7 +10002,7 @@
                 <w:shd w:val="clear" w:color="auto" w:fill="FFFFFF"/>
               </w:rPr>
             </w:pPr>
-            <w:commentRangeStart w:id="108"/>
+            <w:commentRangeStart w:id="22"/>
             <w:r>
               <w:rPr>
                 <w:color w:val="333333"/>
@@ -10559,12 +10010,12 @@
               </w:rPr>
               <w:t>Home phone number</w:t>
             </w:r>
-            <w:commentRangeEnd w:id="108"/>
+            <w:commentRangeEnd w:id="22"/>
             <w:r>
               <w:rPr>
                 <w:rStyle w:val="CommentReference"/>
               </w:rPr>
-              <w:commentReference w:id="108"/>
+              <w:commentReference w:id="22"/>
             </w:r>
           </w:p>
         </w:tc>
@@ -10597,7 +10048,7 @@
                 <w:shd w:val="clear" w:color="auto" w:fill="FFFFFF"/>
               </w:rPr>
             </w:pPr>
-            <w:commentRangeStart w:id="109"/>
+            <w:commentRangeStart w:id="23"/>
             <w:r>
               <w:rPr>
                 <w:color w:val="333333"/>
@@ -10605,12 +10056,12 @@
               </w:rPr>
               <w:t>Email address</w:t>
             </w:r>
-            <w:commentRangeEnd w:id="109"/>
+            <w:commentRangeEnd w:id="23"/>
             <w:r>
               <w:rPr>
                 <w:rStyle w:val="CommentReference"/>
               </w:rPr>
-              <w:commentReference w:id="109"/>
+              <w:commentReference w:id="23"/>
             </w:r>
           </w:p>
         </w:tc>
@@ -10643,7 +10094,7 @@
                 <w:shd w:val="clear" w:color="auto" w:fill="FFFFFF"/>
               </w:rPr>
             </w:pPr>
-            <w:commentRangeStart w:id="110"/>
+            <w:commentRangeStart w:id="24"/>
             <w:r>
               <w:rPr>
                 <w:color w:val="333333"/>
@@ -10651,12 +10102,12 @@
               </w:rPr>
               <w:t>Business phone number</w:t>
             </w:r>
-            <w:commentRangeEnd w:id="110"/>
+            <w:commentRangeEnd w:id="24"/>
             <w:r>
               <w:rPr>
                 <w:rStyle w:val="CommentReference"/>
               </w:rPr>
-              <w:commentReference w:id="110"/>
+              <w:commentReference w:id="24"/>
             </w:r>
           </w:p>
         </w:tc>
@@ -10689,7 +10140,7 @@
                 <w:shd w:val="clear" w:color="auto" w:fill="FFFFFF"/>
               </w:rPr>
             </w:pPr>
-            <w:commentRangeStart w:id="111"/>
+            <w:commentRangeStart w:id="25"/>
             <w:r>
               <w:rPr>
                 <w:color w:val="333333"/>
@@ -10697,12 +10148,12 @@
               </w:rPr>
               <w:t>Business email address</w:t>
             </w:r>
-            <w:commentRangeEnd w:id="111"/>
+            <w:commentRangeEnd w:id="25"/>
             <w:r>
               <w:rPr>
                 <w:rStyle w:val="CommentReference"/>
               </w:rPr>
-              <w:commentReference w:id="111"/>
+              <w:commentReference w:id="25"/>
             </w:r>
           </w:p>
         </w:tc>
@@ -10735,7 +10186,7 @@
                 <w:shd w:val="clear" w:color="auto" w:fill="FFFFFF"/>
               </w:rPr>
             </w:pPr>
-            <w:commentRangeStart w:id="112"/>
+            <w:commentRangeStart w:id="26"/>
             <w:r>
               <w:rPr>
                 <w:color w:val="333333"/>
@@ -10743,12 +10194,12 @@
               </w:rPr>
               <w:t>Race</w:t>
             </w:r>
-            <w:commentRangeEnd w:id="112"/>
+            <w:commentRangeEnd w:id="26"/>
             <w:r>
               <w:rPr>
                 <w:rStyle w:val="CommentReference"/>
               </w:rPr>
-              <w:commentReference w:id="112"/>
+              <w:commentReference w:id="26"/>
             </w:r>
           </w:p>
         </w:tc>
@@ -11068,7 +10519,7 @@
                 <w:color w:val="000000"/>
               </w:rPr>
             </w:pPr>
-            <w:commentRangeStart w:id="113"/>
+            <w:commentRangeStart w:id="27"/>
             <w:r>
               <w:rPr>
                 <w:rFonts w:cs="Helvetica"/>
@@ -11076,12 +10527,12 @@
               </w:rPr>
               <w:t>Call Back Phone Number</w:t>
             </w:r>
-            <w:commentRangeEnd w:id="113"/>
+            <w:commentRangeEnd w:id="27"/>
             <w:r>
               <w:rPr>
                 <w:rStyle w:val="CommentReference"/>
               </w:rPr>
-              <w:commentReference w:id="113"/>
+              <w:commentReference w:id="27"/>
             </w:r>
           </w:p>
         </w:tc>
@@ -11110,7 +10561,7 @@
                 <w:szCs w:val="22"/>
               </w:rPr>
             </w:pPr>
-            <w:commentRangeStart w:id="114"/>
+            <w:commentRangeStart w:id="28"/>
             <w:r>
               <w:rPr>
                 <w:rFonts w:asciiTheme="minorHAnsi" w:hAnsiTheme="minorHAnsi"/>
@@ -11120,14 +10571,14 @@
               <w:lastRenderedPageBreak/>
               <w:t>Email address</w:t>
             </w:r>
-            <w:commentRangeEnd w:id="114"/>
+            <w:commentRangeEnd w:id="28"/>
             <w:r>
               <w:rPr>
                 <w:rStyle w:val="CommentReference"/>
                 <w:rFonts w:asciiTheme="minorHAnsi" w:hAnsiTheme="minorHAnsi" w:cstheme="minorBidi"/>
                 <w:color w:val="auto"/>
               </w:rPr>
-              <w:commentReference w:id="114"/>
+              <w:commentReference w:id="28"/>
             </w:r>
           </w:p>
         </w:tc>
@@ -11337,7 +10788,7 @@
                 <w:shd w:val="clear" w:color="auto" w:fill="FFFFFF"/>
               </w:rPr>
             </w:pPr>
-            <w:commentRangeStart w:id="115"/>
+            <w:commentRangeStart w:id="29"/>
             <w:r>
               <w:rPr>
                 <w:rFonts w:asciiTheme="minorHAnsi" w:hAnsiTheme="minorHAnsi"/>
@@ -11346,14 +10797,14 @@
               </w:rPr>
               <w:t>Ordering Facility Phone Number</w:t>
             </w:r>
-            <w:commentRangeEnd w:id="115"/>
+            <w:commentRangeEnd w:id="29"/>
             <w:r>
               <w:rPr>
                 <w:rStyle w:val="CommentReference"/>
                 <w:rFonts w:asciiTheme="minorHAnsi" w:hAnsiTheme="minorHAnsi" w:cstheme="minorBidi"/>
                 <w:color w:val="auto"/>
               </w:rPr>
-              <w:commentReference w:id="115"/>
+              <w:commentReference w:id="29"/>
             </w:r>
           </w:p>
         </w:tc>
@@ -11384,7 +10835,7 @@
                 <w:shd w:val="clear" w:color="auto" w:fill="FFFFFF"/>
               </w:rPr>
             </w:pPr>
-            <w:commentRangeStart w:id="116"/>
+            <w:commentRangeStart w:id="30"/>
             <w:r>
               <w:rPr>
                 <w:rFonts w:asciiTheme="minorHAnsi" w:hAnsiTheme="minorHAnsi"/>
@@ -11401,14 +10852,14 @@
               </w:rPr>
               <w:t>email address</w:t>
             </w:r>
-            <w:commentRangeEnd w:id="116"/>
+            <w:commentRangeEnd w:id="30"/>
             <w:r>
               <w:rPr>
                 <w:rStyle w:val="CommentReference"/>
                 <w:rFonts w:asciiTheme="minorHAnsi" w:hAnsiTheme="minorHAnsi" w:cstheme="minorBidi"/>
                 <w:color w:val="auto"/>
               </w:rPr>
-              <w:commentReference w:id="116"/>
+              <w:commentReference w:id="30"/>
             </w:r>
           </w:p>
         </w:tc>
@@ -11805,34 +11256,6 @@
     <w:p>
       <w:pPr>
         <w:pStyle w:val="ListParagraph"/>
-        <w:ind w:left="1440"/>
-        <w:rPr>
-          <w:color w:val="333333"/>
-          <w:shd w:val="clear" w:color="auto" w:fill="FFFFFF"/>
-        </w:rPr>
-      </w:pPr>
-      <w:r>
-        <w:rPr>
-          <w:color w:val="333333"/>
-          <w:highlight w:val="yellow"/>
-          <w:shd w:val="clear" w:color="auto" w:fill="FFFFFF"/>
-        </w:rPr>
-        <w:t>Timing/Quantity Information</w:t>
-      </w:r>
-    </w:p>
-    <w:p>
-      <w:pPr>
-        <w:pStyle w:val="ListParagraph"/>
-        <w:ind w:left="1440"/>
-        <w:rPr>
-          <w:color w:val="333333"/>
-          <w:shd w:val="clear" w:color="auto" w:fill="FFFFFF"/>
-        </w:rPr>
-      </w:pPr>
-    </w:p>
-    <w:p>
-      <w:pPr>
-        <w:pStyle w:val="ListParagraph"/>
         <w:numPr>
           <w:ilvl w:val="1"/>
           <w:numId w:val="5"/>
@@ -12211,6 +11634,7 @@
         <w:rPr>
           <w:b/>
         </w:rPr>
+        <w:lastRenderedPageBreak/>
         <w:t>ACK Specification</w:t>
       </w:r>
     </w:p>
@@ -13069,23 +12493,48 @@
 
 <file path=word/comments.xml><?xml version="1.0" encoding="utf-8"?>
 <w:comments xmlns:wpc="http://schemas.microsoft.com/office/word/2010/wordprocessingCanvas" xmlns:cx="http://schemas.microsoft.com/office/drawing/2014/chartex" xmlns:cx1="http://schemas.microsoft.com/office/drawing/2015/9/8/chartex" xmlns:cx2="http://schemas.microsoft.com/office/drawing/2015/10/21/chartex" xmlns:mc="http://schemas.openxmlformats.org/markup-compatibility/2006" xmlns:o="urn:schemas-microsoft-com:office:office" xmlns:r="http://schemas.openxmlformats.org/officeDocument/2006/relationships" xmlns:m="http://schemas.openxmlformats.org/officeDocument/2006/math" xmlns:v="urn:schemas-microsoft-com:vml" xmlns:wp14="http://schemas.microsoft.com/office/word/2010/wordprocessingDrawing" xmlns:wp="http://schemas.openxmlformats.org/drawingml/2006/wordprocessingDrawing" xmlns:w10="urn:schemas-microsoft-com:office:word" xmlns:w="http://schemas.openxmlformats.org/wordprocessingml/2006/main" xmlns:w14="http://schemas.microsoft.com/office/word/2010/wordml" xmlns:w15="http://schemas.microsoft.com/office/word/2012/wordml" xmlns:w16se="http://schemas.microsoft.com/office/word/2015/wordml/symex" xmlns:wpg="http://schemas.microsoft.com/office/word/2010/wordprocessingGroup" xmlns:wpi="http://schemas.microsoft.com/office/word/2010/wordprocessingInk" xmlns:wne="http://schemas.microsoft.com/office/word/2006/wordml" xmlns:wps="http://schemas.microsoft.com/office/word/2010/wordprocessingShape" mc:Ignorable="w14 w15 w16se wp14">
-  <w:comment w:id="11" w:author="Rosin, Caroline" w:date="2016-08-04T16:48:00Z" w:initials="RC(">
+  <w:comment w:id="0" w:author="Rosin, Caroline (IntlAssoc)" w:date="2017-01-11T12:14:00Z" w:initials="RC(">
     <w:p>
       <w:pPr>
         <w:pStyle w:val="CommentText"/>
-      </w:pPr>
-      <w:r>
-        <w:rPr>
-          <w:rStyle w:val="CommentReference"/>
-        </w:rPr>
-        <w:annotationRef/>
-      </w:r>
-      <w:r>
-        <w:t>Can repeat</w:t>
+        <w:rPr>
+          <w:highlight w:val="yellow"/>
+        </w:rPr>
+      </w:pPr>
+      <w:r>
+        <w:rPr>
+          <w:highlight w:val="yellow"/>
+        </w:rPr>
+        <w:t>DD/MM/YYYY HH:MM AM-PM</w:t>
+      </w:r>
+    </w:p>
+    <w:p>
+      <w:pPr>
+        <w:pStyle w:val="CommentText"/>
+        <w:rPr>
+          <w:highlight w:val="yellow"/>
+        </w:rPr>
+      </w:pPr>
+      <w:r>
+        <w:rPr>
+          <w:highlight w:val="yellow"/>
+        </w:rPr>
+        <w:t>YYYY</w:t>
+      </w:r>
+    </w:p>
+    <w:p>
+      <w:pPr>
+        <w:pStyle w:val="CommentText"/>
+      </w:pPr>
+      <w:r>
+        <w:rPr>
+          <w:highlight w:val="yellow"/>
+        </w:rPr>
+        <w:t>01/02/2000 12:04:05 PM (missing PM)</w:t>
       </w:r>
     </w:p>
   </w:comment>
-  <w:comment w:id="12" w:author="Rosin, Caroline" w:date="2016-08-04T16:51:00Z" w:initials="RC(">
+  <w:comment w:id="1" w:author="Rosin, Caroline (IntlAssoc) [2]" w:date="2016-08-04T16:48:00Z" w:initials="RC(">
     <w:p>
       <w:pPr>
         <w:pStyle w:val="CommentText"/>
@@ -13101,7 +12550,7 @@
       </w:r>
     </w:p>
   </w:comment>
-  <w:comment w:id="13" w:author="Rosin, Caroline" w:date="2016-08-04T16:51:00Z" w:initials="RC(">
+  <w:comment w:id="2" w:author="Rosin, Caroline (IntlAssoc) [2]" w:date="2016-08-04T16:51:00Z" w:initials="RC(">
     <w:p>
       <w:pPr>
         <w:pStyle w:val="CommentText"/>
@@ -13117,7 +12566,7 @@
       </w:r>
     </w:p>
   </w:comment>
-  <w:comment w:id="14" w:author="Rosin, Caroline" w:date="2016-08-04T16:51:00Z" w:initials="RC(">
+  <w:comment w:id="3" w:author="Rosin, Caroline (IntlAssoc) [2]" w:date="2016-08-04T16:51:00Z" w:initials="RC(">
     <w:p>
       <w:pPr>
         <w:pStyle w:val="CommentText"/>
@@ -13133,7 +12582,7 @@
       </w:r>
     </w:p>
   </w:comment>
-  <w:comment w:id="15" w:author="Rosin, Caroline" w:date="2016-08-04T16:51:00Z" w:initials="RC(">
+  <w:comment w:id="4" w:author="Rosin, Caroline (IntlAssoc) [2]" w:date="2016-08-04T16:51:00Z" w:initials="RC(">
     <w:p>
       <w:pPr>
         <w:pStyle w:val="CommentText"/>
@@ -13149,7 +12598,7 @@
       </w:r>
     </w:p>
   </w:comment>
-  <w:comment w:id="16" w:author="Rosin, Caroline" w:date="2016-08-04T16:48:00Z" w:initials="RC(">
+  <w:comment w:id="5" w:author="Rosin, Caroline (IntlAssoc) [2]" w:date="2016-08-04T16:51:00Z" w:initials="RC(">
     <w:p>
       <w:pPr>
         <w:pStyle w:val="CommentText"/>
@@ -13165,7 +12614,7 @@
       </w:r>
     </w:p>
   </w:comment>
-  <w:comment w:id="17" w:author="Rosin, Caroline" w:date="2016-08-04T16:54:00Z" w:initials="RC(">
+  <w:comment w:id="6" w:author="Rosin, Caroline (IntlAssoc) [2]" w:date="2016-08-04T16:48:00Z" w:initials="RC(">
     <w:p>
       <w:pPr>
         <w:pStyle w:val="CommentText"/>
@@ -13181,7 +12630,7 @@
       </w:r>
     </w:p>
   </w:comment>
-  <w:comment w:id="18" w:author="Rosin, Caroline" w:date="2016-08-04T16:53:00Z" w:initials="RC(">
+  <w:comment w:id="7" w:author="Rosin, Caroline (IntlAssoc) [2]" w:date="2016-08-04T16:54:00Z" w:initials="RC(">
     <w:p>
       <w:pPr>
         <w:pStyle w:val="CommentText"/>
@@ -13197,7 +12646,7 @@
       </w:r>
     </w:p>
   </w:comment>
-  <w:comment w:id="19" w:author="Rosin, Caroline" w:date="2016-08-04T16:53:00Z" w:initials="RC(">
+  <w:comment w:id="8" w:author="Rosin, Caroline (IntlAssoc) [2]" w:date="2016-08-04T16:53:00Z" w:initials="RC(">
     <w:p>
       <w:pPr>
         <w:pStyle w:val="CommentText"/>
@@ -13213,7 +12662,7 @@
       </w:r>
     </w:p>
   </w:comment>
-  <w:comment w:id="32" w:author="Rosin, Caroline" w:date="2016-08-04T16:54:00Z" w:initials="RC(">
+  <w:comment w:id="9" w:author="Rosin, Caroline (IntlAssoc) [2]" w:date="2016-08-04T16:53:00Z" w:initials="RC(">
     <w:p>
       <w:pPr>
         <w:pStyle w:val="CommentText"/>
@@ -13229,7 +12678,7 @@
       </w:r>
     </w:p>
   </w:comment>
-  <w:comment w:id="33" w:author="Rosin, Caroline" w:date="2016-08-04T16:54:00Z" w:initials="RC(">
+  <w:comment w:id="10" w:author="Rosin, Caroline (IntlAssoc) [2]" w:date="2016-08-04T16:54:00Z" w:initials="RC(">
     <w:p>
       <w:pPr>
         <w:pStyle w:val="CommentText"/>
@@ -13245,7 +12694,7 @@
       </w:r>
     </w:p>
   </w:comment>
-  <w:comment w:id="34" w:author="Rosin, Caroline" w:date="2016-08-04T16:55:00Z" w:initials="RC(">
+  <w:comment w:id="11" w:author="Rosin, Caroline (IntlAssoc) [2]" w:date="2016-08-04T16:54:00Z" w:initials="RC(">
     <w:p>
       <w:pPr>
         <w:pStyle w:val="CommentText"/>
@@ -13261,7 +12710,7 @@
       </w:r>
     </w:p>
   </w:comment>
-  <w:comment w:id="35" w:author="Rosin, Caroline" w:date="2016-08-04T16:55:00Z" w:initials="RC(">
+  <w:comment w:id="12" w:author="Rosin, Caroline (IntlAssoc) [2]" w:date="2016-08-04T16:55:00Z" w:initials="RC(">
     <w:p>
       <w:pPr>
         <w:pStyle w:val="CommentText"/>
@@ -13277,7 +12726,7 @@
       </w:r>
     </w:p>
   </w:comment>
-  <w:comment w:id="70" w:author="Rosin, Caroline" w:date="2017-01-04T14:52:00Z" w:initials="RC(">
+  <w:comment w:id="13" w:author="Rosin, Caroline (IntlAssoc) [2]" w:date="2016-08-04T16:55:00Z" w:initials="RC(">
     <w:p>
       <w:pPr>
         <w:pStyle w:val="CommentText"/>
@@ -13289,11 +12738,11 @@
         <w:annotationRef/>
       </w:r>
       <w:r>
-        <w:t>Add a new row for each new NTE segment (not a new table)</w:t>
+        <w:t>Can repeat</w:t>
       </w:r>
     </w:p>
   </w:comment>
-  <w:comment w:id="71" w:author="Rosin, Caroline" w:date="2016-08-04T16:56:00Z" w:initials="RC(">
+  <w:comment w:id="14" w:author="Rosin, Caroline (IntlAssoc) [2]" w:date="2017-01-04T14:52:00Z" w:initials="RC(">
     <w:p>
       <w:pPr>
         <w:pStyle w:val="CommentText"/>
@@ -13305,11 +12754,11 @@
         <w:annotationRef/>
       </w:r>
       <w:r>
-        <w:t>Can repeat</w:t>
+        <w:t>Add a new row for each new NTE segment (not a new table)</w:t>
       </w:r>
     </w:p>
   </w:comment>
-  <w:comment w:id="72" w:author="Rosin, Caroline" w:date="2016-08-04T16:56:00Z" w:initials="RC(">
+  <w:comment w:id="15" w:author="Rosin, Caroline (IntlAssoc) [2]" w:date="2016-08-04T16:56:00Z" w:initials="RC(">
     <w:p>
       <w:pPr>
         <w:pStyle w:val="CommentText"/>
@@ -13325,7 +12774,7 @@
       </w:r>
     </w:p>
   </w:comment>
-  <w:comment w:id="92" w:author="Rosin, Caroline" w:date="2016-08-04T17:00:00Z" w:initials="RC(">
+  <w:comment w:id="16" w:author="Rosin, Caroline (IntlAssoc) [2]" w:date="2016-08-04T16:56:00Z" w:initials="RC(">
     <w:p>
       <w:pPr>
         <w:pStyle w:val="CommentText"/>
@@ -13341,7 +12790,7 @@
       </w:r>
     </w:p>
   </w:comment>
-  <w:comment w:id="93" w:author="Rosin, Caroline" w:date="2016-08-04T17:00:00Z" w:initials="RC(">
+  <w:comment w:id="18" w:author="Rosin, Caroline (IntlAssoc) [2]" w:date="2016-08-04T17:00:00Z" w:initials="RC(">
     <w:p>
       <w:pPr>
         <w:pStyle w:val="CommentText"/>
@@ -13357,7 +12806,7 @@
       </w:r>
     </w:p>
   </w:comment>
-  <w:comment w:id="94" w:author="Rosin, Caroline" w:date="2016-08-04T17:00:00Z" w:initials="RC(">
+  <w:comment w:id="19" w:author="Rosin, Caroline (IntlAssoc) [2]" w:date="2016-08-04T17:00:00Z" w:initials="RC(">
     <w:p>
       <w:pPr>
         <w:pStyle w:val="CommentText"/>
@@ -13373,7 +12822,7 @@
       </w:r>
     </w:p>
   </w:comment>
-  <w:comment w:id="107" w:author="Rosin, Caroline" w:date="2016-08-04T16:48:00Z" w:initials="RC(">
+  <w:comment w:id="20" w:author="Rosin, Caroline (IntlAssoc) [2]" w:date="2016-08-04T17:00:00Z" w:initials="RC(">
     <w:p>
       <w:pPr>
         <w:pStyle w:val="CommentText"/>
@@ -13389,7 +12838,7 @@
       </w:r>
     </w:p>
   </w:comment>
-  <w:comment w:id="108" w:author="Rosin, Caroline" w:date="2016-08-04T16:51:00Z" w:initials="RC(">
+  <w:comment w:id="21" w:author="Rosin, Caroline (IntlAssoc) [2]" w:date="2016-08-04T16:48:00Z" w:initials="RC(">
     <w:p>
       <w:pPr>
         <w:pStyle w:val="CommentText"/>
@@ -13405,7 +12854,7 @@
       </w:r>
     </w:p>
   </w:comment>
-  <w:comment w:id="109" w:author="Rosin, Caroline" w:date="2016-08-04T16:51:00Z" w:initials="RC(">
+  <w:comment w:id="22" w:author="Rosin, Caroline (IntlAssoc) [2]" w:date="2016-08-04T16:51:00Z" w:initials="RC(">
     <w:p>
       <w:pPr>
         <w:pStyle w:val="CommentText"/>
@@ -13421,7 +12870,7 @@
       </w:r>
     </w:p>
   </w:comment>
-  <w:comment w:id="110" w:author="Rosin, Caroline" w:date="2016-08-04T16:51:00Z" w:initials="RC(">
+  <w:comment w:id="23" w:author="Rosin, Caroline (IntlAssoc) [2]" w:date="2016-08-04T16:51:00Z" w:initials="RC(">
     <w:p>
       <w:pPr>
         <w:pStyle w:val="CommentText"/>
@@ -13437,7 +12886,7 @@
       </w:r>
     </w:p>
   </w:comment>
-  <w:comment w:id="111" w:author="Rosin, Caroline" w:date="2016-08-04T16:51:00Z" w:initials="RC(">
+  <w:comment w:id="24" w:author="Rosin, Caroline (IntlAssoc) [2]" w:date="2016-08-04T16:51:00Z" w:initials="RC(">
     <w:p>
       <w:pPr>
         <w:pStyle w:val="CommentText"/>
@@ -13453,7 +12902,7 @@
       </w:r>
     </w:p>
   </w:comment>
-  <w:comment w:id="112" w:author="Rosin, Caroline" w:date="2016-08-04T16:48:00Z" w:initials="RC(">
+  <w:comment w:id="25" w:author="Rosin, Caroline (IntlAssoc) [2]" w:date="2016-08-04T16:51:00Z" w:initials="RC(">
     <w:p>
       <w:pPr>
         <w:pStyle w:val="CommentText"/>
@@ -13469,7 +12918,7 @@
       </w:r>
     </w:p>
   </w:comment>
-  <w:comment w:id="113" w:author="Rosin, Caroline" w:date="2016-08-04T16:54:00Z" w:initials="RC(">
+  <w:comment w:id="26" w:author="Rosin, Caroline (IntlAssoc) [2]" w:date="2016-08-04T16:48:00Z" w:initials="RC(">
     <w:p>
       <w:pPr>
         <w:pStyle w:val="CommentText"/>
@@ -13485,7 +12934,7 @@
       </w:r>
     </w:p>
   </w:comment>
-  <w:comment w:id="114" w:author="Rosin, Caroline" w:date="2016-08-04T16:54:00Z" w:initials="RC(">
+  <w:comment w:id="27" w:author="Rosin, Caroline (IntlAssoc) [2]" w:date="2016-08-04T16:54:00Z" w:initials="RC(">
     <w:p>
       <w:pPr>
         <w:pStyle w:val="CommentText"/>
@@ -13501,7 +12950,7 @@
       </w:r>
     </w:p>
   </w:comment>
-  <w:comment w:id="115" w:author="Rosin, Caroline" w:date="2016-08-04T16:55:00Z" w:initials="RC(">
+  <w:comment w:id="28" w:author="Rosin, Caroline (IntlAssoc) [2]" w:date="2016-08-04T16:54:00Z" w:initials="RC(">
     <w:p>
       <w:pPr>
         <w:pStyle w:val="CommentText"/>
@@ -13517,7 +12966,23 @@
       </w:r>
     </w:p>
   </w:comment>
-  <w:comment w:id="116" w:author="Rosin, Caroline" w:date="2016-08-04T16:55:00Z" w:initials="RC(">
+  <w:comment w:id="29" w:author="Rosin, Caroline (IntlAssoc) [2]" w:date="2016-08-04T16:55:00Z" w:initials="RC(">
+    <w:p>
+      <w:pPr>
+        <w:pStyle w:val="CommentText"/>
+      </w:pPr>
+      <w:r>
+        <w:rPr>
+          <w:rStyle w:val="CommentReference"/>
+        </w:rPr>
+        <w:annotationRef/>
+      </w:r>
+      <w:r>
+        <w:t>Can repeat</w:t>
+      </w:r>
+    </w:p>
+  </w:comment>
+  <w:comment w:id="30" w:author="Rosin, Caroline (IntlAssoc) [2]" w:date="2016-08-04T16:55:00Z" w:initials="RC(">
     <w:p>
       <w:pPr>
         <w:pStyle w:val="CommentText"/>
@@ -13538,6 +13003,7 @@
 
 <file path=word/commentsExtended.xml><?xml version="1.0" encoding="utf-8"?>
 <w15:commentsEx xmlns:wpc="http://schemas.microsoft.com/office/word/2010/wordprocessingCanvas" xmlns:cx="http://schemas.microsoft.com/office/drawing/2014/chartex" xmlns:cx1="http://schemas.microsoft.com/office/drawing/2015/9/8/chartex" xmlns:cx2="http://schemas.microsoft.com/office/drawing/2015/10/21/chartex" xmlns:mc="http://schemas.openxmlformats.org/markup-compatibility/2006" xmlns:o="urn:schemas-microsoft-com:office:office" xmlns:r="http://schemas.openxmlformats.org/officeDocument/2006/relationships" xmlns:m="http://schemas.openxmlformats.org/officeDocument/2006/math" xmlns:v="urn:schemas-microsoft-com:vml" xmlns:wp14="http://schemas.microsoft.com/office/word/2010/wordprocessingDrawing" xmlns:wp="http://schemas.openxmlformats.org/drawingml/2006/wordprocessingDrawing" xmlns:w10="urn:schemas-microsoft-com:office:word" xmlns:w="http://schemas.openxmlformats.org/wordprocessingml/2006/main" xmlns:w14="http://schemas.microsoft.com/office/word/2010/wordml" xmlns:w15="http://schemas.microsoft.com/office/word/2012/wordml" xmlns:w16se="http://schemas.microsoft.com/office/word/2015/wordml/symex" xmlns:wpg="http://schemas.microsoft.com/office/word/2010/wordprocessingGroup" xmlns:wpi="http://schemas.microsoft.com/office/word/2010/wordprocessingInk" xmlns:wne="http://schemas.microsoft.com/office/word/2006/wordml" xmlns:wps="http://schemas.microsoft.com/office/word/2010/wordprocessingShape" mc:Ignorable="w14 w15 w16se wp14">
+  <w15:commentEx w15:paraId="0489E7FE" w15:done="0"/>
   <w15:commentEx w15:paraId="53BF274E" w15:done="0"/>
   <w15:commentEx w15:paraId="687B1581" w15:done="0"/>
   <w15:commentEx w15:paraId="104267D4" w15:done="0"/>
@@ -14434,7 +13900,7 @@
   <w15:person w15:author="Rosin, Caroline (IntlAssoc)">
     <w15:presenceInfo w15:providerId="AD" w15:userId="S-1-5-21-1908027396-2059629336-315576832-21036"/>
   </w15:person>
-  <w15:person w15:author="Rosin, Caroline">
+  <w15:person w15:author="Rosin, Caroline (IntlAssoc) [2]">
     <w15:presenceInfo w15:providerId="AD" w15:userId="S-1-5-21-1908027396-2059629336-315576832-21036"/>
   </w15:person>
 </w15:people>

</xml_diff>

<commit_message>
update to TDS template
</commit_message>
<xml_diff>
--- a/docs/loi/LOI Test Data Specification.docx
+++ b/docs/loi/LOI Test Data Specification.docx
@@ -182,15 +182,18 @@
         <w:rPr>
           <w:b/>
         </w:rPr>
-        <w:t>OML_O21 Specification</w:t>
+        <w:t xml:space="preserve">OML_O21 </w:t>
+      </w:r>
+      <w:r>
+        <w:rPr>
+          <w:b/>
+        </w:rPr>
+        <w:t>Specification</w:t>
       </w:r>
     </w:p>
     <w:p>
       <w:r>
-        <w:t>7</w:t>
-      </w:r>
-      <w:r>
-        <w:t xml:space="preserve"> </w:t>
+        <w:t xml:space="preserve">7 </w:t>
       </w:r>
       <w:proofErr w:type="gramStart"/>
       <w:r>
@@ -198,15 +201,11 @@
       </w:r>
       <w:proofErr w:type="gramEnd"/>
       <w:r>
-        <w:t xml:space="preserve"> FULL, Patient,</w:t>
-      </w:r>
-      <w:r>
-        <w:t xml:space="preserve"> </w:t>
-      </w:r>
-      <w:r>
-        <w:rPr>
-          <w:color w:val="333333"/>
-          <w:highlight w:val="yellow"/>
+        <w:t xml:space="preserve"> FULL, Patient, </w:t>
+      </w:r>
+      <w:r>
+        <w:rPr>
+          <w:color w:val="333333"/>
           <w:shd w:val="clear" w:color="auto" w:fill="FFFFFF"/>
         </w:rPr>
         <w:t>Next of kin</w:t>
@@ -214,7 +213,6 @@
       <w:r>
         <w:rPr>
           <w:color w:val="333333"/>
-          <w:highlight w:val="yellow"/>
           <w:shd w:val="clear" w:color="auto" w:fill="FFFFFF"/>
         </w:rPr>
         <w:t>[*]</w:t>
@@ -224,77 +222,23 @@
           <w:color w:val="333333"/>
           <w:shd w:val="clear" w:color="auto" w:fill="FFFFFF"/>
         </w:rPr>
+        <w:t>, Visit, Insurance,</w:t>
+      </w:r>
+      <w:r>
+        <w:rPr>
+          <w:bCs/>
+        </w:rPr>
+        <w:t xml:space="preserve"> Guarantor</w:t>
+      </w:r>
+      <w:r>
+        <w:rPr>
+          <w:color w:val="333333"/>
+          <w:shd w:val="clear" w:color="auto" w:fill="FFFFFF"/>
+        </w:rPr>
         <w:t>,</w:t>
       </w:r>
       <w:r>
-        <w:rPr>
-          <w:color w:val="333333"/>
-          <w:shd w:val="clear" w:color="auto" w:fill="FFFFFF"/>
-        </w:rPr>
-        <w:t xml:space="preserve"> </w:t>
-      </w:r>
-      <w:r>
-        <w:rPr>
-          <w:color w:val="333333"/>
-          <w:shd w:val="clear" w:color="auto" w:fill="FFFFFF"/>
-        </w:rPr>
-        <w:t>V</w:t>
-      </w:r>
-      <w:r>
-        <w:rPr>
-          <w:color w:val="333333"/>
-          <w:shd w:val="clear" w:color="auto" w:fill="FFFFFF"/>
-        </w:rPr>
-        <w:t>isit,</w:t>
-      </w:r>
-      <w:r>
-        <w:rPr>
-          <w:color w:val="333333"/>
-          <w:shd w:val="clear" w:color="auto" w:fill="FFFFFF"/>
-        </w:rPr>
-        <w:t xml:space="preserve"> </w:t>
-      </w:r>
-      <w:r>
-        <w:rPr>
-          <w:color w:val="333333"/>
-          <w:shd w:val="clear" w:color="auto" w:fill="FFFFFF"/>
-        </w:rPr>
-        <w:t>I</w:t>
-      </w:r>
-      <w:r>
-        <w:rPr>
-          <w:color w:val="333333"/>
-          <w:shd w:val="clear" w:color="auto" w:fill="FFFFFF"/>
-        </w:rPr>
-        <w:t>nsurance,</w:t>
-      </w:r>
-      <w:r>
-        <w:rPr>
-          <w:bCs/>
-        </w:rPr>
-        <w:t xml:space="preserve"> </w:t>
-      </w:r>
-      <w:r>
-        <w:rPr>
-          <w:bCs/>
-        </w:rPr>
-        <w:t>Guarantor</w:t>
-      </w:r>
-      <w:r>
-        <w:rPr>
-          <w:color w:val="333333"/>
-          <w:shd w:val="clear" w:color="auto" w:fill="FFFFFF"/>
-        </w:rPr>
-        <w:t>,</w:t>
-      </w:r>
-      <w:r>
-        <w:t xml:space="preserve"> </w:t>
-      </w:r>
-      <w:r>
-        <w:rPr>
-          <w:highlight w:val="yellow"/>
-        </w:rPr>
-        <w:t>Order[*]</w:t>
+        <w:t xml:space="preserve"> Order[*]</w:t>
       </w:r>
     </w:p>
     <w:p>
@@ -1321,21 +1265,12 @@
                 <w:shd w:val="clear" w:color="auto" w:fill="FFFFFF"/>
               </w:rPr>
             </w:pPr>
-            <w:commentRangeStart w:id="0"/>
-            <w:r>
-              <w:rPr>
-                <w:color w:val="333333"/>
-                <w:highlight w:val="yellow"/>
+            <w:r>
+              <w:rPr>
+                <w:color w:val="333333"/>
                 <w:shd w:val="clear" w:color="auto" w:fill="FFFFFF"/>
               </w:rPr>
               <w:t>PID-7.1</w:t>
-            </w:r>
-            <w:commentRangeEnd w:id="0"/>
-            <w:r>
-              <w:rPr>
-                <w:rStyle w:val="CommentReference"/>
-              </w:rPr>
-              <w:commentReference w:id="0"/>
             </w:r>
           </w:p>
         </w:tc>
@@ -1399,7 +1334,7 @@
                 <w:shd w:val="clear" w:color="auto" w:fill="FFFFFF"/>
               </w:rPr>
             </w:pPr>
-            <w:commentRangeStart w:id="1"/>
+            <w:commentRangeStart w:id="0"/>
             <w:r>
               <w:rPr>
                 <w:color w:val="333333"/>
@@ -1408,13 +1343,13 @@
               </w:rPr>
               <w:t>Patient Address</w:t>
             </w:r>
-            <w:commentRangeEnd w:id="1"/>
+            <w:commentRangeEnd w:id="0"/>
             <w:r>
               <w:rPr>
                 <w:rStyle w:val="CommentReference"/>
                 <w:highlight w:val="yellow"/>
               </w:rPr>
-              <w:commentReference w:id="1"/>
+              <w:commentReference w:id="0"/>
             </w:r>
           </w:p>
         </w:tc>
@@ -1572,7 +1507,7 @@
                 <w:shd w:val="clear" w:color="auto" w:fill="FFFFFF"/>
               </w:rPr>
             </w:pPr>
-            <w:commentRangeStart w:id="2"/>
+            <w:commentRangeStart w:id="1"/>
             <w:r>
               <w:rPr>
                 <w:color w:val="333333"/>
@@ -1581,13 +1516,13 @@
               </w:rPr>
               <w:t>Home phone number</w:t>
             </w:r>
-            <w:commentRangeEnd w:id="2"/>
+            <w:commentRangeEnd w:id="1"/>
             <w:r>
               <w:rPr>
                 <w:rStyle w:val="CommentReference"/>
                 <w:highlight w:val="yellow"/>
               </w:rPr>
-              <w:commentReference w:id="2"/>
+              <w:commentReference w:id="1"/>
             </w:r>
           </w:p>
         </w:tc>
@@ -1621,7 +1556,7 @@
                 <w:shd w:val="clear" w:color="auto" w:fill="FFFFFF"/>
               </w:rPr>
             </w:pPr>
-            <w:commentRangeStart w:id="3"/>
+            <w:commentRangeStart w:id="2"/>
             <w:r>
               <w:rPr>
                 <w:color w:val="333333"/>
@@ -1630,13 +1565,13 @@
               </w:rPr>
               <w:t>Email address</w:t>
             </w:r>
-            <w:commentRangeEnd w:id="3"/>
+            <w:commentRangeEnd w:id="2"/>
             <w:r>
               <w:rPr>
                 <w:rStyle w:val="CommentReference"/>
                 <w:highlight w:val="yellow"/>
               </w:rPr>
-              <w:commentReference w:id="3"/>
+              <w:commentReference w:id="2"/>
             </w:r>
           </w:p>
         </w:tc>
@@ -1670,7 +1605,7 @@
                 <w:shd w:val="clear" w:color="auto" w:fill="FFFFFF"/>
               </w:rPr>
             </w:pPr>
-            <w:commentRangeStart w:id="4"/>
+            <w:commentRangeStart w:id="3"/>
             <w:r>
               <w:rPr>
                 <w:color w:val="333333"/>
@@ -1679,13 +1614,13 @@
               </w:rPr>
               <w:t>Business phone number</w:t>
             </w:r>
-            <w:commentRangeEnd w:id="4"/>
+            <w:commentRangeEnd w:id="3"/>
             <w:r>
               <w:rPr>
                 <w:rStyle w:val="CommentReference"/>
                 <w:highlight w:val="yellow"/>
               </w:rPr>
-              <w:commentReference w:id="4"/>
+              <w:commentReference w:id="3"/>
             </w:r>
           </w:p>
         </w:tc>
@@ -1719,7 +1654,7 @@
                 <w:shd w:val="clear" w:color="auto" w:fill="FFFFFF"/>
               </w:rPr>
             </w:pPr>
-            <w:commentRangeStart w:id="5"/>
+            <w:commentRangeStart w:id="4"/>
             <w:r>
               <w:rPr>
                 <w:color w:val="333333"/>
@@ -1728,59 +1663,59 @@
               </w:rPr>
               <w:t>Business email address</w:t>
             </w:r>
-            <w:commentRangeEnd w:id="5"/>
+            <w:commentRangeEnd w:id="4"/>
             <w:r>
               <w:rPr>
                 <w:rStyle w:val="CommentReference"/>
                 <w:highlight w:val="yellow"/>
               </w:rPr>
+              <w:commentReference w:id="4"/>
+            </w:r>
+          </w:p>
+        </w:tc>
+        <w:tc>
+          <w:tcPr>
+            <w:tcW w:w="6475" w:type="dxa"/>
+          </w:tcPr>
+          <w:p>
+            <w:pPr>
+              <w:rPr>
+                <w:color w:val="333333"/>
+                <w:shd w:val="clear" w:color="auto" w:fill="FFFFFF"/>
+              </w:rPr>
+            </w:pPr>
+            <w:r>
+              <w:t>[when PID-14.3 = ‘X.400’ or ‘Internet’] PID-14.4</w:t>
+            </w:r>
+          </w:p>
+        </w:tc>
+      </w:tr>
+      <w:tr>
+        <w:tc>
+          <w:tcPr>
+            <w:tcW w:w="6475" w:type="dxa"/>
+          </w:tcPr>
+          <w:p>
+            <w:pPr>
+              <w:rPr>
+                <w:color w:val="333333"/>
+                <w:shd w:val="clear" w:color="auto" w:fill="FFFFFF"/>
+              </w:rPr>
+            </w:pPr>
+            <w:commentRangeStart w:id="5"/>
+            <w:r>
+              <w:rPr>
+                <w:color w:val="333333"/>
+                <w:shd w:val="clear" w:color="auto" w:fill="FFFFFF"/>
+              </w:rPr>
+              <w:t>Race</w:t>
+            </w:r>
+            <w:commentRangeEnd w:id="5"/>
+            <w:r>
+              <w:rPr>
+                <w:rStyle w:val="CommentReference"/>
+              </w:rPr>
               <w:commentReference w:id="5"/>
-            </w:r>
-          </w:p>
-        </w:tc>
-        <w:tc>
-          <w:tcPr>
-            <w:tcW w:w="6475" w:type="dxa"/>
-          </w:tcPr>
-          <w:p>
-            <w:pPr>
-              <w:rPr>
-                <w:color w:val="333333"/>
-                <w:shd w:val="clear" w:color="auto" w:fill="FFFFFF"/>
-              </w:rPr>
-            </w:pPr>
-            <w:r>
-              <w:t>[when PID-14.3 = ‘X.400’ or ‘Internet’] PID-14.4</w:t>
-            </w:r>
-          </w:p>
-        </w:tc>
-      </w:tr>
-      <w:tr>
-        <w:tc>
-          <w:tcPr>
-            <w:tcW w:w="6475" w:type="dxa"/>
-          </w:tcPr>
-          <w:p>
-            <w:pPr>
-              <w:rPr>
-                <w:color w:val="333333"/>
-                <w:shd w:val="clear" w:color="auto" w:fill="FFFFFF"/>
-              </w:rPr>
-            </w:pPr>
-            <w:commentRangeStart w:id="6"/>
-            <w:r>
-              <w:rPr>
-                <w:color w:val="333333"/>
-                <w:shd w:val="clear" w:color="auto" w:fill="FFFFFF"/>
-              </w:rPr>
-              <w:t>Race</w:t>
-            </w:r>
-            <w:commentRangeEnd w:id="6"/>
-            <w:r>
-              <w:rPr>
-                <w:rStyle w:val="CommentReference"/>
-              </w:rPr>
-              <w:commentReference w:id="6"/>
             </w:r>
           </w:p>
         </w:tc>
@@ -2392,7 +2327,7 @@
                 <w:shd w:val="clear" w:color="auto" w:fill="FFFFFF"/>
               </w:rPr>
             </w:pPr>
-            <w:commentRangeStart w:id="7"/>
+            <w:commentRangeStart w:id="6"/>
             <w:r>
               <w:rPr>
                 <w:color w:val="333333"/>
@@ -2400,12 +2335,12 @@
               </w:rPr>
               <w:t>Address</w:t>
             </w:r>
-            <w:commentRangeEnd w:id="7"/>
+            <w:commentRangeEnd w:id="6"/>
             <w:r>
               <w:rPr>
                 <w:rStyle w:val="CommentReference"/>
               </w:rPr>
-              <w:commentReference w:id="7"/>
+              <w:commentReference w:id="6"/>
             </w:r>
           </w:p>
         </w:tc>
@@ -2519,13 +2454,77 @@
                 <w:shd w:val="clear" w:color="auto" w:fill="FFFFFF"/>
               </w:rPr>
             </w:pPr>
+            <w:commentRangeStart w:id="7"/>
+            <w:r>
+              <w:rPr>
+                <w:color w:val="333333"/>
+                <w:shd w:val="clear" w:color="auto" w:fill="FFFFFF"/>
+              </w:rPr>
+              <w:t>Phone Number</w:t>
+            </w:r>
+            <w:commentRangeEnd w:id="7"/>
+            <w:r>
+              <w:rPr>
+                <w:rStyle w:val="CommentReference"/>
+              </w:rPr>
+              <w:commentReference w:id="7"/>
+            </w:r>
+          </w:p>
+        </w:tc>
+        <w:tc>
+          <w:tcPr>
+            <w:tcW w:w="6475" w:type="dxa"/>
+          </w:tcPr>
+          <w:p>
+            <w:pPr>
+              <w:rPr>
+                <w:color w:val="333333"/>
+                <w:shd w:val="clear" w:color="auto" w:fill="FFFFFF"/>
+              </w:rPr>
+            </w:pPr>
+            <w:r>
+              <w:rPr>
+                <w:color w:val="333333"/>
+                <w:shd w:val="clear" w:color="auto" w:fill="FFFFFF"/>
+              </w:rPr>
+              <w:t xml:space="preserve">[when NK1-5.3 = ‘PH’] </w:t>
+            </w:r>
+            <w:r>
+              <w:rPr>
+                <w:color w:val="333333"/>
+                <w:shd w:val="clear" w:color="auto" w:fill="FFFFFF"/>
+              </w:rPr>
+              <w:t>NK1-5</w:t>
+            </w:r>
+            <w:r>
+              <w:rPr>
+                <w:color w:val="333333"/>
+                <w:shd w:val="clear" w:color="auto" w:fill="FFFFFF"/>
+              </w:rPr>
+              <w:t>.6 NK1-5.7 NK1-5.8</w:t>
+            </w:r>
+          </w:p>
+        </w:tc>
+      </w:tr>
+      <w:tr>
+        <w:tc>
+          <w:tcPr>
+            <w:tcW w:w="6475" w:type="dxa"/>
+          </w:tcPr>
+          <w:p>
+            <w:pPr>
+              <w:rPr>
+                <w:color w:val="333333"/>
+                <w:shd w:val="clear" w:color="auto" w:fill="FFFFFF"/>
+              </w:rPr>
+            </w:pPr>
             <w:commentRangeStart w:id="8"/>
             <w:r>
               <w:rPr>
                 <w:color w:val="333333"/>
                 <w:shd w:val="clear" w:color="auto" w:fill="FFFFFF"/>
               </w:rPr>
-              <w:t>Phone Number</w:t>
+              <w:t>Email address</w:t>
             </w:r>
             <w:commentRangeEnd w:id="8"/>
             <w:r>
@@ -2533,70 +2532,6 @@
                 <w:rStyle w:val="CommentReference"/>
               </w:rPr>
               <w:commentReference w:id="8"/>
-            </w:r>
-          </w:p>
-        </w:tc>
-        <w:tc>
-          <w:tcPr>
-            <w:tcW w:w="6475" w:type="dxa"/>
-          </w:tcPr>
-          <w:p>
-            <w:pPr>
-              <w:rPr>
-                <w:color w:val="333333"/>
-                <w:shd w:val="clear" w:color="auto" w:fill="FFFFFF"/>
-              </w:rPr>
-            </w:pPr>
-            <w:r>
-              <w:rPr>
-                <w:color w:val="333333"/>
-                <w:shd w:val="clear" w:color="auto" w:fill="FFFFFF"/>
-              </w:rPr>
-              <w:t xml:space="preserve">[when NK1-5.3 = ‘PH’] </w:t>
-            </w:r>
-            <w:r>
-              <w:rPr>
-                <w:color w:val="333333"/>
-                <w:shd w:val="clear" w:color="auto" w:fill="FFFFFF"/>
-              </w:rPr>
-              <w:t>NK1-5</w:t>
-            </w:r>
-            <w:r>
-              <w:rPr>
-                <w:color w:val="333333"/>
-                <w:shd w:val="clear" w:color="auto" w:fill="FFFFFF"/>
-              </w:rPr>
-              <w:t>.6 NK1-5.7 NK1-5.8</w:t>
-            </w:r>
-          </w:p>
-        </w:tc>
-      </w:tr>
-      <w:tr>
-        <w:tc>
-          <w:tcPr>
-            <w:tcW w:w="6475" w:type="dxa"/>
-          </w:tcPr>
-          <w:p>
-            <w:pPr>
-              <w:rPr>
-                <w:color w:val="333333"/>
-                <w:shd w:val="clear" w:color="auto" w:fill="FFFFFF"/>
-              </w:rPr>
-            </w:pPr>
-            <w:commentRangeStart w:id="9"/>
-            <w:r>
-              <w:rPr>
-                <w:color w:val="333333"/>
-                <w:shd w:val="clear" w:color="auto" w:fill="FFFFFF"/>
-              </w:rPr>
-              <w:t>Email address</w:t>
-            </w:r>
-            <w:commentRangeEnd w:id="9"/>
-            <w:r>
-              <w:rPr>
-                <w:rStyle w:val="CommentReference"/>
-              </w:rPr>
-              <w:commentReference w:id="9"/>
             </w:r>
           </w:p>
         </w:tc>
@@ -4343,14 +4278,12 @@
         </w:numPr>
         <w:rPr>
           <w:color w:val="333333"/>
-          <w:highlight w:val="yellow"/>
-          <w:shd w:val="clear" w:color="auto" w:fill="FFFFFF"/>
-        </w:rPr>
-      </w:pPr>
-      <w:r>
-        <w:rPr>
-          <w:color w:val="333333"/>
-          <w:highlight w:val="yellow"/>
+          <w:shd w:val="clear" w:color="auto" w:fill="FFFFFF"/>
+        </w:rPr>
+      </w:pPr>
+      <w:r>
+        <w:rPr>
+          <w:color w:val="333333"/>
           <w:shd w:val="clear" w:color="auto" w:fill="FFFFFF"/>
         </w:rPr>
         <w:t>Order</w:t>
@@ -4358,7 +4291,6 @@
       <w:r>
         <w:rPr>
           <w:color w:val="333333"/>
-          <w:highlight w:val="yellow"/>
           <w:shd w:val="clear" w:color="auto" w:fill="FFFFFF"/>
         </w:rPr>
         <w:t xml:space="preserve"> [</w:t>
@@ -4367,7 +4299,6 @@
       <w:r>
         <w:rPr>
           <w:color w:val="333333"/>
-          <w:highlight w:val="yellow"/>
           <w:shd w:val="clear" w:color="auto" w:fill="FFFFFF"/>
         </w:rPr>
         <w:t>1..</w:t>
@@ -4376,7 +4307,6 @@
       <w:r>
         <w:rPr>
           <w:color w:val="333333"/>
-          <w:highlight w:val="yellow"/>
           <w:shd w:val="clear" w:color="auto" w:fill="FFFFFF"/>
         </w:rPr>
         <w:t>*]</w:t>
@@ -4596,67 +4526,70 @@
               <w:rPr>
                 <w:rFonts w:cs="Helvetica"/>
                 <w:color w:val="000000"/>
-              </w:rPr>
-            </w:pPr>
-            <w:commentRangeStart w:id="10"/>
+                <w:highlight w:val="yellow"/>
+              </w:rPr>
+            </w:pPr>
+            <w:commentRangeStart w:id="9"/>
             <w:r>
               <w:rPr>
                 <w:rFonts w:cs="Helvetica"/>
                 <w:color w:val="000000"/>
+                <w:highlight w:val="yellow"/>
               </w:rPr>
               <w:t>Call Back Phone Number</w:t>
             </w:r>
+            <w:commentRangeEnd w:id="9"/>
+            <w:r>
+              <w:rPr>
+                <w:rStyle w:val="CommentReference"/>
+                <w:highlight w:val="yellow"/>
+              </w:rPr>
+              <w:commentReference w:id="9"/>
+            </w:r>
+          </w:p>
+        </w:tc>
+        <w:tc>
+          <w:tcPr>
+            <w:tcW w:w="6475" w:type="dxa"/>
+          </w:tcPr>
+          <w:p>
+            <w:r>
+              <w:t>[when ORC-14.3 = ‘PH’] ORC-14.6 ORC-14.7 ORC-14.8</w:t>
+            </w:r>
+          </w:p>
+        </w:tc>
+      </w:tr>
+      <w:tr>
+        <w:tc>
+          <w:tcPr>
+            <w:tcW w:w="6475" w:type="dxa"/>
+          </w:tcPr>
+          <w:p>
+            <w:pPr>
+              <w:pStyle w:val="Default"/>
+              <w:rPr>
+                <w:rFonts w:asciiTheme="minorHAnsi" w:hAnsiTheme="minorHAnsi"/>
+                <w:sz w:val="22"/>
+                <w:szCs w:val="22"/>
+              </w:rPr>
+            </w:pPr>
+            <w:commentRangeStart w:id="10"/>
+            <w:r>
+              <w:rPr>
+                <w:rFonts w:asciiTheme="minorHAnsi" w:hAnsiTheme="minorHAnsi"/>
+                <w:sz w:val="22"/>
+                <w:szCs w:val="22"/>
+              </w:rPr>
+              <w:t>Email address</w:t>
+            </w:r>
             <w:commentRangeEnd w:id="10"/>
-            <w:r>
-              <w:rPr>
-                <w:rStyle w:val="CommentReference"/>
-              </w:rPr>
-              <w:commentReference w:id="10"/>
-            </w:r>
-          </w:p>
-        </w:tc>
-        <w:tc>
-          <w:tcPr>
-            <w:tcW w:w="6475" w:type="dxa"/>
-          </w:tcPr>
-          <w:p>
-            <w:r>
-              <w:t>[when ORC-14.3 = ‘PH’] ORC-14.6 ORC-14.7 ORC-14.8</w:t>
-            </w:r>
-          </w:p>
-        </w:tc>
-      </w:tr>
-      <w:tr>
-        <w:tc>
-          <w:tcPr>
-            <w:tcW w:w="6475" w:type="dxa"/>
-          </w:tcPr>
-          <w:p>
-            <w:pPr>
-              <w:pStyle w:val="Default"/>
-              <w:rPr>
-                <w:rFonts w:asciiTheme="minorHAnsi" w:hAnsiTheme="minorHAnsi"/>
-                <w:sz w:val="22"/>
-                <w:szCs w:val="22"/>
-              </w:rPr>
-            </w:pPr>
-            <w:commentRangeStart w:id="11"/>
-            <w:r>
-              <w:rPr>
-                <w:rFonts w:asciiTheme="minorHAnsi" w:hAnsiTheme="minorHAnsi"/>
-                <w:sz w:val="22"/>
-                <w:szCs w:val="22"/>
-              </w:rPr>
-              <w:t>Email address</w:t>
-            </w:r>
-            <w:commentRangeEnd w:id="11"/>
             <w:r>
               <w:rPr>
                 <w:rStyle w:val="CommentReference"/>
                 <w:rFonts w:asciiTheme="minorHAnsi" w:hAnsiTheme="minorHAnsi" w:cstheme="minorBidi"/>
                 <w:color w:val="auto"/>
               </w:rPr>
-              <w:commentReference w:id="11"/>
+              <w:commentReference w:id="10"/>
             </w:r>
           </w:p>
         </w:tc>
@@ -4874,7 +4807,7 @@
                 <w:shd w:val="clear" w:color="auto" w:fill="FFFFFF"/>
               </w:rPr>
             </w:pPr>
-            <w:commentRangeStart w:id="12"/>
+            <w:commentRangeStart w:id="11"/>
             <w:r>
               <w:rPr>
                 <w:rFonts w:asciiTheme="minorHAnsi" w:hAnsiTheme="minorHAnsi"/>
@@ -4884,7 +4817,7 @@
               </w:rPr>
               <w:t>Ordering Facility Phone Number</w:t>
             </w:r>
-            <w:commentRangeEnd w:id="12"/>
+            <w:commentRangeEnd w:id="11"/>
             <w:r>
               <w:rPr>
                 <w:rStyle w:val="CommentReference"/>
@@ -4892,7 +4825,7 @@
                 <w:color w:val="auto"/>
                 <w:highlight w:val="yellow"/>
               </w:rPr>
-              <w:commentReference w:id="12"/>
+              <w:commentReference w:id="11"/>
             </w:r>
           </w:p>
         </w:tc>
@@ -4924,7 +4857,7 @@
                 <w:shd w:val="clear" w:color="auto" w:fill="FFFFFF"/>
               </w:rPr>
             </w:pPr>
-            <w:commentRangeStart w:id="13"/>
+            <w:commentRangeStart w:id="12"/>
             <w:r>
               <w:rPr>
                 <w:rFonts w:asciiTheme="minorHAnsi" w:hAnsiTheme="minorHAnsi"/>
@@ -4934,7 +4867,7 @@
               </w:rPr>
               <w:t>Ordering Facility email address</w:t>
             </w:r>
-            <w:commentRangeEnd w:id="13"/>
+            <w:commentRangeEnd w:id="12"/>
             <w:r>
               <w:rPr>
                 <w:rStyle w:val="CommentReference"/>
@@ -4942,7 +4875,7 @@
                 <w:color w:val="auto"/>
                 <w:highlight w:val="yellow"/>
               </w:rPr>
-              <w:commentReference w:id="13"/>
+              <w:commentReference w:id="12"/>
             </w:r>
           </w:p>
         </w:tc>
@@ -5133,14 +5066,7 @@
                 <w:rFonts w:cs="Helvetica"/>
                 <w:color w:val="000000"/>
               </w:rPr>
-              <w:t>Filler</w:t>
-            </w:r>
-            <w:r>
-              <w:rPr>
-                <w:rFonts w:cs="Helvetica"/>
-                <w:color w:val="000000"/>
-              </w:rPr>
-              <w:t xml:space="preserve"> </w:t>
+              <w:t xml:space="preserve">Filler </w:t>
             </w:r>
             <w:r>
               <w:rPr>
@@ -5401,14 +5327,12 @@
         </w:numPr>
         <w:rPr>
           <w:color w:val="333333"/>
-          <w:highlight w:val="yellow"/>
-          <w:shd w:val="clear" w:color="auto" w:fill="FFFFFF"/>
-        </w:rPr>
-      </w:pPr>
-      <w:r>
-        <w:rPr>
-          <w:color w:val="333333"/>
-          <w:highlight w:val="yellow"/>
+          <w:shd w:val="clear" w:color="auto" w:fill="FFFFFF"/>
+        </w:rPr>
+      </w:pPr>
+      <w:r>
+        <w:rPr>
+          <w:color w:val="333333"/>
           <w:shd w:val="clear" w:color="auto" w:fill="FFFFFF"/>
         </w:rPr>
         <w:t>Timing/Quantity Information [</w:t>
@@ -5417,7 +5341,6 @@
       <w:r>
         <w:rPr>
           <w:color w:val="333333"/>
-          <w:highlight w:val="yellow"/>
           <w:shd w:val="clear" w:color="auto" w:fill="FFFFFF"/>
         </w:rPr>
         <w:t>0..</w:t>
@@ -5426,7 +5349,6 @@
       <w:r>
         <w:rPr>
           <w:color w:val="333333"/>
-          <w:highlight w:val="yellow"/>
           <w:shd w:val="clear" w:color="auto" w:fill="FFFFFF"/>
         </w:rPr>
         <w:t>1]</w:t>
@@ -5499,14 +5421,12 @@
               <w:rPr>
                 <w:rFonts w:cs="Helvetica"/>
                 <w:color w:val="000000"/>
-                <w:highlight w:val="yellow"/>
               </w:rPr>
             </w:pPr>
             <w:r>
               <w:rPr>
                 <w:rFonts w:cs="Helvetica"/>
                 <w:color w:val="000000"/>
-                <w:highlight w:val="yellow"/>
               </w:rPr>
               <w:t>Start date and time</w:t>
             </w:r>
@@ -5520,14 +5440,12 @@
             <w:pPr>
               <w:rPr>
                 <w:color w:val="333333"/>
-                <w:highlight w:val="yellow"/>
-                <w:shd w:val="clear" w:color="auto" w:fill="FFFFFF"/>
-              </w:rPr>
-            </w:pPr>
-            <w:r>
-              <w:rPr>
-                <w:color w:val="333333"/>
-                <w:highlight w:val="yellow"/>
+                <w:shd w:val="clear" w:color="auto" w:fill="FFFFFF"/>
+              </w:rPr>
+            </w:pPr>
+            <w:r>
+              <w:rPr>
+                <w:color w:val="333333"/>
                 <w:shd w:val="clear" w:color="auto" w:fill="FFFFFF"/>
               </w:rPr>
               <w:t>TQ1-7.1</w:t>
@@ -5548,16 +5466,14 @@
                 <w:color w:val="333333"/>
                 <w:sz w:val="22"/>
                 <w:szCs w:val="22"/>
-                <w:highlight w:val="yellow"/>
-                <w:shd w:val="clear" w:color="auto" w:fill="FFFFFF"/>
-              </w:rPr>
-            </w:pPr>
-            <w:r>
-              <w:rPr>
-                <w:rFonts w:asciiTheme="minorHAnsi" w:hAnsiTheme="minorHAnsi"/>
-                <w:sz w:val="22"/>
-                <w:szCs w:val="22"/>
-                <w:highlight w:val="yellow"/>
+                <w:shd w:val="clear" w:color="auto" w:fill="FFFFFF"/>
+              </w:rPr>
+            </w:pPr>
+            <w:r>
+              <w:rPr>
+                <w:rFonts w:asciiTheme="minorHAnsi" w:hAnsiTheme="minorHAnsi"/>
+                <w:sz w:val="22"/>
+                <w:szCs w:val="22"/>
               </w:rPr>
               <w:t>End date/time</w:t>
             </w:r>
@@ -5571,14 +5487,12 @@
             <w:pPr>
               <w:rPr>
                 <w:color w:val="333333"/>
-                <w:highlight w:val="yellow"/>
-                <w:shd w:val="clear" w:color="auto" w:fill="FFFFFF"/>
-              </w:rPr>
-            </w:pPr>
-            <w:r>
-              <w:rPr>
-                <w:color w:val="333333"/>
-                <w:highlight w:val="yellow"/>
+                <w:shd w:val="clear" w:color="auto" w:fill="FFFFFF"/>
+              </w:rPr>
+            </w:pPr>
+            <w:r>
+              <w:rPr>
+                <w:color w:val="333333"/>
                 <w:shd w:val="clear" w:color="auto" w:fill="FFFFFF"/>
               </w:rPr>
               <w:t>TQ1-8.1</w:t>
@@ -5624,20 +5538,11 @@
                 <w:color w:val="333333"/>
                 <w:shd w:val="clear" w:color="auto" w:fill="FFFFFF"/>
               </w:rPr>
-              <w:t xml:space="preserve">TQ1-9.9 or TQ1-9.2 or </w:t>
-            </w:r>
-            <w:r>
-              <w:rPr>
-                <w:color w:val="333333"/>
-                <w:highlight w:val="red"/>
-                <w:shd w:val="clear" w:color="auto" w:fill="FFFFFF"/>
-              </w:rPr>
-              <w:t>TQ1-</w:t>
-            </w:r>
-            <w:r>
-              <w:rPr>
-                <w:color w:val="333333"/>
-                <w:highlight w:val="red"/>
+              <w:t>TQ1-9.9 or TQ1-9.2 or TQ1-</w:t>
+            </w:r>
+            <w:r>
+              <w:rPr>
+                <w:color w:val="333333"/>
                 <w:shd w:val="clear" w:color="auto" w:fill="FFFFFF"/>
               </w:rPr>
               <w:t>9.1</w:t>
@@ -5790,113 +5695,153 @@
                 <w:color w:val="000000"/>
                 <w:highlight w:val="red"/>
               </w:rPr>
-              <w:t xml:space="preserve"> (LOINC)</w:t>
-            </w:r>
-          </w:p>
-        </w:tc>
-        <w:tc>
-          <w:tcPr>
-            <w:tcW w:w="6475" w:type="dxa"/>
-          </w:tcPr>
-          <w:p>
-            <w:pPr>
-              <w:rPr>
-                <w:color w:val="333333"/>
-                <w:shd w:val="clear" w:color="auto" w:fill="FFFFFF"/>
-              </w:rPr>
-            </w:pPr>
-            <w:r>
-              <w:rPr>
-                <w:color w:val="333333"/>
-                <w:shd w:val="clear" w:color="auto" w:fill="FFFFFF"/>
-              </w:rPr>
-              <w:t xml:space="preserve">[when OBR-4.3=’LN’] </w:t>
-            </w:r>
-            <w:r>
-              <w:rPr>
-                <w:color w:val="333333"/>
-                <w:shd w:val="clear" w:color="auto" w:fill="FFFFFF"/>
-              </w:rPr>
-              <w:t>OBR-4</w:t>
-            </w:r>
-            <w:r>
-              <w:rPr>
-                <w:color w:val="333333"/>
-                <w:shd w:val="clear" w:color="auto" w:fill="FFFFFF"/>
-              </w:rPr>
-              <w:t>.1 or [when OBR-4.6=’LN’]</w:t>
-            </w:r>
-            <w:r>
-              <w:rPr>
-                <w:color w:val="333333"/>
-                <w:shd w:val="clear" w:color="auto" w:fill="FFFFFF"/>
-              </w:rPr>
-              <w:t xml:space="preserve"> OBR-4.4</w:t>
-            </w:r>
-            <w:r>
-              <w:rPr>
-                <w:color w:val="333333"/>
-                <w:shd w:val="clear" w:color="auto" w:fill="FFFFFF"/>
-              </w:rPr>
-              <w:t xml:space="preserve"> </w:t>
-            </w:r>
-          </w:p>
-        </w:tc>
-      </w:tr>
-      <w:tr>
-        <w:tc>
-          <w:tcPr>
-            <w:tcW w:w="6475" w:type="dxa"/>
-          </w:tcPr>
-          <w:p>
-            <w:pPr>
-              <w:spacing w:line="300" w:lineRule="atLeast"/>
+              <w:t xml:space="preserve"> (LOINC</w:t>
+            </w:r>
+            <w:r>
               <w:rPr>
                 <w:rFonts w:cs="Helvetica"/>
                 <w:color w:val="000000"/>
                 <w:highlight w:val="red"/>
               </w:rPr>
-            </w:pPr>
+              <w:t xml:space="preserve"> code</w:t>
+            </w:r>
             <w:r>
               <w:rPr>
                 <w:rFonts w:cs="Helvetica"/>
                 <w:color w:val="000000"/>
                 <w:highlight w:val="red"/>
               </w:rPr>
-              <w:t>S</w:t>
-            </w:r>
-            <w:r>
+              <w:t>)</w:t>
+            </w:r>
+          </w:p>
+        </w:tc>
+        <w:tc>
+          <w:tcPr>
+            <w:tcW w:w="6475" w:type="dxa"/>
+          </w:tcPr>
+          <w:p>
+            <w:pPr>
+              <w:rPr>
+                <w:color w:val="333333"/>
+                <w:highlight w:val="red"/>
+                <w:shd w:val="clear" w:color="auto" w:fill="FFFFFF"/>
+              </w:rPr>
+            </w:pPr>
+            <w:r>
+              <w:rPr>
+                <w:color w:val="333333"/>
+                <w:highlight w:val="red"/>
+                <w:shd w:val="clear" w:color="auto" w:fill="FFFFFF"/>
+              </w:rPr>
+              <w:t xml:space="preserve">[when OBR-4.3=’LN’] </w:t>
+            </w:r>
+            <w:r>
+              <w:rPr>
+                <w:color w:val="333333"/>
+                <w:highlight w:val="red"/>
+                <w:shd w:val="clear" w:color="auto" w:fill="FFFFFF"/>
+              </w:rPr>
+              <w:t>OBR-4</w:t>
+            </w:r>
+            <w:r>
+              <w:rPr>
+                <w:color w:val="333333"/>
+                <w:highlight w:val="red"/>
+                <w:shd w:val="clear" w:color="auto" w:fill="FFFFFF"/>
+              </w:rPr>
+              <w:t>.1 or [when OBR-4.6=’LN’]</w:t>
+            </w:r>
+            <w:r>
+              <w:rPr>
+                <w:color w:val="333333"/>
+                <w:highlight w:val="red"/>
+                <w:shd w:val="clear" w:color="auto" w:fill="FFFFFF"/>
+              </w:rPr>
+              <w:t xml:space="preserve"> OBR-4.4</w:t>
+            </w:r>
+            <w:r>
+              <w:rPr>
+                <w:color w:val="333333"/>
+                <w:highlight w:val="red"/>
+                <w:shd w:val="clear" w:color="auto" w:fill="FFFFFF"/>
+              </w:rPr>
+              <w:t xml:space="preserve"> </w:t>
+            </w:r>
+          </w:p>
+        </w:tc>
+      </w:tr>
+      <w:tr>
+        <w:tc>
+          <w:tcPr>
+            <w:tcW w:w="6475" w:type="dxa"/>
+          </w:tcPr>
+          <w:p>
+            <w:pPr>
+              <w:spacing w:line="300" w:lineRule="atLeast"/>
               <w:rPr>
                 <w:rFonts w:cs="Helvetica"/>
                 <w:color w:val="000000"/>
                 <w:highlight w:val="red"/>
               </w:rPr>
-              <w:t>ervice identifier</w:t>
-            </w:r>
+            </w:pPr>
             <w:r>
               <w:rPr>
                 <w:rFonts w:cs="Helvetica"/>
                 <w:color w:val="000000"/>
                 <w:highlight w:val="red"/>
               </w:rPr>
-              <w:t xml:space="preserve"> (local)</w:t>
-            </w:r>
-          </w:p>
-        </w:tc>
-        <w:tc>
-          <w:tcPr>
-            <w:tcW w:w="6475" w:type="dxa"/>
-          </w:tcPr>
-          <w:p>
-            <w:pPr>
-              <w:rPr>
-                <w:color w:val="333333"/>
-                <w:shd w:val="clear" w:color="auto" w:fill="FFFFFF"/>
-              </w:rPr>
-            </w:pPr>
-            <w:r>
-              <w:rPr>
-                <w:color w:val="333333"/>
+              <w:t>S</w:t>
+            </w:r>
+            <w:r>
+              <w:rPr>
+                <w:rFonts w:cs="Helvetica"/>
+                <w:color w:val="000000"/>
+                <w:highlight w:val="red"/>
+              </w:rPr>
+              <w:t>ervice identifier</w:t>
+            </w:r>
+            <w:r>
+              <w:rPr>
+                <w:rFonts w:cs="Helvetica"/>
+                <w:color w:val="000000"/>
+                <w:highlight w:val="red"/>
+              </w:rPr>
+              <w:t xml:space="preserve"> (local</w:t>
+            </w:r>
+            <w:r>
+              <w:rPr>
+                <w:rFonts w:cs="Helvetica"/>
+                <w:color w:val="000000"/>
+                <w:highlight w:val="red"/>
+              </w:rPr>
+              <w:t xml:space="preserve"> code</w:t>
+            </w:r>
+            <w:r>
+              <w:rPr>
+                <w:rFonts w:cs="Helvetica"/>
+                <w:color w:val="000000"/>
+                <w:highlight w:val="red"/>
+              </w:rPr>
+              <w:t>)</w:t>
+            </w:r>
+          </w:p>
+        </w:tc>
+        <w:tc>
+          <w:tcPr>
+            <w:tcW w:w="6475" w:type="dxa"/>
+          </w:tcPr>
+          <w:p>
+            <w:pPr>
+              <w:rPr>
+                <w:color w:val="333333"/>
+                <w:highlight w:val="red"/>
+                <w:shd w:val="clear" w:color="auto" w:fill="FFFFFF"/>
+              </w:rPr>
+            </w:pPr>
+            <w:r>
+              <w:rPr>
+                <w:color w:val="333333"/>
+                <w:highlight w:val="red"/>
                 <w:shd w:val="clear" w:color="auto" w:fill="FFFFFF"/>
               </w:rPr>
               <w:t>[when OBR-4.</w:t>
@@ -5905,6 +5850,7 @@
             <w:r>
               <w:rPr>
                 <w:color w:val="333333"/>
+                <w:highlight w:val="red"/>
                 <w:shd w:val="clear" w:color="auto" w:fill="FFFFFF"/>
               </w:rPr>
               <w:t>3 !</w:t>
@@ -5913,6 +5859,7 @@
             <w:r>
               <w:rPr>
                 <w:color w:val="333333"/>
+                <w:highlight w:val="red"/>
                 <w:shd w:val="clear" w:color="auto" w:fill="FFFFFF"/>
               </w:rPr>
               <w:t xml:space="preserve">= ’LN’] </w:t>
@@ -5920,6 +5867,7 @@
             <w:r>
               <w:rPr>
                 <w:color w:val="333333"/>
+                <w:highlight w:val="red"/>
                 <w:shd w:val="clear" w:color="auto" w:fill="FFFFFF"/>
               </w:rPr>
               <w:t>OBR-4</w:t>
@@ -5927,10 +5875,13 @@
             <w:r>
               <w:rPr>
                 <w:color w:val="333333"/>
+                <w:highlight w:val="red"/>
                 <w:shd w:val="clear" w:color="auto" w:fill="FFFFFF"/>
               </w:rPr>
               <w:t>.1 or [when OBR-4.6 !=’LN’] OBR-4.4</w:t>
             </w:r>
+            <w:bookmarkStart w:id="13" w:name="_GoBack"/>
+            <w:bookmarkEnd w:id="13"/>
           </w:p>
         </w:tc>
       </w:tr>
@@ -5946,6 +5897,55 @@
                 <w:rFonts w:asciiTheme="minorHAnsi" w:hAnsiTheme="minorHAnsi"/>
                 <w:sz w:val="22"/>
                 <w:szCs w:val="22"/>
+                <w:highlight w:val="yellow"/>
+              </w:rPr>
+            </w:pPr>
+            <w:r>
+              <w:rPr>
+                <w:rFonts w:asciiTheme="minorHAnsi" w:hAnsiTheme="minorHAnsi"/>
+                <w:sz w:val="22"/>
+                <w:szCs w:val="22"/>
+                <w:highlight w:val="yellow"/>
+              </w:rPr>
+              <w:t>Universal Service Identifier</w:t>
+            </w:r>
+          </w:p>
+        </w:tc>
+        <w:tc>
+          <w:tcPr>
+            <w:tcW w:w="6475" w:type="dxa"/>
+          </w:tcPr>
+          <w:p>
+            <w:pPr>
+              <w:rPr>
+                <w:color w:val="333333"/>
+                <w:highlight w:val="yellow"/>
+                <w:shd w:val="clear" w:color="auto" w:fill="FFFFFF"/>
+              </w:rPr>
+            </w:pPr>
+            <w:r>
+              <w:rPr>
+                <w:color w:val="333333"/>
+                <w:highlight w:val="yellow"/>
+                <w:shd w:val="clear" w:color="auto" w:fill="FFFFFF"/>
+              </w:rPr>
+              <w:t>OBR-4.2</w:t>
+            </w:r>
+          </w:p>
+        </w:tc>
+      </w:tr>
+      <w:tr>
+        <w:tc>
+          <w:tcPr>
+            <w:tcW w:w="6475" w:type="dxa"/>
+          </w:tcPr>
+          <w:p>
+            <w:pPr>
+              <w:pStyle w:val="Default"/>
+              <w:rPr>
+                <w:rFonts w:asciiTheme="minorHAnsi" w:hAnsiTheme="minorHAnsi"/>
+                <w:sz w:val="22"/>
+                <w:szCs w:val="22"/>
               </w:rPr>
             </w:pPr>
             <w:r>
@@ -5960,8 +5960,8 @@
           <w:p>
             <w:pPr>
               <w:rPr>
-                <w:color w:val="333333"/>
-                <w:shd w:val="clear" w:color="auto" w:fill="FFFFFF"/>
+                <w:rFonts w:cs="Arial Narrow"/>
+                <w:color w:val="000000"/>
               </w:rPr>
             </w:pPr>
           </w:p>
@@ -7324,31 +7324,26 @@
                 <w:rFonts w:asciiTheme="minorHAnsi" w:hAnsiTheme="minorHAnsi"/>
                 <w:sz w:val="22"/>
                 <w:szCs w:val="22"/>
-              </w:rPr>
-            </w:pPr>
-            <w:r>
-              <w:rPr>
-                <w:rFonts w:asciiTheme="minorHAnsi" w:hAnsiTheme="minorHAnsi"/>
-                <w:sz w:val="22"/>
-                <w:szCs w:val="22"/>
-              </w:rPr>
-              <w:t xml:space="preserve">Observation </w:t>
-            </w:r>
-            <w:r>
-              <w:rPr>
-                <w:rFonts w:asciiTheme="minorHAnsi" w:hAnsiTheme="minorHAnsi"/>
-                <w:sz w:val="22"/>
-                <w:szCs w:val="22"/>
-              </w:rPr>
-              <w:t xml:space="preserve">LOINC </w:t>
-            </w:r>
-            <w:r>
-              <w:rPr>
-                <w:rFonts w:asciiTheme="minorHAnsi" w:hAnsiTheme="minorHAnsi"/>
-                <w:sz w:val="22"/>
-                <w:szCs w:val="22"/>
-              </w:rPr>
-              <w:t>Identifier</w:t>
+                <w:lang w:val="fr-FR"/>
+              </w:rPr>
+            </w:pPr>
+            <w:r>
+              <w:rPr>
+                <w:rFonts w:asciiTheme="minorHAnsi" w:hAnsiTheme="minorHAnsi"/>
+                <w:sz w:val="22"/>
+                <w:szCs w:val="22"/>
+                <w:lang w:val="fr-FR"/>
+              </w:rPr>
+              <w:t>Observation Identifier</w:t>
+            </w:r>
+            <w:r>
+              <w:rPr>
+                <w:rFonts w:asciiTheme="minorHAnsi" w:hAnsiTheme="minorHAnsi"/>
+                <w:sz w:val="22"/>
+                <w:szCs w:val="22"/>
+                <w:lang w:val="fr-FR"/>
+              </w:rPr>
+              <w:t xml:space="preserve"> (LOINC code)</w:t>
             </w:r>
           </w:p>
         </w:tc>
@@ -7399,47 +7394,24 @@
                 <w:rFonts w:asciiTheme="minorHAnsi" w:hAnsiTheme="minorHAnsi"/>
                 <w:sz w:val="22"/>
                 <w:szCs w:val="22"/>
-                <w:highlight w:val="red"/>
-              </w:rPr>
-            </w:pPr>
-            <w:r>
-              <w:rPr>
-                <w:rFonts w:asciiTheme="minorHAnsi" w:hAnsiTheme="minorHAnsi"/>
-                <w:sz w:val="22"/>
-                <w:szCs w:val="22"/>
-                <w:highlight w:val="red"/>
-              </w:rPr>
-              <w:t xml:space="preserve">Observation </w:t>
-            </w:r>
-            <w:r>
-              <w:rPr>
-                <w:rFonts w:asciiTheme="minorHAnsi" w:hAnsiTheme="minorHAnsi"/>
-                <w:sz w:val="22"/>
-                <w:szCs w:val="22"/>
-                <w:highlight w:val="red"/>
-              </w:rPr>
-              <w:t>Local</w:t>
-            </w:r>
-            <w:r>
-              <w:rPr>
-                <w:rFonts w:asciiTheme="minorHAnsi" w:hAnsiTheme="minorHAnsi"/>
-                <w:sz w:val="22"/>
-                <w:szCs w:val="22"/>
-                <w:highlight w:val="red"/>
-              </w:rPr>
-              <w:t xml:space="preserve"> </w:t>
-            </w:r>
-            <w:r>
-              <w:rPr>
-                <w:rFonts w:asciiTheme="minorHAnsi" w:hAnsiTheme="minorHAnsi"/>
-                <w:sz w:val="22"/>
-                <w:szCs w:val="22"/>
-                <w:highlight w:val="red"/>
-              </w:rPr>
-              <w:t>Identifier</w:t>
-            </w:r>
-            <w:bookmarkStart w:id="17" w:name="_GoBack"/>
-            <w:bookmarkEnd w:id="17"/>
+              </w:rPr>
+            </w:pPr>
+            <w:r>
+              <w:rPr>
+                <w:rFonts w:asciiTheme="minorHAnsi" w:hAnsiTheme="minorHAnsi"/>
+                <w:sz w:val="22"/>
+                <w:szCs w:val="22"/>
+              </w:rPr>
+              <w:t>Observation Identifier</w:t>
+            </w:r>
+            <w:r>
+              <w:rPr>
+                <w:rFonts w:asciiTheme="minorHAnsi" w:hAnsiTheme="minorHAnsi"/>
+                <w:sz w:val="22"/>
+                <w:szCs w:val="22"/>
+              </w:rPr>
+              <w:t xml:space="preserve"> (local code)</w:t>
+            </w:r>
           </w:p>
         </w:tc>
         <w:tc>
@@ -7994,7 +7966,7 @@
                 <w:szCs w:val="22"/>
               </w:rPr>
             </w:pPr>
-            <w:commentRangeStart w:id="18"/>
+            <w:commentRangeStart w:id="17"/>
             <w:r>
               <w:rPr>
                 <w:rFonts w:asciiTheme="minorHAnsi" w:hAnsiTheme="minorHAnsi"/>
@@ -8003,14 +7975,14 @@
               </w:rPr>
               <w:t>Type Modifier</w:t>
             </w:r>
-            <w:commentRangeEnd w:id="18"/>
+            <w:commentRangeEnd w:id="17"/>
             <w:r>
               <w:rPr>
                 <w:rStyle w:val="CommentReference"/>
                 <w:rFonts w:asciiTheme="minorHAnsi" w:hAnsiTheme="minorHAnsi" w:cstheme="minorBidi"/>
                 <w:color w:val="auto"/>
               </w:rPr>
-              <w:commentReference w:id="18"/>
+              <w:commentReference w:id="17"/>
             </w:r>
           </w:p>
         </w:tc>
@@ -8056,7 +8028,7 @@
                 <w:szCs w:val="22"/>
               </w:rPr>
             </w:pPr>
-            <w:commentRangeStart w:id="19"/>
+            <w:commentRangeStart w:id="18"/>
             <w:r>
               <w:rPr>
                 <w:rFonts w:asciiTheme="minorHAnsi" w:hAnsiTheme="minorHAnsi"/>
@@ -8065,14 +8037,14 @@
               </w:rPr>
               <w:t>Additives</w:t>
             </w:r>
-            <w:commentRangeEnd w:id="19"/>
+            <w:commentRangeEnd w:id="18"/>
             <w:r>
               <w:rPr>
                 <w:rStyle w:val="CommentReference"/>
                 <w:rFonts w:asciiTheme="minorHAnsi" w:hAnsiTheme="minorHAnsi" w:cstheme="minorBidi"/>
                 <w:color w:val="auto"/>
               </w:rPr>
-              <w:commentReference w:id="19"/>
+              <w:commentReference w:id="18"/>
             </w:r>
           </w:p>
         </w:tc>
@@ -8208,7 +8180,7 @@
                 <w:szCs w:val="22"/>
               </w:rPr>
             </w:pPr>
-            <w:commentRangeStart w:id="20"/>
+            <w:commentRangeStart w:id="19"/>
             <w:r>
               <w:rPr>
                 <w:rFonts w:asciiTheme="minorHAnsi" w:hAnsiTheme="minorHAnsi"/>
@@ -8217,14 +8189,14 @@
               </w:rPr>
               <w:t>Source Site Modifier</w:t>
             </w:r>
-            <w:commentRangeEnd w:id="20"/>
+            <w:commentRangeEnd w:id="19"/>
             <w:r>
               <w:rPr>
                 <w:rStyle w:val="CommentReference"/>
                 <w:rFonts w:asciiTheme="minorHAnsi" w:hAnsiTheme="minorHAnsi" w:cstheme="minorBidi"/>
                 <w:color w:val="auto"/>
               </w:rPr>
-              <w:commentReference w:id="20"/>
+              <w:commentReference w:id="19"/>
             </w:r>
           </w:p>
         </w:tc>
@@ -8418,7 +8390,6 @@
       <w:r>
         <w:rPr>
           <w:color w:val="333333"/>
-          <w:highlight w:val="yellow"/>
           <w:shd w:val="clear" w:color="auto" w:fill="FFFFFF"/>
         </w:rPr>
         <w:t>Order[*]</w:t>
@@ -9828,7 +9799,7 @@
                 <w:shd w:val="clear" w:color="auto" w:fill="FFFFFF"/>
               </w:rPr>
             </w:pPr>
-            <w:commentRangeStart w:id="21"/>
+            <w:commentRangeStart w:id="20"/>
             <w:r>
               <w:rPr>
                 <w:color w:val="333333"/>
@@ -9836,12 +9807,12 @@
               </w:rPr>
               <w:t>Patient Address</w:t>
             </w:r>
-            <w:commentRangeEnd w:id="21"/>
+            <w:commentRangeEnd w:id="20"/>
             <w:r>
               <w:rPr>
                 <w:rStyle w:val="CommentReference"/>
               </w:rPr>
-              <w:commentReference w:id="21"/>
+              <w:commentReference w:id="20"/>
             </w:r>
           </w:p>
         </w:tc>
@@ -10002,13 +9973,59 @@
                 <w:shd w:val="clear" w:color="auto" w:fill="FFFFFF"/>
               </w:rPr>
             </w:pPr>
+            <w:commentRangeStart w:id="21"/>
+            <w:r>
+              <w:rPr>
+                <w:color w:val="333333"/>
+                <w:shd w:val="clear" w:color="auto" w:fill="FFFFFF"/>
+              </w:rPr>
+              <w:t>Home phone number</w:t>
+            </w:r>
+            <w:commentRangeEnd w:id="21"/>
+            <w:r>
+              <w:rPr>
+                <w:rStyle w:val="CommentReference"/>
+              </w:rPr>
+              <w:commentReference w:id="21"/>
+            </w:r>
+          </w:p>
+        </w:tc>
+        <w:tc>
+          <w:tcPr>
+            <w:tcW w:w="6475" w:type="dxa"/>
+          </w:tcPr>
+          <w:p>
+            <w:pPr>
+              <w:rPr>
+                <w:color w:val="333333"/>
+                <w:shd w:val="clear" w:color="auto" w:fill="FFFFFF"/>
+              </w:rPr>
+            </w:pPr>
+            <w:r>
+              <w:t>[when PID-13.3 = ‘PH’] PID-13.6 PID-13.7 PID-13.8</w:t>
+            </w:r>
+          </w:p>
+        </w:tc>
+      </w:tr>
+      <w:tr>
+        <w:tc>
+          <w:tcPr>
+            <w:tcW w:w="6475" w:type="dxa"/>
+          </w:tcPr>
+          <w:p>
+            <w:pPr>
+              <w:rPr>
+                <w:color w:val="333333"/>
+                <w:shd w:val="clear" w:color="auto" w:fill="FFFFFF"/>
+              </w:rPr>
+            </w:pPr>
             <w:commentRangeStart w:id="22"/>
             <w:r>
               <w:rPr>
                 <w:color w:val="333333"/>
                 <w:shd w:val="clear" w:color="auto" w:fill="FFFFFF"/>
               </w:rPr>
-              <w:t>Home phone number</w:t>
+              <w:t>Email address</w:t>
             </w:r>
             <w:commentRangeEnd w:id="22"/>
             <w:r>
@@ -10031,7 +10048,7 @@
               </w:rPr>
             </w:pPr>
             <w:r>
-              <w:t>[when PID-13.3 = ‘PH’] PID-13.6 PID-13.7 PID-13.8</w:t>
+              <w:t>[when PID-13.3 = ‘X.400’ or ‘Internet’] PID-13.4</w:t>
             </w:r>
           </w:p>
         </w:tc>
@@ -10054,7 +10071,7 @@
                 <w:color w:val="333333"/>
                 <w:shd w:val="clear" w:color="auto" w:fill="FFFFFF"/>
               </w:rPr>
-              <w:t>Email address</w:t>
+              <w:t>Business phone number</w:t>
             </w:r>
             <w:commentRangeEnd w:id="23"/>
             <w:r>
@@ -10077,7 +10094,7 @@
               </w:rPr>
             </w:pPr>
             <w:r>
-              <w:t>[when PID-13.3 = ‘X.400’ or ‘Internet’] PID-13.4</w:t>
+              <w:t>[when PID-14.3 = ‘PH’] PID-14.6 PID-14.7 PID-14.8</w:t>
             </w:r>
           </w:p>
         </w:tc>
@@ -10100,7 +10117,7 @@
                 <w:color w:val="333333"/>
                 <w:shd w:val="clear" w:color="auto" w:fill="FFFFFF"/>
               </w:rPr>
-              <w:t>Business phone number</w:t>
+              <w:t>Business email address</w:t>
             </w:r>
             <w:commentRangeEnd w:id="24"/>
             <w:r>
@@ -10123,7 +10140,7 @@
               </w:rPr>
             </w:pPr>
             <w:r>
-              <w:t>[when PID-14.3 = ‘PH’] PID-14.6 PID-14.7 PID-14.8</w:t>
+              <w:t>[when PID-14.3 = ‘X.400’ or ‘Internet’] PID-14.4</w:t>
             </w:r>
           </w:p>
         </w:tc>
@@ -10146,7 +10163,7 @@
                 <w:color w:val="333333"/>
                 <w:shd w:val="clear" w:color="auto" w:fill="FFFFFF"/>
               </w:rPr>
-              <w:t>Business email address</w:t>
+              <w:t>Race</w:t>
             </w:r>
             <w:commentRangeEnd w:id="25"/>
             <w:r>
@@ -10154,52 +10171,6 @@
                 <w:rStyle w:val="CommentReference"/>
               </w:rPr>
               <w:commentReference w:id="25"/>
-            </w:r>
-          </w:p>
-        </w:tc>
-        <w:tc>
-          <w:tcPr>
-            <w:tcW w:w="6475" w:type="dxa"/>
-          </w:tcPr>
-          <w:p>
-            <w:pPr>
-              <w:rPr>
-                <w:color w:val="333333"/>
-                <w:shd w:val="clear" w:color="auto" w:fill="FFFFFF"/>
-              </w:rPr>
-            </w:pPr>
-            <w:r>
-              <w:t>[when PID-14.3 = ‘X.400’ or ‘Internet’] PID-14.4</w:t>
-            </w:r>
-          </w:p>
-        </w:tc>
-      </w:tr>
-      <w:tr>
-        <w:tc>
-          <w:tcPr>
-            <w:tcW w:w="6475" w:type="dxa"/>
-          </w:tcPr>
-          <w:p>
-            <w:pPr>
-              <w:rPr>
-                <w:color w:val="333333"/>
-                <w:shd w:val="clear" w:color="auto" w:fill="FFFFFF"/>
-              </w:rPr>
-            </w:pPr>
-            <w:commentRangeStart w:id="26"/>
-            <w:r>
-              <w:rPr>
-                <w:color w:val="333333"/>
-                <w:shd w:val="clear" w:color="auto" w:fill="FFFFFF"/>
-              </w:rPr>
-              <w:t>Race</w:t>
-            </w:r>
-            <w:commentRangeEnd w:id="26"/>
-            <w:r>
-              <w:rPr>
-                <w:rStyle w:val="CommentReference"/>
-              </w:rPr>
-              <w:commentReference w:id="26"/>
             </w:r>
           </w:p>
         </w:tc>
@@ -10519,7 +10490,7 @@
                 <w:color w:val="000000"/>
               </w:rPr>
             </w:pPr>
-            <w:commentRangeStart w:id="27"/>
+            <w:commentRangeStart w:id="26"/>
             <w:r>
               <w:rPr>
                 <w:rFonts w:cs="Helvetica"/>
@@ -10527,12 +10498,12 @@
               </w:rPr>
               <w:t>Call Back Phone Number</w:t>
             </w:r>
-            <w:commentRangeEnd w:id="27"/>
+            <w:commentRangeEnd w:id="26"/>
             <w:r>
               <w:rPr>
                 <w:rStyle w:val="CommentReference"/>
               </w:rPr>
-              <w:commentReference w:id="27"/>
+              <w:commentReference w:id="26"/>
             </w:r>
           </w:p>
         </w:tc>
@@ -10561,7 +10532,7 @@
                 <w:szCs w:val="22"/>
               </w:rPr>
             </w:pPr>
-            <w:commentRangeStart w:id="28"/>
+            <w:commentRangeStart w:id="27"/>
             <w:r>
               <w:rPr>
                 <w:rFonts w:asciiTheme="minorHAnsi" w:hAnsiTheme="minorHAnsi"/>
@@ -10571,14 +10542,14 @@
               <w:lastRenderedPageBreak/>
               <w:t>Email address</w:t>
             </w:r>
-            <w:commentRangeEnd w:id="28"/>
+            <w:commentRangeEnd w:id="27"/>
             <w:r>
               <w:rPr>
                 <w:rStyle w:val="CommentReference"/>
                 <w:rFonts w:asciiTheme="minorHAnsi" w:hAnsiTheme="minorHAnsi" w:cstheme="minorBidi"/>
                 <w:color w:val="auto"/>
               </w:rPr>
-              <w:commentReference w:id="28"/>
+              <w:commentReference w:id="27"/>
             </w:r>
           </w:p>
         </w:tc>
@@ -10788,7 +10759,7 @@
                 <w:shd w:val="clear" w:color="auto" w:fill="FFFFFF"/>
               </w:rPr>
             </w:pPr>
-            <w:commentRangeStart w:id="29"/>
+            <w:commentRangeStart w:id="28"/>
             <w:r>
               <w:rPr>
                 <w:rFonts w:asciiTheme="minorHAnsi" w:hAnsiTheme="minorHAnsi"/>
@@ -10797,14 +10768,14 @@
               </w:rPr>
               <w:t>Ordering Facility Phone Number</w:t>
             </w:r>
-            <w:commentRangeEnd w:id="29"/>
+            <w:commentRangeEnd w:id="28"/>
             <w:r>
               <w:rPr>
                 <w:rStyle w:val="CommentReference"/>
                 <w:rFonts w:asciiTheme="minorHAnsi" w:hAnsiTheme="minorHAnsi" w:cstheme="minorBidi"/>
                 <w:color w:val="auto"/>
               </w:rPr>
-              <w:commentReference w:id="29"/>
+              <w:commentReference w:id="28"/>
             </w:r>
           </w:p>
         </w:tc>
@@ -10835,7 +10806,7 @@
                 <w:shd w:val="clear" w:color="auto" w:fill="FFFFFF"/>
               </w:rPr>
             </w:pPr>
-            <w:commentRangeStart w:id="30"/>
+            <w:commentRangeStart w:id="29"/>
             <w:r>
               <w:rPr>
                 <w:rFonts w:asciiTheme="minorHAnsi" w:hAnsiTheme="minorHAnsi"/>
@@ -10852,14 +10823,14 @@
               </w:rPr>
               <w:t>email address</w:t>
             </w:r>
-            <w:commentRangeEnd w:id="30"/>
+            <w:commentRangeEnd w:id="29"/>
             <w:r>
               <w:rPr>
                 <w:rStyle w:val="CommentReference"/>
                 <w:rFonts w:asciiTheme="minorHAnsi" w:hAnsiTheme="minorHAnsi" w:cstheme="minorBidi"/>
                 <w:color w:val="auto"/>
               </w:rPr>
-              <w:commentReference w:id="30"/>
+              <w:commentReference w:id="29"/>
             </w:r>
           </w:p>
         </w:tc>
@@ -12493,48 +12464,23 @@
 
 <file path=word/comments.xml><?xml version="1.0" encoding="utf-8"?>
 <w:comments xmlns:wpc="http://schemas.microsoft.com/office/word/2010/wordprocessingCanvas" xmlns:cx="http://schemas.microsoft.com/office/drawing/2014/chartex" xmlns:cx1="http://schemas.microsoft.com/office/drawing/2015/9/8/chartex" xmlns:cx2="http://schemas.microsoft.com/office/drawing/2015/10/21/chartex" xmlns:mc="http://schemas.openxmlformats.org/markup-compatibility/2006" xmlns:o="urn:schemas-microsoft-com:office:office" xmlns:r="http://schemas.openxmlformats.org/officeDocument/2006/relationships" xmlns:m="http://schemas.openxmlformats.org/officeDocument/2006/math" xmlns:v="urn:schemas-microsoft-com:vml" xmlns:wp14="http://schemas.microsoft.com/office/word/2010/wordprocessingDrawing" xmlns:wp="http://schemas.openxmlformats.org/drawingml/2006/wordprocessingDrawing" xmlns:w10="urn:schemas-microsoft-com:office:word" xmlns:w="http://schemas.openxmlformats.org/wordprocessingml/2006/main" xmlns:w14="http://schemas.microsoft.com/office/word/2010/wordml" xmlns:w15="http://schemas.microsoft.com/office/word/2012/wordml" xmlns:w16se="http://schemas.microsoft.com/office/word/2015/wordml/symex" xmlns:wpg="http://schemas.microsoft.com/office/word/2010/wordprocessingGroup" xmlns:wpi="http://schemas.microsoft.com/office/word/2010/wordprocessingInk" xmlns:wne="http://schemas.microsoft.com/office/word/2006/wordml" xmlns:wps="http://schemas.microsoft.com/office/word/2010/wordprocessingShape" mc:Ignorable="w14 w15 w16se wp14">
-  <w:comment w:id="0" w:author="Rosin, Caroline (IntlAssoc)" w:date="2017-01-11T12:14:00Z" w:initials="RC(">
+  <w:comment w:id="0" w:author="Rosin, Caroline (IntlAssoc)" w:date="2016-08-04T16:48:00Z" w:initials="RC(">
     <w:p>
       <w:pPr>
         <w:pStyle w:val="CommentText"/>
-        <w:rPr>
-          <w:highlight w:val="yellow"/>
-        </w:rPr>
-      </w:pPr>
-      <w:r>
-        <w:rPr>
-          <w:highlight w:val="yellow"/>
-        </w:rPr>
-        <w:t>DD/MM/YYYY HH:MM AM-PM</w:t>
-      </w:r>
-    </w:p>
-    <w:p>
-      <w:pPr>
-        <w:pStyle w:val="CommentText"/>
-        <w:rPr>
-          <w:highlight w:val="yellow"/>
-        </w:rPr>
-      </w:pPr>
-      <w:r>
-        <w:rPr>
-          <w:highlight w:val="yellow"/>
-        </w:rPr>
-        <w:t>YYYY</w:t>
-      </w:r>
-    </w:p>
-    <w:p>
-      <w:pPr>
-        <w:pStyle w:val="CommentText"/>
-      </w:pPr>
-      <w:r>
-        <w:rPr>
-          <w:highlight w:val="yellow"/>
-        </w:rPr>
-        <w:t>01/02/2000 12:04:05 PM (missing PM)</w:t>
+      </w:pPr>
+      <w:r>
+        <w:rPr>
+          <w:rStyle w:val="CommentReference"/>
+        </w:rPr>
+        <w:annotationRef/>
+      </w:r>
+      <w:r>
+        <w:t>Can repeat</w:t>
       </w:r>
     </w:p>
   </w:comment>
-  <w:comment w:id="1" w:author="Rosin, Caroline (IntlAssoc) [2]" w:date="2016-08-04T16:48:00Z" w:initials="RC(">
+  <w:comment w:id="1" w:author="Rosin, Caroline (IntlAssoc)" w:date="2016-08-04T16:51:00Z" w:initials="RC(">
     <w:p>
       <w:pPr>
         <w:pStyle w:val="CommentText"/>
@@ -12550,7 +12496,7 @@
       </w:r>
     </w:p>
   </w:comment>
-  <w:comment w:id="2" w:author="Rosin, Caroline (IntlAssoc) [2]" w:date="2016-08-04T16:51:00Z" w:initials="RC(">
+  <w:comment w:id="2" w:author="Rosin, Caroline (IntlAssoc)" w:date="2016-08-04T16:51:00Z" w:initials="RC(">
     <w:p>
       <w:pPr>
         <w:pStyle w:val="CommentText"/>
@@ -12566,7 +12512,7 @@
       </w:r>
     </w:p>
   </w:comment>
-  <w:comment w:id="3" w:author="Rosin, Caroline (IntlAssoc) [2]" w:date="2016-08-04T16:51:00Z" w:initials="RC(">
+  <w:comment w:id="3" w:author="Rosin, Caroline (IntlAssoc)" w:date="2016-08-04T16:51:00Z" w:initials="RC(">
     <w:p>
       <w:pPr>
         <w:pStyle w:val="CommentText"/>
@@ -12582,7 +12528,7 @@
       </w:r>
     </w:p>
   </w:comment>
-  <w:comment w:id="4" w:author="Rosin, Caroline (IntlAssoc) [2]" w:date="2016-08-04T16:51:00Z" w:initials="RC(">
+  <w:comment w:id="4" w:author="Rosin, Caroline (IntlAssoc)" w:date="2016-08-04T16:51:00Z" w:initials="RC(">
     <w:p>
       <w:pPr>
         <w:pStyle w:val="CommentText"/>
@@ -12598,7 +12544,7 @@
       </w:r>
     </w:p>
   </w:comment>
-  <w:comment w:id="5" w:author="Rosin, Caroline (IntlAssoc) [2]" w:date="2016-08-04T16:51:00Z" w:initials="RC(">
+  <w:comment w:id="5" w:author="Rosin, Caroline (IntlAssoc)" w:date="2016-08-04T16:48:00Z" w:initials="RC(">
     <w:p>
       <w:pPr>
         <w:pStyle w:val="CommentText"/>
@@ -12614,7 +12560,7 @@
       </w:r>
     </w:p>
   </w:comment>
-  <w:comment w:id="6" w:author="Rosin, Caroline (IntlAssoc) [2]" w:date="2016-08-04T16:48:00Z" w:initials="RC(">
+  <w:comment w:id="6" w:author="Rosin, Caroline (IntlAssoc)" w:date="2016-08-04T16:54:00Z" w:initials="RC(">
     <w:p>
       <w:pPr>
         <w:pStyle w:val="CommentText"/>
@@ -12630,7 +12576,7 @@
       </w:r>
     </w:p>
   </w:comment>
-  <w:comment w:id="7" w:author="Rosin, Caroline (IntlAssoc) [2]" w:date="2016-08-04T16:54:00Z" w:initials="RC(">
+  <w:comment w:id="7" w:author="Rosin, Caroline (IntlAssoc)" w:date="2016-08-04T16:53:00Z" w:initials="RC(">
     <w:p>
       <w:pPr>
         <w:pStyle w:val="CommentText"/>
@@ -12646,7 +12592,7 @@
       </w:r>
     </w:p>
   </w:comment>
-  <w:comment w:id="8" w:author="Rosin, Caroline (IntlAssoc) [2]" w:date="2016-08-04T16:53:00Z" w:initials="RC(">
+  <w:comment w:id="8" w:author="Rosin, Caroline (IntlAssoc)" w:date="2016-08-04T16:53:00Z" w:initials="RC(">
     <w:p>
       <w:pPr>
         <w:pStyle w:val="CommentText"/>
@@ -12662,7 +12608,7 @@
       </w:r>
     </w:p>
   </w:comment>
-  <w:comment w:id="9" w:author="Rosin, Caroline (IntlAssoc) [2]" w:date="2016-08-04T16:53:00Z" w:initials="RC(">
+  <w:comment w:id="9" w:author="Rosin, Caroline (IntlAssoc)" w:date="2016-08-04T16:54:00Z" w:initials="RC(">
     <w:p>
       <w:pPr>
         <w:pStyle w:val="CommentText"/>
@@ -12678,7 +12624,7 @@
       </w:r>
     </w:p>
   </w:comment>
-  <w:comment w:id="10" w:author="Rosin, Caroline (IntlAssoc) [2]" w:date="2016-08-04T16:54:00Z" w:initials="RC(">
+  <w:comment w:id="10" w:author="Rosin, Caroline (IntlAssoc)" w:date="2016-08-04T16:54:00Z" w:initials="RC(">
     <w:p>
       <w:pPr>
         <w:pStyle w:val="CommentText"/>
@@ -12694,7 +12640,7 @@
       </w:r>
     </w:p>
   </w:comment>
-  <w:comment w:id="11" w:author="Rosin, Caroline (IntlAssoc) [2]" w:date="2016-08-04T16:54:00Z" w:initials="RC(">
+  <w:comment w:id="11" w:author="Rosin, Caroline (IntlAssoc)" w:date="2016-08-04T16:55:00Z" w:initials="RC(">
     <w:p>
       <w:pPr>
         <w:pStyle w:val="CommentText"/>
@@ -12710,7 +12656,7 @@
       </w:r>
     </w:p>
   </w:comment>
-  <w:comment w:id="12" w:author="Rosin, Caroline (IntlAssoc) [2]" w:date="2016-08-04T16:55:00Z" w:initials="RC(">
+  <w:comment w:id="12" w:author="Rosin, Caroline (IntlAssoc)" w:date="2016-08-04T16:55:00Z" w:initials="RC(">
     <w:p>
       <w:pPr>
         <w:pStyle w:val="CommentText"/>
@@ -12726,7 +12672,7 @@
       </w:r>
     </w:p>
   </w:comment>
-  <w:comment w:id="13" w:author="Rosin, Caroline (IntlAssoc) [2]" w:date="2016-08-04T16:55:00Z" w:initials="RC(">
+  <w:comment w:id="14" w:author="Rosin, Caroline (IntlAssoc)" w:date="2017-01-04T14:52:00Z" w:initials="RC(">
     <w:p>
       <w:pPr>
         <w:pStyle w:val="CommentText"/>
@@ -12738,11 +12684,11 @@
         <w:annotationRef/>
       </w:r>
       <w:r>
-        <w:t>Can repeat</w:t>
+        <w:t>Add a new row for each new NTE segment (not a new table)</w:t>
       </w:r>
     </w:p>
   </w:comment>
-  <w:comment w:id="14" w:author="Rosin, Caroline (IntlAssoc) [2]" w:date="2017-01-04T14:52:00Z" w:initials="RC(">
+  <w:comment w:id="15" w:author="Rosin, Caroline (IntlAssoc)" w:date="2016-08-04T16:56:00Z" w:initials="RC(">
     <w:p>
       <w:pPr>
         <w:pStyle w:val="CommentText"/>
@@ -12754,11 +12700,11 @@
         <w:annotationRef/>
       </w:r>
       <w:r>
-        <w:t>Add a new row for each new NTE segment (not a new table)</w:t>
+        <w:t>Can repeat</w:t>
       </w:r>
     </w:p>
   </w:comment>
-  <w:comment w:id="15" w:author="Rosin, Caroline (IntlAssoc) [2]" w:date="2016-08-04T16:56:00Z" w:initials="RC(">
+  <w:comment w:id="16" w:author="Rosin, Caroline (IntlAssoc)" w:date="2016-08-04T16:56:00Z" w:initials="RC(">
     <w:p>
       <w:pPr>
         <w:pStyle w:val="CommentText"/>
@@ -12774,7 +12720,7 @@
       </w:r>
     </w:p>
   </w:comment>
-  <w:comment w:id="16" w:author="Rosin, Caroline (IntlAssoc) [2]" w:date="2016-08-04T16:56:00Z" w:initials="RC(">
+  <w:comment w:id="17" w:author="Rosin, Caroline (IntlAssoc)" w:date="2016-08-04T17:00:00Z" w:initials="RC(">
     <w:p>
       <w:pPr>
         <w:pStyle w:val="CommentText"/>
@@ -12790,7 +12736,7 @@
       </w:r>
     </w:p>
   </w:comment>
-  <w:comment w:id="18" w:author="Rosin, Caroline (IntlAssoc) [2]" w:date="2016-08-04T17:00:00Z" w:initials="RC(">
+  <w:comment w:id="18" w:author="Rosin, Caroline (IntlAssoc)" w:date="2016-08-04T17:00:00Z" w:initials="RC(">
     <w:p>
       <w:pPr>
         <w:pStyle w:val="CommentText"/>
@@ -12806,7 +12752,7 @@
       </w:r>
     </w:p>
   </w:comment>
-  <w:comment w:id="19" w:author="Rosin, Caroline (IntlAssoc) [2]" w:date="2016-08-04T17:00:00Z" w:initials="RC(">
+  <w:comment w:id="19" w:author="Rosin, Caroline (IntlAssoc)" w:date="2016-08-04T17:00:00Z" w:initials="RC(">
     <w:p>
       <w:pPr>
         <w:pStyle w:val="CommentText"/>
@@ -12822,7 +12768,7 @@
       </w:r>
     </w:p>
   </w:comment>
-  <w:comment w:id="20" w:author="Rosin, Caroline (IntlAssoc) [2]" w:date="2016-08-04T17:00:00Z" w:initials="RC(">
+  <w:comment w:id="20" w:author="Rosin, Caroline (IntlAssoc)" w:date="2016-08-04T16:48:00Z" w:initials="RC(">
     <w:p>
       <w:pPr>
         <w:pStyle w:val="CommentText"/>
@@ -12838,7 +12784,7 @@
       </w:r>
     </w:p>
   </w:comment>
-  <w:comment w:id="21" w:author="Rosin, Caroline (IntlAssoc) [2]" w:date="2016-08-04T16:48:00Z" w:initials="RC(">
+  <w:comment w:id="21" w:author="Rosin, Caroline (IntlAssoc)" w:date="2016-08-04T16:51:00Z" w:initials="RC(">
     <w:p>
       <w:pPr>
         <w:pStyle w:val="CommentText"/>
@@ -12854,7 +12800,7 @@
       </w:r>
     </w:p>
   </w:comment>
-  <w:comment w:id="22" w:author="Rosin, Caroline (IntlAssoc) [2]" w:date="2016-08-04T16:51:00Z" w:initials="RC(">
+  <w:comment w:id="22" w:author="Rosin, Caroline (IntlAssoc)" w:date="2016-08-04T16:51:00Z" w:initials="RC(">
     <w:p>
       <w:pPr>
         <w:pStyle w:val="CommentText"/>
@@ -12870,7 +12816,7 @@
       </w:r>
     </w:p>
   </w:comment>
-  <w:comment w:id="23" w:author="Rosin, Caroline (IntlAssoc) [2]" w:date="2016-08-04T16:51:00Z" w:initials="RC(">
+  <w:comment w:id="23" w:author="Rosin, Caroline (IntlAssoc)" w:date="2016-08-04T16:51:00Z" w:initials="RC(">
     <w:p>
       <w:pPr>
         <w:pStyle w:val="CommentText"/>
@@ -12886,7 +12832,7 @@
       </w:r>
     </w:p>
   </w:comment>
-  <w:comment w:id="24" w:author="Rosin, Caroline (IntlAssoc) [2]" w:date="2016-08-04T16:51:00Z" w:initials="RC(">
+  <w:comment w:id="24" w:author="Rosin, Caroline (IntlAssoc)" w:date="2016-08-04T16:51:00Z" w:initials="RC(">
     <w:p>
       <w:pPr>
         <w:pStyle w:val="CommentText"/>
@@ -12902,7 +12848,7 @@
       </w:r>
     </w:p>
   </w:comment>
-  <w:comment w:id="25" w:author="Rosin, Caroline (IntlAssoc) [2]" w:date="2016-08-04T16:51:00Z" w:initials="RC(">
+  <w:comment w:id="25" w:author="Rosin, Caroline (IntlAssoc)" w:date="2016-08-04T16:48:00Z" w:initials="RC(">
     <w:p>
       <w:pPr>
         <w:pStyle w:val="CommentText"/>
@@ -12918,7 +12864,7 @@
       </w:r>
     </w:p>
   </w:comment>
-  <w:comment w:id="26" w:author="Rosin, Caroline (IntlAssoc) [2]" w:date="2016-08-04T16:48:00Z" w:initials="RC(">
+  <w:comment w:id="26" w:author="Rosin, Caroline (IntlAssoc)" w:date="2016-08-04T16:54:00Z" w:initials="RC(">
     <w:p>
       <w:pPr>
         <w:pStyle w:val="CommentText"/>
@@ -12934,7 +12880,7 @@
       </w:r>
     </w:p>
   </w:comment>
-  <w:comment w:id="27" w:author="Rosin, Caroline (IntlAssoc) [2]" w:date="2016-08-04T16:54:00Z" w:initials="RC(">
+  <w:comment w:id="27" w:author="Rosin, Caroline (IntlAssoc)" w:date="2016-08-04T16:54:00Z" w:initials="RC(">
     <w:p>
       <w:pPr>
         <w:pStyle w:val="CommentText"/>
@@ -12950,7 +12896,7 @@
       </w:r>
     </w:p>
   </w:comment>
-  <w:comment w:id="28" w:author="Rosin, Caroline (IntlAssoc) [2]" w:date="2016-08-04T16:54:00Z" w:initials="RC(">
+  <w:comment w:id="28" w:author="Rosin, Caroline (IntlAssoc)" w:date="2016-08-04T16:55:00Z" w:initials="RC(">
     <w:p>
       <w:pPr>
         <w:pStyle w:val="CommentText"/>
@@ -12966,23 +12912,7 @@
       </w:r>
     </w:p>
   </w:comment>
-  <w:comment w:id="29" w:author="Rosin, Caroline (IntlAssoc) [2]" w:date="2016-08-04T16:55:00Z" w:initials="RC(">
-    <w:p>
-      <w:pPr>
-        <w:pStyle w:val="CommentText"/>
-      </w:pPr>
-      <w:r>
-        <w:rPr>
-          <w:rStyle w:val="CommentReference"/>
-        </w:rPr>
-        <w:annotationRef/>
-      </w:r>
-      <w:r>
-        <w:t>Can repeat</w:t>
-      </w:r>
-    </w:p>
-  </w:comment>
-  <w:comment w:id="30" w:author="Rosin, Caroline (IntlAssoc) [2]" w:date="2016-08-04T16:55:00Z" w:initials="RC(">
+  <w:comment w:id="29" w:author="Rosin, Caroline (IntlAssoc)" w:date="2016-08-04T16:55:00Z" w:initials="RC(">
     <w:p>
       <w:pPr>
         <w:pStyle w:val="CommentText"/>
@@ -13003,7 +12933,6 @@
 
 <file path=word/commentsExtended.xml><?xml version="1.0" encoding="utf-8"?>
 <w15:commentsEx xmlns:wpc="http://schemas.microsoft.com/office/word/2010/wordprocessingCanvas" xmlns:cx="http://schemas.microsoft.com/office/drawing/2014/chartex" xmlns:cx1="http://schemas.microsoft.com/office/drawing/2015/9/8/chartex" xmlns:cx2="http://schemas.microsoft.com/office/drawing/2015/10/21/chartex" xmlns:mc="http://schemas.openxmlformats.org/markup-compatibility/2006" xmlns:o="urn:schemas-microsoft-com:office:office" xmlns:r="http://schemas.openxmlformats.org/officeDocument/2006/relationships" xmlns:m="http://schemas.openxmlformats.org/officeDocument/2006/math" xmlns:v="urn:schemas-microsoft-com:vml" xmlns:wp14="http://schemas.microsoft.com/office/word/2010/wordprocessingDrawing" xmlns:wp="http://schemas.openxmlformats.org/drawingml/2006/wordprocessingDrawing" xmlns:w10="urn:schemas-microsoft-com:office:word" xmlns:w="http://schemas.openxmlformats.org/wordprocessingml/2006/main" xmlns:w14="http://schemas.microsoft.com/office/word/2010/wordml" xmlns:w15="http://schemas.microsoft.com/office/word/2012/wordml" xmlns:w16se="http://schemas.microsoft.com/office/word/2015/wordml/symex" xmlns:wpg="http://schemas.microsoft.com/office/word/2010/wordprocessingGroup" xmlns:wpi="http://schemas.microsoft.com/office/word/2010/wordprocessingInk" xmlns:wne="http://schemas.microsoft.com/office/word/2006/wordml" xmlns:wps="http://schemas.microsoft.com/office/word/2010/wordprocessingShape" mc:Ignorable="w14 w15 w16se wp14">
-  <w15:commentEx w15:paraId="0489E7FE" w15:done="0"/>
   <w15:commentEx w15:paraId="53BF274E" w15:done="0"/>
   <w15:commentEx w15:paraId="687B1581" w15:done="0"/>
   <w15:commentEx w15:paraId="104267D4" w15:done="0"/>
@@ -13898,9 +13827,6 @@
 <file path=word/people.xml><?xml version="1.0" encoding="utf-8"?>
 <w15:people xmlns:wpc="http://schemas.microsoft.com/office/word/2010/wordprocessingCanvas" xmlns:cx="http://schemas.microsoft.com/office/drawing/2014/chartex" xmlns:cx1="http://schemas.microsoft.com/office/drawing/2015/9/8/chartex" xmlns:cx2="http://schemas.microsoft.com/office/drawing/2015/10/21/chartex" xmlns:mc="http://schemas.openxmlformats.org/markup-compatibility/2006" xmlns:o="urn:schemas-microsoft-com:office:office" xmlns:r="http://schemas.openxmlformats.org/officeDocument/2006/relationships" xmlns:m="http://schemas.openxmlformats.org/officeDocument/2006/math" xmlns:v="urn:schemas-microsoft-com:vml" xmlns:wp14="http://schemas.microsoft.com/office/word/2010/wordprocessingDrawing" xmlns:wp="http://schemas.openxmlformats.org/drawingml/2006/wordprocessingDrawing" xmlns:w10="urn:schemas-microsoft-com:office:word" xmlns:w="http://schemas.openxmlformats.org/wordprocessingml/2006/main" xmlns:w14="http://schemas.microsoft.com/office/word/2010/wordml" xmlns:w15="http://schemas.microsoft.com/office/word/2012/wordml" xmlns:w16se="http://schemas.microsoft.com/office/word/2015/wordml/symex" xmlns:wpg="http://schemas.microsoft.com/office/word/2010/wordprocessingGroup" xmlns:wpi="http://schemas.microsoft.com/office/word/2010/wordprocessingInk" xmlns:wne="http://schemas.microsoft.com/office/word/2006/wordml" xmlns:wps="http://schemas.microsoft.com/office/word/2010/wordprocessingShape" mc:Ignorable="w14 w15 w16se wp14">
   <w15:person w15:author="Rosin, Caroline (IntlAssoc)">
-    <w15:presenceInfo w15:providerId="AD" w15:userId="S-1-5-21-1908027396-2059629336-315576832-21036"/>
-  </w15:person>
-  <w15:person w15:author="Rosin, Caroline (IntlAssoc) [2]">
     <w15:presenceInfo w15:providerId="AD" w15:userId="S-1-5-21-1908027396-2059629336-315576832-21036"/>
   </w15:person>
 </w15:people>

</xml_diff>